<commit_message>
REALLY BIG development iteration
</commit_message>
<xml_diff>
--- a/report/report.docx
+++ b/report/report.docx
@@ -1648,8 +1648,6 @@
         <w:lastRenderedPageBreak/>
         <w:t>ВОПРОСЫ К ЗАЩИТЕ</w:t>
       </w:r>
-      <w:bookmarkStart w:id="0" w:name="_GoBack"/>
-      <w:bookmarkEnd w:id="0"/>
     </w:p>
     <w:p>
       <w:pPr>
@@ -2561,7 +2559,6 @@
           <w:color w:val="AEAAAA" w:themeColor="background2" w:themeShade="BF"/>
           <w:sz w:val="36"/>
           <w:szCs w:val="52"/>
-          <w:lang/>
         </w:rPr>
         <w:t xml:space="preserve">Введите </w:t>
       </w:r>
@@ -2610,10 +2607,10 @@
       <w:pPr>
         <w:rPr>
           <w:rFonts w:ascii="Calibri Light" w:hAnsi="Calibri Light" w:cs="Calibri Light"/>
-          <w:b/>
           <w:color w:val="767171" w:themeColor="background2" w:themeShade="80"/>
           <w:sz w:val="36"/>
           <w:szCs w:val="52"/>
+          <w:u w:val="dotted"/>
         </w:rPr>
       </w:pPr>
       <w:r>
@@ -2702,6 +2699,72 @@
     </w:p>
     <w:p>
       <w:pPr>
+        <w:rPr>
+          <w:rFonts w:ascii="Calibri Light" w:hAnsi="Calibri Light" w:cs="Calibri Light"/>
+          <w:color w:val="767171" w:themeColor="background2" w:themeShade="80"/>
+          <w:sz w:val="36"/>
+          <w:szCs w:val="52"/>
+          <w:u w:val="dotted"/>
+        </w:rPr>
+      </w:pPr>
+    </w:p>
+    <w:p>
+      <w:pPr>
+        <w:rPr>
+          <w:rFonts w:ascii="Calibri Light" w:hAnsi="Calibri Light" w:cs="Calibri Light"/>
+          <w:color w:val="767171" w:themeColor="background2" w:themeShade="80"/>
+          <w:sz w:val="36"/>
+          <w:szCs w:val="52"/>
+          <w:u w:val="dotted"/>
+        </w:rPr>
+      </w:pPr>
+    </w:p>
+    <w:p>
+      <w:pPr>
+        <w:rPr>
+          <w:rFonts w:ascii="Calibri Light" w:hAnsi="Calibri Light" w:cs="Calibri Light"/>
+          <w:color w:val="767171" w:themeColor="background2" w:themeShade="80"/>
+          <w:sz w:val="36"/>
+          <w:szCs w:val="52"/>
+          <w:u w:val="dotted"/>
+        </w:rPr>
+      </w:pPr>
+    </w:p>
+    <w:p>
+      <w:pPr>
+        <w:rPr>
+          <w:rFonts w:ascii="Calibri Light" w:hAnsi="Calibri Light" w:cs="Calibri Light"/>
+          <w:color w:val="767171" w:themeColor="background2" w:themeShade="80"/>
+          <w:sz w:val="36"/>
+          <w:szCs w:val="52"/>
+          <w:u w:val="dotted"/>
+        </w:rPr>
+      </w:pPr>
+    </w:p>
+    <w:p>
+      <w:pPr>
+        <w:rPr>
+          <w:rFonts w:ascii="Calibri Light" w:hAnsi="Calibri Light" w:cs="Calibri Light"/>
+          <w:color w:val="767171" w:themeColor="background2" w:themeShade="80"/>
+          <w:sz w:val="36"/>
+          <w:szCs w:val="52"/>
+          <w:u w:val="dotted"/>
+        </w:rPr>
+      </w:pPr>
+    </w:p>
+    <w:p>
+      <w:pPr>
+        <w:rPr>
+          <w:rFonts w:ascii="Calibri Light" w:hAnsi="Calibri Light" w:cs="Calibri Light"/>
+          <w:b/>
+          <w:color w:val="767171" w:themeColor="background2" w:themeShade="80"/>
+          <w:sz w:val="36"/>
+          <w:szCs w:val="52"/>
+        </w:rPr>
+      </w:pPr>
+    </w:p>
+    <w:p>
+      <w:pPr>
         <w:ind w:firstLine="708"/>
         <w:rPr>
           <w:rFonts w:ascii="Bahnschrift Light" w:hAnsi="Bahnschrift Light" w:cs="Arial"/>
@@ -2719,19 +2782,178 @@
           <w:sz w:val="52"/>
           <w:szCs w:val="52"/>
         </w:rPr>
+        <w:lastRenderedPageBreak/>
         <w:t>ДИАГРАММА КЛАССОВ</w:t>
       </w:r>
     </w:p>
     <w:p>
       <w:pPr>
+        <w:ind w:firstLine="708"/>
         <w:rPr>
           <w:rFonts w:ascii="Bahnschrift Light" w:hAnsi="Bahnschrift Light" w:cs="Arial"/>
           <w:b/>
           <w:color w:val="767171" w:themeColor="background2" w:themeShade="80"/>
+          <w:sz w:val="24"/>
+          <w:szCs w:val="52"/>
+        </w:rPr>
+      </w:pPr>
+      <w:r>
+        <w:rPr>
+          <w:rFonts w:ascii="Bahnschrift Light" w:hAnsi="Bahnschrift Light" w:cs="Arial"/>
+          <w:b/>
+          <w:color w:val="767171" w:themeColor="background2" w:themeShade="80"/>
+          <w:sz w:val="24"/>
+          <w:szCs w:val="52"/>
+        </w:rPr>
+        <w:t xml:space="preserve">Пакет </w:t>
+      </w:r>
+      <w:proofErr w:type="spellStart"/>
+      <w:r>
+        <w:rPr>
+          <w:rFonts w:ascii="Bahnschrift Light" w:hAnsi="Bahnschrift Light" w:cs="Arial"/>
+          <w:b/>
+          <w:color w:val="767171" w:themeColor="background2" w:themeShade="80"/>
+          <w:sz w:val="24"/>
+          <w:szCs w:val="52"/>
+          <w:lang w:val="en-US"/>
+        </w:rPr>
+        <w:t>ru</w:t>
+      </w:r>
+      <w:proofErr w:type="spellEnd"/>
+      <w:r>
+        <w:rPr>
+          <w:rFonts w:ascii="Bahnschrift Light" w:hAnsi="Bahnschrift Light" w:cs="Arial"/>
+          <w:b/>
+          <w:color w:val="767171" w:themeColor="background2" w:themeShade="80"/>
+          <w:sz w:val="24"/>
+          <w:szCs w:val="52"/>
+        </w:rPr>
+        <w:t>.</w:t>
+      </w:r>
+      <w:proofErr w:type="spellStart"/>
+      <w:r>
+        <w:rPr>
+          <w:rFonts w:ascii="Bahnschrift Light" w:hAnsi="Bahnschrift Light" w:cs="Arial"/>
+          <w:b/>
+          <w:color w:val="767171" w:themeColor="background2" w:themeShade="80"/>
+          <w:sz w:val="24"/>
+          <w:szCs w:val="52"/>
+          <w:lang w:val="en-US"/>
+        </w:rPr>
+        <w:t>david</w:t>
+      </w:r>
+      <w:proofErr w:type="spellEnd"/>
+      <w:r>
+        <w:rPr>
+          <w:rFonts w:ascii="Bahnschrift Light" w:hAnsi="Bahnschrift Light" w:cs="Arial"/>
+          <w:b/>
+          <w:color w:val="767171" w:themeColor="background2" w:themeShade="80"/>
+          <w:sz w:val="24"/>
+          <w:szCs w:val="52"/>
+        </w:rPr>
+        <w:t>.</w:t>
+      </w:r>
+      <w:r>
+        <w:rPr>
+          <w:rFonts w:ascii="Bahnschrift Light" w:hAnsi="Bahnschrift Light" w:cs="Arial"/>
+          <w:b/>
+          <w:color w:val="767171" w:themeColor="background2" w:themeShade="80"/>
+          <w:sz w:val="24"/>
+          <w:szCs w:val="52"/>
+          <w:lang w:val="en-US"/>
+        </w:rPr>
+        <w:t>room</w:t>
+      </w:r>
+      <w:r>
+        <w:rPr>
+          <w:rFonts w:ascii="Bahnschrift Light" w:hAnsi="Bahnschrift Light" w:cs="Arial"/>
+          <w:b/>
+          <w:color w:val="767171" w:themeColor="background2" w:themeShade="80"/>
+          <w:sz w:val="24"/>
+          <w:szCs w:val="52"/>
+        </w:rPr>
+        <w:t>.</w:t>
+      </w:r>
+      <w:r>
+        <w:rPr>
+          <w:rFonts w:ascii="Bahnschrift Light" w:hAnsi="Bahnschrift Light" w:cs="Arial"/>
+          <w:b/>
+          <w:color w:val="767171" w:themeColor="background2" w:themeShade="80"/>
+          <w:sz w:val="24"/>
+          <w:szCs w:val="52"/>
+          <w:lang w:val="en-US"/>
+        </w:rPr>
+        <w:t>json</w:t>
+      </w:r>
+    </w:p>
+    <w:p>
+      <w:pPr>
+        <w:rPr>
+          <w:rFonts w:ascii="Bahnschrift Light" w:hAnsi="Bahnschrift Light" w:cs="Arial"/>
+          <w:b/>
+          <w:color w:val="767171" w:themeColor="background2" w:themeShade="80"/>
           <w:sz w:val="52"/>
           <w:szCs w:val="52"/>
         </w:rPr>
       </w:pPr>
+      <w:r>
+        <w:rPr>
+          <w:rFonts w:ascii="Bahnschrift Light" w:hAnsi="Bahnschrift Light" w:cs="Arial"/>
+          <w:b/>
+          <w:noProof/>
+          <w:color w:val="767171" w:themeColor="background2" w:themeShade="80"/>
+          <w:sz w:val="52"/>
+          <w:szCs w:val="52"/>
+        </w:rPr>
+        <w:drawing>
+          <wp:inline distT="0" distB="0" distL="0" distR="0" wp14:anchorId="5FC6BA3B" wp14:editId="7827C1FD">
+            <wp:extent cx="5931535" cy="5314315"/>
+            <wp:effectExtent l="0" t="0" r="0" b="635"/>
+            <wp:docPr id="1" name="Picture 1"/>
+            <wp:cNvGraphicFramePr>
+              <a:graphicFrameLocks xmlns:a="http://schemas.openxmlformats.org/drawingml/2006/main" noChangeAspect="1"/>
+            </wp:cNvGraphicFramePr>
+            <a:graphic xmlns:a="http://schemas.openxmlformats.org/drawingml/2006/main">
+              <a:graphicData uri="http://schemas.openxmlformats.org/drawingml/2006/picture">
+                <pic:pic xmlns:pic="http://schemas.openxmlformats.org/drawingml/2006/picture">
+                  <pic:nvPicPr>
+                    <pic:cNvPr id="0" name="Picture 1"/>
+                    <pic:cNvPicPr>
+                      <a:picLocks noChangeAspect="1" noChangeArrowheads="1"/>
+                    </pic:cNvPicPr>
+                  </pic:nvPicPr>
+                  <pic:blipFill>
+                    <a:blip r:embed="rId10">
+                      <a:extLst>
+                        <a:ext uri="{28A0092B-C50C-407E-A947-70E740481C1C}">
+                          <a14:useLocalDpi xmlns:a14="http://schemas.microsoft.com/office/drawing/2010/main" val="0"/>
+                        </a:ext>
+                      </a:extLst>
+                    </a:blip>
+                    <a:srcRect/>
+                    <a:stretch>
+                      <a:fillRect/>
+                    </a:stretch>
+                  </pic:blipFill>
+                  <pic:spPr bwMode="auto">
+                    <a:xfrm>
+                      <a:off x="0" y="0"/>
+                      <a:ext cx="5931535" cy="5314315"/>
+                    </a:xfrm>
+                    <a:prstGeom prst="rect">
+                      <a:avLst/>
+                    </a:prstGeom>
+                    <a:noFill/>
+                    <a:ln>
+                      <a:noFill/>
+                    </a:ln>
+                  </pic:spPr>
+                </pic:pic>
+              </a:graphicData>
+            </a:graphic>
+          </wp:inline>
+        </w:drawing>
+      </w:r>
     </w:p>
     <w:p>
       <w:pPr>
@@ -2740,8 +2962,585 @@
           <w:rFonts w:ascii="Bahnschrift Light" w:hAnsi="Bahnschrift Light" w:cs="Arial"/>
           <w:b/>
           <w:color w:val="767171" w:themeColor="background2" w:themeShade="80"/>
+          <w:sz w:val="24"/>
+          <w:szCs w:val="52"/>
+        </w:rPr>
+      </w:pPr>
+    </w:p>
+    <w:p>
+      <w:pPr>
+        <w:ind w:firstLine="708"/>
+        <w:rPr>
+          <w:rFonts w:ascii="Bahnschrift Light" w:hAnsi="Bahnschrift Light" w:cs="Arial"/>
+          <w:b/>
+          <w:color w:val="767171" w:themeColor="background2" w:themeShade="80"/>
+          <w:sz w:val="24"/>
+          <w:szCs w:val="52"/>
+        </w:rPr>
+      </w:pPr>
+    </w:p>
+    <w:p>
+      <w:pPr>
+        <w:ind w:firstLine="708"/>
+        <w:rPr>
+          <w:rFonts w:ascii="Bahnschrift Light" w:hAnsi="Bahnschrift Light" w:cs="Arial"/>
+          <w:b/>
+          <w:color w:val="767171" w:themeColor="background2" w:themeShade="80"/>
+          <w:sz w:val="24"/>
+          <w:szCs w:val="52"/>
+        </w:rPr>
+      </w:pPr>
+    </w:p>
+    <w:p>
+      <w:pPr>
+        <w:ind w:firstLine="708"/>
+        <w:rPr>
+          <w:rFonts w:ascii="Bahnschrift Light" w:hAnsi="Bahnschrift Light" w:cs="Arial"/>
+          <w:b/>
+          <w:color w:val="767171" w:themeColor="background2" w:themeShade="80"/>
+          <w:sz w:val="24"/>
+          <w:szCs w:val="52"/>
+        </w:rPr>
+      </w:pPr>
+    </w:p>
+    <w:p>
+      <w:pPr>
+        <w:ind w:firstLine="708"/>
+        <w:rPr>
+          <w:rFonts w:ascii="Bahnschrift Light" w:hAnsi="Bahnschrift Light" w:cs="Arial"/>
+          <w:b/>
+          <w:color w:val="767171" w:themeColor="background2" w:themeShade="80"/>
+          <w:sz w:val="24"/>
+          <w:szCs w:val="52"/>
+        </w:rPr>
+      </w:pPr>
+    </w:p>
+    <w:p>
+      <w:pPr>
+        <w:ind w:firstLine="708"/>
+        <w:rPr>
+          <w:rFonts w:ascii="Bahnschrift Light" w:hAnsi="Bahnschrift Light" w:cs="Arial"/>
+          <w:b/>
+          <w:color w:val="767171" w:themeColor="background2" w:themeShade="80"/>
+          <w:sz w:val="24"/>
+          <w:szCs w:val="52"/>
+        </w:rPr>
+      </w:pPr>
+    </w:p>
+    <w:p>
+      <w:pPr>
+        <w:ind w:firstLine="708"/>
+        <w:rPr>
+          <w:rFonts w:ascii="Bahnschrift Light" w:hAnsi="Bahnschrift Light" w:cs="Arial"/>
+          <w:b/>
+          <w:color w:val="767171" w:themeColor="background2" w:themeShade="80"/>
+          <w:sz w:val="24"/>
+          <w:szCs w:val="52"/>
+        </w:rPr>
+      </w:pPr>
+    </w:p>
+    <w:p>
+      <w:pPr>
+        <w:ind w:firstLine="708"/>
+        <w:rPr>
+          <w:rFonts w:ascii="Bahnschrift Light" w:hAnsi="Bahnschrift Light" w:cs="Arial"/>
+          <w:b/>
+          <w:color w:val="767171" w:themeColor="background2" w:themeShade="80"/>
+          <w:sz w:val="24"/>
+          <w:szCs w:val="52"/>
+        </w:rPr>
+      </w:pPr>
+    </w:p>
+    <w:p>
+      <w:pPr>
+        <w:ind w:firstLine="708"/>
+        <w:rPr>
+          <w:rFonts w:ascii="Bahnschrift Light" w:hAnsi="Bahnschrift Light" w:cs="Arial"/>
+          <w:b/>
+          <w:color w:val="767171" w:themeColor="background2" w:themeShade="80"/>
+          <w:sz w:val="24"/>
+          <w:szCs w:val="52"/>
+        </w:rPr>
+      </w:pPr>
+    </w:p>
+    <w:p>
+      <w:pPr>
+        <w:ind w:firstLine="708"/>
+        <w:rPr>
+          <w:rFonts w:ascii="Bahnschrift Light" w:hAnsi="Bahnschrift Light" w:cs="Arial"/>
+          <w:b/>
+          <w:color w:val="767171" w:themeColor="background2" w:themeShade="80"/>
+          <w:sz w:val="24"/>
+          <w:szCs w:val="52"/>
+        </w:rPr>
+      </w:pPr>
+    </w:p>
+    <w:p>
+      <w:pPr>
+        <w:rPr>
+          <w:rFonts w:ascii="Bahnschrift Light" w:hAnsi="Bahnschrift Light" w:cs="Arial"/>
+          <w:b/>
+          <w:color w:val="767171" w:themeColor="background2" w:themeShade="80"/>
+          <w:sz w:val="24"/>
+          <w:szCs w:val="52"/>
+          <w:lang w:val="en-US"/>
+        </w:rPr>
+      </w:pPr>
+      <w:r>
+        <w:rPr>
+          <w:rFonts w:ascii="Bahnschrift Light" w:hAnsi="Bahnschrift Light" w:cs="Arial"/>
+          <w:b/>
+          <w:noProof/>
+          <w:color w:val="767171" w:themeColor="background2" w:themeShade="80"/>
+          <w:sz w:val="24"/>
+          <w:szCs w:val="52"/>
+          <w:lang w:val="en-US"/>
+        </w:rPr>
+        <w:lastRenderedPageBreak/>
+        <w:drawing>
+          <wp:anchor distT="0" distB="0" distL="114300" distR="114300" simplePos="0" relativeHeight="251658240" behindDoc="0" locked="0" layoutInCell="1" allowOverlap="1" wp14:anchorId="3277BE99" wp14:editId="02EC2746">
+            <wp:simplePos x="0" y="0"/>
+            <wp:positionH relativeFrom="page">
+              <wp:align>center</wp:align>
+            </wp:positionH>
+            <wp:positionV relativeFrom="paragraph">
+              <wp:posOffset>300544</wp:posOffset>
+            </wp:positionV>
+            <wp:extent cx="5931535" cy="7421880"/>
+            <wp:effectExtent l="0" t="0" r="0" b="7620"/>
+            <wp:wrapSquare wrapText="bothSides"/>
+            <wp:docPr id="2" name="Picture 2"/>
+            <wp:cNvGraphicFramePr>
+              <a:graphicFrameLocks xmlns:a="http://schemas.openxmlformats.org/drawingml/2006/main" noChangeAspect="1"/>
+            </wp:cNvGraphicFramePr>
+            <a:graphic xmlns:a="http://schemas.openxmlformats.org/drawingml/2006/main">
+              <a:graphicData uri="http://schemas.openxmlformats.org/drawingml/2006/picture">
+                <pic:pic xmlns:pic="http://schemas.openxmlformats.org/drawingml/2006/picture">
+                  <pic:nvPicPr>
+                    <pic:cNvPr id="0" name="Picture 2"/>
+                    <pic:cNvPicPr>
+                      <a:picLocks noChangeAspect="1" noChangeArrowheads="1"/>
+                    </pic:cNvPicPr>
+                  </pic:nvPicPr>
+                  <pic:blipFill>
+                    <a:blip r:embed="rId11">
+                      <a:extLst>
+                        <a:ext uri="{28A0092B-C50C-407E-A947-70E740481C1C}">
+                          <a14:useLocalDpi xmlns:a14="http://schemas.microsoft.com/office/drawing/2010/main" val="0"/>
+                        </a:ext>
+                      </a:extLst>
+                    </a:blip>
+                    <a:srcRect/>
+                    <a:stretch>
+                      <a:fillRect/>
+                    </a:stretch>
+                  </pic:blipFill>
+                  <pic:spPr bwMode="auto">
+                    <a:xfrm>
+                      <a:off x="0" y="0"/>
+                      <a:ext cx="5931535" cy="7421880"/>
+                    </a:xfrm>
+                    <a:prstGeom prst="rect">
+                      <a:avLst/>
+                    </a:prstGeom>
+                    <a:noFill/>
+                    <a:ln>
+                      <a:noFill/>
+                    </a:ln>
+                  </pic:spPr>
+                </pic:pic>
+              </a:graphicData>
+            </a:graphic>
+          </wp:anchor>
+        </w:drawing>
+      </w:r>
+      <w:r>
+        <w:rPr>
+          <w:rFonts w:ascii="Bahnschrift Light" w:hAnsi="Bahnschrift Light" w:cs="Arial"/>
+          <w:b/>
+          <w:color w:val="767171" w:themeColor="background2" w:themeShade="80"/>
+          <w:sz w:val="24"/>
+          <w:szCs w:val="52"/>
+        </w:rPr>
+        <w:t>Пакет</w:t>
+      </w:r>
+      <w:r>
+        <w:rPr>
+          <w:rFonts w:ascii="Bahnschrift Light" w:hAnsi="Bahnschrift Light" w:cs="Arial"/>
+          <w:b/>
+          <w:color w:val="767171" w:themeColor="background2" w:themeShade="80"/>
+          <w:sz w:val="24"/>
+          <w:szCs w:val="52"/>
+          <w:lang w:val="en-US"/>
+        </w:rPr>
+        <w:t xml:space="preserve"> </w:t>
+      </w:r>
+      <w:proofErr w:type="spellStart"/>
+      <w:r>
+        <w:rPr>
+          <w:rFonts w:ascii="Bahnschrift Light" w:hAnsi="Bahnschrift Light" w:cs="Arial"/>
+          <w:b/>
+          <w:color w:val="767171" w:themeColor="background2" w:themeShade="80"/>
+          <w:sz w:val="24"/>
+          <w:szCs w:val="52"/>
+          <w:lang w:val="en-US"/>
+        </w:rPr>
+        <w:t>ru.david.room.</w:t>
+      </w:r>
+      <w:r>
+        <w:rPr>
+          <w:rFonts w:ascii="Bahnschrift Light" w:hAnsi="Bahnschrift Light" w:cs="Arial"/>
+          <w:b/>
+          <w:color w:val="767171" w:themeColor="background2" w:themeShade="80"/>
+          <w:sz w:val="24"/>
+          <w:szCs w:val="52"/>
+          <w:lang w:val="en-US"/>
+        </w:rPr>
+        <w:t>client</w:t>
+      </w:r>
+      <w:proofErr w:type="spellEnd"/>
+    </w:p>
+    <w:p>
+      <w:pPr>
+        <w:ind w:firstLine="708"/>
+        <w:jc w:val="center"/>
+        <w:rPr>
+          <w:rFonts w:ascii="Bahnschrift Light" w:hAnsi="Bahnschrift Light" w:cs="Arial"/>
+          <w:b/>
+          <w:color w:val="767171" w:themeColor="background2" w:themeShade="80"/>
+          <w:sz w:val="24"/>
+          <w:szCs w:val="52"/>
+          <w:lang w:val="en-US"/>
+        </w:rPr>
+      </w:pPr>
+    </w:p>
+    <w:p>
+      <w:pPr>
+        <w:ind w:firstLine="708"/>
+        <w:jc w:val="center"/>
+        <w:rPr>
+          <w:rFonts w:ascii="Bahnschrift Light" w:hAnsi="Bahnschrift Light" w:cs="Arial"/>
+          <w:b/>
+          <w:color w:val="767171" w:themeColor="background2" w:themeShade="80"/>
+          <w:sz w:val="24"/>
+          <w:szCs w:val="52"/>
+          <w:lang w:val="en-US"/>
+        </w:rPr>
+      </w:pPr>
+    </w:p>
+    <w:p>
+      <w:pPr>
+        <w:ind w:firstLine="708"/>
+        <w:jc w:val="center"/>
+        <w:rPr>
+          <w:rFonts w:ascii="Bahnschrift Light" w:hAnsi="Bahnschrift Light" w:cs="Arial"/>
+          <w:b/>
+          <w:color w:val="767171" w:themeColor="background2" w:themeShade="80"/>
+          <w:sz w:val="24"/>
+          <w:szCs w:val="52"/>
+          <w:lang w:val="en-US"/>
+        </w:rPr>
+      </w:pPr>
+    </w:p>
+    <w:p>
+      <w:pPr>
+        <w:ind w:firstLine="708"/>
+        <w:jc w:val="center"/>
+        <w:rPr>
+          <w:rFonts w:ascii="Bahnschrift Light" w:hAnsi="Bahnschrift Light" w:cs="Arial"/>
+          <w:b/>
+          <w:color w:val="767171" w:themeColor="background2" w:themeShade="80"/>
+          <w:sz w:val="24"/>
+          <w:szCs w:val="52"/>
+          <w:lang w:val="en-US"/>
+        </w:rPr>
+      </w:pPr>
+    </w:p>
+    <w:p>
+      <w:pPr>
+        <w:ind w:firstLine="708"/>
+        <w:jc w:val="center"/>
+        <w:rPr>
+          <w:rFonts w:ascii="Bahnschrift Light" w:hAnsi="Bahnschrift Light" w:cs="Arial"/>
+          <w:b/>
+          <w:color w:val="767171" w:themeColor="background2" w:themeShade="80"/>
+          <w:sz w:val="24"/>
+          <w:szCs w:val="52"/>
+          <w:lang w:val="en-US"/>
+        </w:rPr>
+      </w:pPr>
+    </w:p>
+    <w:p>
+      <w:pPr>
+        <w:rPr>
+          <w:rFonts w:ascii="Bahnschrift Light" w:hAnsi="Bahnschrift Light" w:cs="Arial"/>
+          <w:b/>
+          <w:color w:val="767171" w:themeColor="background2" w:themeShade="80"/>
+          <w:sz w:val="24"/>
+          <w:szCs w:val="52"/>
+          <w:lang w:val="en-US"/>
+        </w:rPr>
+      </w:pPr>
+      <w:r>
+        <w:rPr>
+          <w:rFonts w:ascii="Bahnschrift Light" w:hAnsi="Bahnschrift Light" w:cs="Arial"/>
+          <w:b/>
+          <w:color w:val="767171" w:themeColor="background2" w:themeShade="80"/>
+          <w:sz w:val="24"/>
+          <w:szCs w:val="52"/>
+        </w:rPr>
+        <w:lastRenderedPageBreak/>
+        <w:t>Пакет</w:t>
+      </w:r>
+      <w:r>
+        <w:rPr>
+          <w:rFonts w:ascii="Bahnschrift Light" w:hAnsi="Bahnschrift Light" w:cs="Arial"/>
+          <w:b/>
+          <w:color w:val="767171" w:themeColor="background2" w:themeShade="80"/>
+          <w:sz w:val="24"/>
+          <w:szCs w:val="52"/>
+          <w:lang w:val="en-US"/>
+        </w:rPr>
+        <w:t xml:space="preserve"> </w:t>
+      </w:r>
+      <w:proofErr w:type="spellStart"/>
+      <w:r>
+        <w:rPr>
+          <w:rFonts w:ascii="Bahnschrift Light" w:hAnsi="Bahnschrift Light" w:cs="Arial"/>
+          <w:b/>
+          <w:color w:val="767171" w:themeColor="background2" w:themeShade="80"/>
+          <w:sz w:val="24"/>
+          <w:szCs w:val="52"/>
+          <w:lang w:val="en-US"/>
+        </w:rPr>
+        <w:t>ru.david.room.</w:t>
+      </w:r>
+      <w:r>
+        <w:rPr>
+          <w:rFonts w:ascii="Bahnschrift Light" w:hAnsi="Bahnschrift Light" w:cs="Arial"/>
+          <w:b/>
+          <w:color w:val="767171" w:themeColor="background2" w:themeShade="80"/>
+          <w:sz w:val="24"/>
+          <w:szCs w:val="52"/>
+          <w:lang w:val="en-US"/>
+        </w:rPr>
+        <w:t>server</w:t>
+      </w:r>
+      <w:proofErr w:type="spellEnd"/>
+    </w:p>
+    <w:p>
+      <w:pPr>
+        <w:ind w:firstLine="708"/>
+        <w:rPr>
+          <w:rFonts w:ascii="Bahnschrift Light" w:hAnsi="Bahnschrift Light" w:cs="Arial"/>
+          <w:b/>
+          <w:color w:val="767171" w:themeColor="background2" w:themeShade="80"/>
+          <w:sz w:val="24"/>
+          <w:szCs w:val="52"/>
+          <w:lang w:val="en-US"/>
+        </w:rPr>
+      </w:pPr>
+      <w:r>
+        <w:rPr>
+          <w:rFonts w:ascii="Bahnschrift Light" w:hAnsi="Bahnschrift Light" w:cs="Arial"/>
+          <w:b/>
+          <w:noProof/>
+          <w:color w:val="767171" w:themeColor="background2" w:themeShade="80"/>
+          <w:sz w:val="24"/>
+          <w:szCs w:val="52"/>
+          <w:lang w:val="en-US"/>
+        </w:rPr>
+        <w:drawing>
+          <wp:inline distT="0" distB="0" distL="0" distR="0" wp14:anchorId="281E15E5" wp14:editId="790F1639">
+            <wp:extent cx="4996500" cy="8692738"/>
+            <wp:effectExtent l="0" t="0" r="0" b="0"/>
+            <wp:docPr id="3" name="Picture 3"/>
+            <wp:cNvGraphicFramePr>
+              <a:graphicFrameLocks xmlns:a="http://schemas.openxmlformats.org/drawingml/2006/main" noChangeAspect="1"/>
+            </wp:cNvGraphicFramePr>
+            <a:graphic xmlns:a="http://schemas.openxmlformats.org/drawingml/2006/main">
+              <a:graphicData uri="http://schemas.openxmlformats.org/drawingml/2006/picture">
+                <pic:pic xmlns:pic="http://schemas.openxmlformats.org/drawingml/2006/picture">
+                  <pic:nvPicPr>
+                    <pic:cNvPr id="0" name="Picture 3"/>
+                    <pic:cNvPicPr>
+                      <a:picLocks noChangeAspect="1" noChangeArrowheads="1"/>
+                    </pic:cNvPicPr>
+                  </pic:nvPicPr>
+                  <pic:blipFill>
+                    <a:blip r:embed="rId12" cstate="print">
+                      <a:extLst>
+                        <a:ext uri="{28A0092B-C50C-407E-A947-70E740481C1C}">
+                          <a14:useLocalDpi xmlns:a14="http://schemas.microsoft.com/office/drawing/2010/main" val="0"/>
+                        </a:ext>
+                      </a:extLst>
+                    </a:blip>
+                    <a:srcRect/>
+                    <a:stretch>
+                      <a:fillRect/>
+                    </a:stretch>
+                  </pic:blipFill>
+                  <pic:spPr bwMode="auto">
+                    <a:xfrm>
+                      <a:off x="0" y="0"/>
+                      <a:ext cx="5002219" cy="8702687"/>
+                    </a:xfrm>
+                    <a:prstGeom prst="rect">
+                      <a:avLst/>
+                    </a:prstGeom>
+                    <a:noFill/>
+                    <a:ln>
+                      <a:noFill/>
+                    </a:ln>
+                  </pic:spPr>
+                </pic:pic>
+              </a:graphicData>
+            </a:graphic>
+          </wp:inline>
+        </w:drawing>
+      </w:r>
+    </w:p>
+    <w:p>
+      <w:pPr>
+        <w:rPr>
+          <w:rFonts w:ascii="Bahnschrift Light" w:hAnsi="Bahnschrift Light" w:cs="Arial"/>
+          <w:b/>
+          <w:color w:val="767171" w:themeColor="background2" w:themeShade="80"/>
+          <w:sz w:val="24"/>
+          <w:szCs w:val="52"/>
+          <w:lang w:val="en-US"/>
+        </w:rPr>
+      </w:pPr>
+      <w:r>
+        <w:rPr>
+          <w:rFonts w:ascii="Bahnschrift Light" w:hAnsi="Bahnschrift Light" w:cs="Arial"/>
+          <w:b/>
+          <w:color w:val="767171" w:themeColor="background2" w:themeShade="80"/>
+          <w:sz w:val="24"/>
+          <w:szCs w:val="52"/>
+        </w:rPr>
+        <w:lastRenderedPageBreak/>
+        <w:t>Пакет</w:t>
+      </w:r>
+      <w:r>
+        <w:rPr>
+          <w:rFonts w:ascii="Bahnschrift Light" w:hAnsi="Bahnschrift Light" w:cs="Arial"/>
+          <w:b/>
+          <w:color w:val="767171" w:themeColor="background2" w:themeShade="80"/>
+          <w:sz w:val="24"/>
+          <w:szCs w:val="52"/>
+          <w:lang w:val="en-US"/>
+        </w:rPr>
+        <w:t xml:space="preserve"> </w:t>
+      </w:r>
+      <w:proofErr w:type="spellStart"/>
+      <w:r>
+        <w:rPr>
+          <w:rFonts w:ascii="Bahnschrift Light" w:hAnsi="Bahnschrift Light" w:cs="Arial"/>
+          <w:b/>
+          <w:color w:val="767171" w:themeColor="background2" w:themeShade="80"/>
+          <w:sz w:val="24"/>
+          <w:szCs w:val="52"/>
+          <w:lang w:val="en-US"/>
+        </w:rPr>
+        <w:t>ru.david.roo</w:t>
+      </w:r>
+      <w:r>
+        <w:rPr>
+          <w:rFonts w:ascii="Bahnschrift Light" w:hAnsi="Bahnschrift Light" w:cs="Arial"/>
+          <w:b/>
+          <w:color w:val="767171" w:themeColor="background2" w:themeShade="80"/>
+          <w:sz w:val="24"/>
+          <w:szCs w:val="52"/>
+          <w:lang w:val="en-US"/>
+        </w:rPr>
+        <w:t>m</w:t>
+      </w:r>
+      <w:proofErr w:type="spellEnd"/>
+    </w:p>
+    <w:p>
+      <w:pPr>
+        <w:rPr>
+          <w:rFonts w:ascii="Bahnschrift Light" w:hAnsi="Bahnschrift Light" w:cs="Arial"/>
+          <w:b/>
+          <w:color w:val="767171" w:themeColor="background2" w:themeShade="80"/>
+          <w:sz w:val="24"/>
+          <w:szCs w:val="52"/>
+          <w:lang w:val="en-US"/>
+        </w:rPr>
+      </w:pPr>
+      <w:bookmarkStart w:id="0" w:name="_GoBack"/>
+      <w:bookmarkEnd w:id="0"/>
+      <w:r>
+        <w:rPr>
+          <w:rFonts w:ascii="Bahnschrift Light" w:hAnsi="Bahnschrift Light" w:cs="Arial"/>
+          <w:b/>
+          <w:noProof/>
+          <w:color w:val="767171" w:themeColor="background2" w:themeShade="80"/>
+          <w:sz w:val="24"/>
+          <w:szCs w:val="52"/>
+          <w:lang w:val="en-US"/>
+        </w:rPr>
+        <w:drawing>
+          <wp:inline distT="0" distB="0" distL="0" distR="0" wp14:anchorId="15DBCE6E" wp14:editId="2F052986">
+            <wp:extent cx="5933440" cy="6697345"/>
+            <wp:effectExtent l="0" t="0" r="0" b="8255"/>
+            <wp:docPr id="4" name="Picture 4"/>
+            <wp:cNvGraphicFramePr>
+              <a:graphicFrameLocks xmlns:a="http://schemas.openxmlformats.org/drawingml/2006/main" noChangeAspect="1"/>
+            </wp:cNvGraphicFramePr>
+            <a:graphic xmlns:a="http://schemas.openxmlformats.org/drawingml/2006/main">
+              <a:graphicData uri="http://schemas.openxmlformats.org/drawingml/2006/picture">
+                <pic:pic xmlns:pic="http://schemas.openxmlformats.org/drawingml/2006/picture">
+                  <pic:nvPicPr>
+                    <pic:cNvPr id="0" name="Picture 4"/>
+                    <pic:cNvPicPr>
+                      <a:picLocks noChangeAspect="1" noChangeArrowheads="1"/>
+                    </pic:cNvPicPr>
+                  </pic:nvPicPr>
+                  <pic:blipFill>
+                    <a:blip r:embed="rId13">
+                      <a:extLst>
+                        <a:ext uri="{28A0092B-C50C-407E-A947-70E740481C1C}">
+                          <a14:useLocalDpi xmlns:a14="http://schemas.microsoft.com/office/drawing/2010/main" val="0"/>
+                        </a:ext>
+                      </a:extLst>
+                    </a:blip>
+                    <a:srcRect/>
+                    <a:stretch>
+                      <a:fillRect/>
+                    </a:stretch>
+                  </pic:blipFill>
+                  <pic:spPr bwMode="auto">
+                    <a:xfrm>
+                      <a:off x="0" y="0"/>
+                      <a:ext cx="5933440" cy="6697345"/>
+                    </a:xfrm>
+                    <a:prstGeom prst="rect">
+                      <a:avLst/>
+                    </a:prstGeom>
+                    <a:noFill/>
+                    <a:ln>
+                      <a:noFill/>
+                    </a:ln>
+                  </pic:spPr>
+                </pic:pic>
+              </a:graphicData>
+            </a:graphic>
+          </wp:inline>
+        </w:drawing>
+      </w:r>
+    </w:p>
+    <w:p>
+      <w:pPr>
+        <w:ind w:firstLine="708"/>
+        <w:rPr>
+          <w:rFonts w:ascii="Bahnschrift Light" w:hAnsi="Bahnschrift Light" w:cs="Arial"/>
+          <w:b/>
+          <w:color w:val="767171" w:themeColor="background2" w:themeShade="80"/>
           <w:sz w:val="52"/>
           <w:szCs w:val="52"/>
+          <w:lang w:val="en-US"/>
         </w:rPr>
       </w:pPr>
       <w:r>
@@ -2765,9 +3564,18 @@
           <w:szCs w:val="36"/>
         </w:rPr>
       </w:pPr>
+      <w:r>
+        <w:rPr>
+          <w:rFonts w:ascii="Arial" w:hAnsi="Arial" w:cs="Arial"/>
+          <w:color w:val="767171" w:themeColor="background2" w:themeShade="80"/>
+          <w:sz w:val="32"/>
+          <w:szCs w:val="36"/>
+        </w:rPr>
+        <w:t>Спустя много дней и ночей, проведённых за этой лабораторной, я осознал, что мне следует тщательнее подбирать структуру приложения, чтобы не пожалеть потом об этом. Ну, и ещё я познакомился с базами данных. Не сказал бы, что эти громадные конструкции красивые, но, по крайней мере, они безопасны.</w:t>
+      </w:r>
     </w:p>
     <w:sectPr>
-      <w:footerReference w:type="default" r:id="rId10"/>
+      <w:footerReference w:type="default" r:id="rId14"/>
       <w:pgSz w:w="11906" w:h="16838" w:code="9"/>
       <w:pgMar w:top="1134" w:right="851" w:bottom="567" w:left="1701" w:header="709" w:footer="709" w:gutter="0"/>
       <w:pgNumType w:start="0"/>
@@ -8005,7 +8813,7 @@
 </file>
 
 <file path=customXml/itemProps1.xml><?xml version="1.0" encoding="utf-8"?>
-<ds:datastoreItem xmlns:ds="http://schemas.openxmlformats.org/officeDocument/2006/customXml" ds:itemID="{C17DBBE7-A077-4EEE-8909-17155555073C}">
+<ds:datastoreItem xmlns:ds="http://schemas.openxmlformats.org/officeDocument/2006/customXml" ds:itemID="{DF36631F-D099-4043-84E5-ED210672643B}">
   <ds:schemaRefs>
     <ds:schemaRef ds:uri="http://schemas.openxmlformats.org/officeDocument/2006/bibliography"/>
   </ds:schemaRefs>

</xml_diff>

<commit_message>
This commit is so flickin' BIG!
</commit_message>
<xml_diff>
--- a/report/report.docx
+++ b/report/report.docx
@@ -264,7 +264,7 @@
           <w:sz w:val="40"/>
           <w:szCs w:val="28"/>
         </w:rPr>
-        <w:t>7</w:t>
+        <w:t>8</w:t>
       </w:r>
     </w:p>
     <w:p>
@@ -378,8 +378,10 @@
           <w:sz w:val="28"/>
           <w:szCs w:val="28"/>
         </w:rPr>
-        <w:t>3921</w:t>
-      </w:r>
+        <w:t>25904</w:t>
+      </w:r>
+      <w:bookmarkStart w:id="0" w:name="_GoBack"/>
+      <w:bookmarkEnd w:id="0"/>
     </w:p>
     <w:p>
       <w:pPr>
@@ -900,7 +902,6 @@
         <w:pStyle w:val="NormalWeb"/>
         <w:shd w:val="clear" w:color="auto" w:fill="FFFFFF"/>
         <w:spacing w:before="0" w:beforeAutospacing="0" w:after="150" w:afterAutospacing="0"/>
-        <w:ind w:firstLine="375"/>
         <w:rPr>
           <w:rFonts w:ascii="Helvetica" w:hAnsi="Helvetica" w:cs="Helvetica"/>
           <w:color w:val="333333"/>
@@ -917,7 +918,367 @@
         </w:rPr>
         <w:t>Доработать программу из </w:t>
       </w:r>
-      <w:hyperlink r:id="rId8" w:anchor="lab6" w:history="1">
+      <w:r>
+        <w:rPr>
+          <w:rFonts w:ascii="Helvetica" w:hAnsi="Helvetica" w:cs="Helvetica"/>
+          <w:color w:val="333333"/>
+          <w:sz w:val="21"/>
+          <w:szCs w:val="21"/>
+        </w:rPr>
+        <w:fldChar w:fldCharType="begin"/>
+      </w:r>
+      <w:r>
+        <w:rPr>
+          <w:rFonts w:ascii="Helvetica" w:hAnsi="Helvetica" w:cs="Helvetica"/>
+          <w:color w:val="333333"/>
+          <w:sz w:val="21"/>
+          <w:szCs w:val="21"/>
+        </w:rPr>
+        <w:instrText xml:space="preserve"> HYPERLINK "https://se.ifmo.ru/courses/programming" \l "lab7" </w:instrText>
+      </w:r>
+      <w:r>
+        <w:rPr>
+          <w:rFonts w:ascii="Helvetica" w:hAnsi="Helvetica" w:cs="Helvetica"/>
+          <w:color w:val="333333"/>
+          <w:sz w:val="21"/>
+          <w:szCs w:val="21"/>
+        </w:rPr>
+        <w:fldChar w:fldCharType="separate"/>
+      </w:r>
+      <w:r>
+        <w:rPr>
+          <w:rStyle w:val="Hyperlink"/>
+          <w:rFonts w:ascii="Helvetica" w:hAnsi="Helvetica" w:cs="Helvetica"/>
+          <w:color w:val="1946BA"/>
+          <w:sz w:val="21"/>
+          <w:szCs w:val="21"/>
+        </w:rPr>
+        <w:t>ЛР</w:t>
+      </w:r>
+      <w:r>
+        <w:rPr>
+          <w:rStyle w:val="Hyperlink"/>
+          <w:rFonts w:ascii="Helvetica" w:hAnsi="Helvetica" w:cs="Helvetica"/>
+          <w:color w:val="1946BA"/>
+          <w:sz w:val="21"/>
+          <w:szCs w:val="21"/>
+        </w:rPr>
+        <w:t xml:space="preserve"> №7</w:t>
+      </w:r>
+      <w:r>
+        <w:rPr>
+          <w:rFonts w:ascii="Helvetica" w:hAnsi="Helvetica" w:cs="Helvetica"/>
+          <w:color w:val="333333"/>
+          <w:sz w:val="21"/>
+          <w:szCs w:val="21"/>
+        </w:rPr>
+        <w:fldChar w:fldCharType="end"/>
+      </w:r>
+      <w:r>
+        <w:rPr>
+          <w:rFonts w:ascii="Helvetica" w:hAnsi="Helvetica" w:cs="Helvetica"/>
+          <w:color w:val="333333"/>
+          <w:sz w:val="21"/>
+          <w:szCs w:val="21"/>
+        </w:rPr>
+        <w:t> следующим образом:</w:t>
+      </w:r>
+    </w:p>
+    <w:p>
+      <w:pPr>
+        <w:pStyle w:val="NormalWeb"/>
+        <w:shd w:val="clear" w:color="auto" w:fill="FFFFFF"/>
+        <w:spacing w:before="0" w:beforeAutospacing="0" w:after="150" w:afterAutospacing="0"/>
+        <w:rPr>
+          <w:rFonts w:ascii="Helvetica" w:hAnsi="Helvetica" w:cs="Helvetica"/>
+          <w:color w:val="333333"/>
+          <w:sz w:val="21"/>
+          <w:szCs w:val="21"/>
+        </w:rPr>
+      </w:pPr>
+      <w:r>
+        <w:rPr>
+          <w:rFonts w:ascii="Helvetica" w:hAnsi="Helvetica" w:cs="Helvetica"/>
+          <w:color w:val="333333"/>
+          <w:sz w:val="21"/>
+          <w:szCs w:val="21"/>
+        </w:rPr>
+        <w:t>Заменить консольный клиент на клиент с графическим интерфейсом пользователя(GUI). </w:t>
+      </w:r>
+      <w:r>
+        <w:rPr>
+          <w:rFonts w:ascii="Helvetica" w:hAnsi="Helvetica" w:cs="Helvetica"/>
+          <w:color w:val="333333"/>
+          <w:sz w:val="21"/>
+          <w:szCs w:val="21"/>
+        </w:rPr>
+        <w:br/>
+        <w:t>В функционал клиента должно входить:</w:t>
+      </w:r>
+    </w:p>
+    <w:p>
+      <w:pPr>
+        <w:numPr>
+          <w:ilvl w:val="0"/>
+          <w:numId w:val="33"/>
+        </w:numPr>
+        <w:shd w:val="clear" w:color="auto" w:fill="FFFFFF"/>
+        <w:spacing w:before="100" w:beforeAutospacing="1" w:after="100" w:afterAutospacing="1" w:line="300" w:lineRule="atLeast"/>
+        <w:ind w:left="375"/>
+        <w:rPr>
+          <w:rFonts w:ascii="Helvetica" w:hAnsi="Helvetica" w:cs="Helvetica"/>
+          <w:color w:val="333333"/>
+          <w:sz w:val="21"/>
+          <w:szCs w:val="21"/>
+        </w:rPr>
+      </w:pPr>
+      <w:r>
+        <w:rPr>
+          <w:rFonts w:ascii="Helvetica" w:hAnsi="Helvetica" w:cs="Helvetica"/>
+          <w:color w:val="333333"/>
+          <w:sz w:val="21"/>
+          <w:szCs w:val="21"/>
+        </w:rPr>
+        <w:t>Окно с авторизацией/регистрацией.</w:t>
+      </w:r>
+    </w:p>
+    <w:p>
+      <w:pPr>
+        <w:numPr>
+          <w:ilvl w:val="0"/>
+          <w:numId w:val="33"/>
+        </w:numPr>
+        <w:shd w:val="clear" w:color="auto" w:fill="FFFFFF"/>
+        <w:spacing w:before="100" w:beforeAutospacing="1" w:after="100" w:afterAutospacing="1" w:line="300" w:lineRule="atLeast"/>
+        <w:ind w:left="375"/>
+        <w:rPr>
+          <w:rFonts w:ascii="Helvetica" w:hAnsi="Helvetica" w:cs="Helvetica"/>
+          <w:color w:val="333333"/>
+          <w:sz w:val="21"/>
+          <w:szCs w:val="21"/>
+        </w:rPr>
+      </w:pPr>
+      <w:r>
+        <w:rPr>
+          <w:rFonts w:ascii="Helvetica" w:hAnsi="Helvetica" w:cs="Helvetica"/>
+          <w:color w:val="333333"/>
+          <w:sz w:val="21"/>
+          <w:szCs w:val="21"/>
+        </w:rPr>
+        <w:t>Отображение текущего пользователя.</w:t>
+      </w:r>
+    </w:p>
+    <w:p>
+      <w:pPr>
+        <w:numPr>
+          <w:ilvl w:val="0"/>
+          <w:numId w:val="33"/>
+        </w:numPr>
+        <w:shd w:val="clear" w:color="auto" w:fill="FFFFFF"/>
+        <w:spacing w:before="100" w:beforeAutospacing="1" w:after="100" w:afterAutospacing="1" w:line="300" w:lineRule="atLeast"/>
+        <w:ind w:left="375"/>
+        <w:rPr>
+          <w:rFonts w:ascii="Helvetica" w:hAnsi="Helvetica" w:cs="Helvetica"/>
+          <w:color w:val="333333"/>
+          <w:sz w:val="21"/>
+          <w:szCs w:val="21"/>
+        </w:rPr>
+      </w:pPr>
+      <w:r>
+        <w:rPr>
+          <w:rFonts w:ascii="Helvetica" w:hAnsi="Helvetica" w:cs="Helvetica"/>
+          <w:color w:val="333333"/>
+          <w:sz w:val="21"/>
+          <w:szCs w:val="21"/>
+        </w:rPr>
+        <w:t>Таблица, отображающая все объекты из коллекции</w:t>
+      </w:r>
+    </w:p>
+    <w:p>
+      <w:pPr>
+        <w:numPr>
+          <w:ilvl w:val="1"/>
+          <w:numId w:val="33"/>
+        </w:numPr>
+        <w:shd w:val="clear" w:color="auto" w:fill="FFFFFF"/>
+        <w:spacing w:before="100" w:beforeAutospacing="1" w:after="100" w:afterAutospacing="1" w:line="300" w:lineRule="atLeast"/>
+        <w:ind w:left="750"/>
+        <w:rPr>
+          <w:rFonts w:ascii="Helvetica" w:hAnsi="Helvetica" w:cs="Helvetica"/>
+          <w:color w:val="333333"/>
+          <w:sz w:val="21"/>
+          <w:szCs w:val="21"/>
+        </w:rPr>
+      </w:pPr>
+      <w:r>
+        <w:rPr>
+          <w:rFonts w:ascii="Helvetica" w:hAnsi="Helvetica" w:cs="Helvetica"/>
+          <w:color w:val="333333"/>
+          <w:sz w:val="21"/>
+          <w:szCs w:val="21"/>
+        </w:rPr>
+        <w:t>Каждое поле объекта - отдельная колонка таблицы.</w:t>
+      </w:r>
+    </w:p>
+    <w:p>
+      <w:pPr>
+        <w:numPr>
+          <w:ilvl w:val="1"/>
+          <w:numId w:val="33"/>
+        </w:numPr>
+        <w:shd w:val="clear" w:color="auto" w:fill="FFFFFF"/>
+        <w:spacing w:before="100" w:beforeAutospacing="1" w:after="100" w:afterAutospacing="1" w:line="300" w:lineRule="atLeast"/>
+        <w:ind w:left="750"/>
+        <w:rPr>
+          <w:rFonts w:ascii="Helvetica" w:hAnsi="Helvetica" w:cs="Helvetica"/>
+          <w:color w:val="333333"/>
+          <w:sz w:val="21"/>
+          <w:szCs w:val="21"/>
+        </w:rPr>
+      </w:pPr>
+      <w:r>
+        <w:rPr>
+          <w:rFonts w:ascii="Helvetica" w:hAnsi="Helvetica" w:cs="Helvetica"/>
+          <w:color w:val="333333"/>
+          <w:sz w:val="21"/>
+          <w:szCs w:val="21"/>
+        </w:rPr>
+        <w:t>Строки таблицы можно фильтровать/сортировать по значениям любой из колонок. Сортировку и фильтрацию значений столбцов реализовать с помощью Streams API.</w:t>
+      </w:r>
+    </w:p>
+    <w:p>
+      <w:pPr>
+        <w:numPr>
+          <w:ilvl w:val="0"/>
+          <w:numId w:val="33"/>
+        </w:numPr>
+        <w:shd w:val="clear" w:color="auto" w:fill="FFFFFF"/>
+        <w:spacing w:before="100" w:beforeAutospacing="1" w:after="100" w:afterAutospacing="1" w:line="300" w:lineRule="atLeast"/>
+        <w:ind w:left="375"/>
+        <w:rPr>
+          <w:rFonts w:ascii="Helvetica" w:hAnsi="Helvetica" w:cs="Helvetica"/>
+          <w:color w:val="333333"/>
+          <w:sz w:val="21"/>
+          <w:szCs w:val="21"/>
+        </w:rPr>
+      </w:pPr>
+      <w:r>
+        <w:rPr>
+          <w:rFonts w:ascii="Helvetica" w:hAnsi="Helvetica" w:cs="Helvetica"/>
+          <w:color w:val="333333"/>
+          <w:sz w:val="21"/>
+          <w:szCs w:val="21"/>
+        </w:rPr>
+        <w:t>Поддержка всех команд из предыдущих лабораторных работ.</w:t>
+      </w:r>
+    </w:p>
+    <w:p>
+      <w:pPr>
+        <w:numPr>
+          <w:ilvl w:val="0"/>
+          <w:numId w:val="33"/>
+        </w:numPr>
+        <w:shd w:val="clear" w:color="auto" w:fill="FFFFFF"/>
+        <w:spacing w:before="100" w:beforeAutospacing="1" w:after="100" w:afterAutospacing="1" w:line="300" w:lineRule="atLeast"/>
+        <w:ind w:left="375"/>
+        <w:rPr>
+          <w:rFonts w:ascii="Helvetica" w:hAnsi="Helvetica" w:cs="Helvetica"/>
+          <w:color w:val="333333"/>
+          <w:sz w:val="21"/>
+          <w:szCs w:val="21"/>
+        </w:rPr>
+      </w:pPr>
+      <w:r>
+        <w:rPr>
+          <w:rFonts w:ascii="Helvetica" w:hAnsi="Helvetica" w:cs="Helvetica"/>
+          <w:color w:val="333333"/>
+          <w:sz w:val="21"/>
+          <w:szCs w:val="21"/>
+        </w:rPr>
+        <w:t>Область, визуализирующую объекты коллекции</w:t>
+      </w:r>
+    </w:p>
+    <w:p>
+      <w:pPr>
+        <w:numPr>
+          <w:ilvl w:val="1"/>
+          <w:numId w:val="33"/>
+        </w:numPr>
+        <w:shd w:val="clear" w:color="auto" w:fill="FFFFFF"/>
+        <w:spacing w:before="100" w:beforeAutospacing="1" w:after="100" w:afterAutospacing="1" w:line="300" w:lineRule="atLeast"/>
+        <w:ind w:left="750"/>
+        <w:rPr>
+          <w:rFonts w:ascii="Helvetica" w:hAnsi="Helvetica" w:cs="Helvetica"/>
+          <w:color w:val="333333"/>
+          <w:sz w:val="21"/>
+          <w:szCs w:val="21"/>
+        </w:rPr>
+      </w:pPr>
+      <w:r>
+        <w:rPr>
+          <w:rFonts w:ascii="Helvetica" w:hAnsi="Helvetica" w:cs="Helvetica"/>
+          <w:color w:val="333333"/>
+          <w:sz w:val="21"/>
+          <w:szCs w:val="21"/>
+        </w:rPr>
+        <w:t>Объекты должны быть нарисованы с помощью графических примитивов с использованием </w:t>
+      </w:r>
+      <w:r>
+        <w:rPr>
+          <w:rFonts w:ascii="Helvetica" w:hAnsi="Helvetica" w:cs="Helvetica"/>
+          <w:color w:val="333333"/>
+          <w:sz w:val="21"/>
+          <w:szCs w:val="21"/>
+        </w:rPr>
+        <w:fldChar w:fldCharType="begin"/>
+      </w:r>
+      <w:r>
+        <w:rPr>
+          <w:rFonts w:ascii="Helvetica" w:hAnsi="Helvetica" w:cs="Helvetica"/>
+          <w:color w:val="333333"/>
+          <w:sz w:val="21"/>
+          <w:szCs w:val="21"/>
+        </w:rPr>
+        <w:instrText xml:space="preserve"> HYPERLINK "https://docs.oracle.com/javase/8/docs/api/java/awt/Graphics.html" </w:instrText>
+      </w:r>
+      <w:r>
+        <w:rPr>
+          <w:rFonts w:ascii="Helvetica" w:hAnsi="Helvetica" w:cs="Helvetica"/>
+          <w:color w:val="333333"/>
+          <w:sz w:val="21"/>
+          <w:szCs w:val="21"/>
+        </w:rPr>
+        <w:fldChar w:fldCharType="separate"/>
+      </w:r>
+      <w:r>
+        <w:rPr>
+          <w:rStyle w:val="Hyperlink"/>
+          <w:rFonts w:ascii="Helvetica" w:hAnsi="Helvetica" w:cs="Helvetica"/>
+          <w:color w:val="1946BA"/>
+          <w:sz w:val="21"/>
+          <w:szCs w:val="21"/>
+        </w:rPr>
+        <w:t>Graphics</w:t>
+      </w:r>
+      <w:r>
+        <w:rPr>
+          <w:rFonts w:ascii="Helvetica" w:hAnsi="Helvetica" w:cs="Helvetica"/>
+          <w:color w:val="333333"/>
+          <w:sz w:val="21"/>
+          <w:szCs w:val="21"/>
+        </w:rPr>
+        <w:fldChar w:fldCharType="end"/>
+      </w:r>
+      <w:r>
+        <w:rPr>
+          <w:rFonts w:ascii="Helvetica" w:hAnsi="Helvetica" w:cs="Helvetica"/>
+          <w:color w:val="333333"/>
+          <w:sz w:val="21"/>
+          <w:szCs w:val="21"/>
+        </w:rPr>
+        <w:t>, </w:t>
+      </w:r>
+      <w:hyperlink r:id="rId8" w:history="1">
         <w:r>
           <w:rPr>
             <w:rStyle w:val="Hyperlink"/>
@@ -926,7 +1287,7 @@
             <w:sz w:val="21"/>
             <w:szCs w:val="21"/>
           </w:rPr>
-          <w:t>ЛР №6</w:t>
+          <w:t>Canvas</w:t>
         </w:r>
       </w:hyperlink>
       <w:r>
@@ -936,14 +1297,182 @@
           <w:sz w:val="21"/>
           <w:szCs w:val="21"/>
         </w:rPr>
-        <w:t> следующим образом:</w:t>
+        <w:t> или аналогичных средств графической библиотеки.</w:t>
+      </w:r>
+    </w:p>
+    <w:p>
+      <w:pPr>
+        <w:numPr>
+          <w:ilvl w:val="1"/>
+          <w:numId w:val="33"/>
+        </w:numPr>
+        <w:shd w:val="clear" w:color="auto" w:fill="FFFFFF"/>
+        <w:spacing w:before="100" w:beforeAutospacing="1" w:after="100" w:afterAutospacing="1" w:line="300" w:lineRule="atLeast"/>
+        <w:ind w:left="750"/>
+        <w:rPr>
+          <w:rFonts w:ascii="Helvetica" w:hAnsi="Helvetica" w:cs="Helvetica"/>
+          <w:color w:val="333333"/>
+          <w:sz w:val="21"/>
+          <w:szCs w:val="21"/>
+        </w:rPr>
+      </w:pPr>
+      <w:r>
+        <w:rPr>
+          <w:rFonts w:ascii="Helvetica" w:hAnsi="Helvetica" w:cs="Helvetica"/>
+          <w:color w:val="333333"/>
+          <w:sz w:val="21"/>
+          <w:szCs w:val="21"/>
+        </w:rPr>
+        <w:t>При визуализации использовать данные о координатах и размерах объекта.</w:t>
+      </w:r>
+    </w:p>
+    <w:p>
+      <w:pPr>
+        <w:numPr>
+          <w:ilvl w:val="1"/>
+          <w:numId w:val="33"/>
+        </w:numPr>
+        <w:shd w:val="clear" w:color="auto" w:fill="FFFFFF"/>
+        <w:spacing w:before="100" w:beforeAutospacing="1" w:after="100" w:afterAutospacing="1" w:line="300" w:lineRule="atLeast"/>
+        <w:ind w:left="750"/>
+        <w:rPr>
+          <w:rFonts w:ascii="Helvetica" w:hAnsi="Helvetica" w:cs="Helvetica"/>
+          <w:color w:val="333333"/>
+          <w:sz w:val="21"/>
+          <w:szCs w:val="21"/>
+        </w:rPr>
+      </w:pPr>
+      <w:r>
+        <w:rPr>
+          <w:rFonts w:ascii="Helvetica" w:hAnsi="Helvetica" w:cs="Helvetica"/>
+          <w:color w:val="333333"/>
+          <w:sz w:val="21"/>
+          <w:szCs w:val="21"/>
+        </w:rPr>
+        <w:t>Объекты от разных пользователей должны быть нарисованы разными цветами.</w:t>
+      </w:r>
+    </w:p>
+    <w:p>
+      <w:pPr>
+        <w:numPr>
+          <w:ilvl w:val="1"/>
+          <w:numId w:val="33"/>
+        </w:numPr>
+        <w:shd w:val="clear" w:color="auto" w:fill="FFFFFF"/>
+        <w:spacing w:before="100" w:beforeAutospacing="1" w:after="100" w:afterAutospacing="1" w:line="300" w:lineRule="atLeast"/>
+        <w:ind w:left="750"/>
+        <w:rPr>
+          <w:rFonts w:ascii="Helvetica" w:hAnsi="Helvetica" w:cs="Helvetica"/>
+          <w:color w:val="333333"/>
+          <w:sz w:val="21"/>
+          <w:szCs w:val="21"/>
+        </w:rPr>
+      </w:pPr>
+      <w:r>
+        <w:rPr>
+          <w:rFonts w:ascii="Helvetica" w:hAnsi="Helvetica" w:cs="Helvetica"/>
+          <w:color w:val="333333"/>
+          <w:sz w:val="21"/>
+          <w:szCs w:val="21"/>
+        </w:rPr>
+        <w:t>При нажатии на объект должна выводиться информация об этом объекте.</w:t>
+      </w:r>
+    </w:p>
+    <w:p>
+      <w:pPr>
+        <w:numPr>
+          <w:ilvl w:val="1"/>
+          <w:numId w:val="33"/>
+        </w:numPr>
+        <w:shd w:val="clear" w:color="auto" w:fill="FFFFFF"/>
+        <w:spacing w:before="100" w:beforeAutospacing="1" w:after="100" w:afterAutospacing="1" w:line="300" w:lineRule="atLeast"/>
+        <w:ind w:left="750"/>
+        <w:rPr>
+          <w:rFonts w:ascii="Helvetica" w:hAnsi="Helvetica" w:cs="Helvetica"/>
+          <w:color w:val="333333"/>
+          <w:sz w:val="21"/>
+          <w:szCs w:val="21"/>
+        </w:rPr>
+      </w:pPr>
+      <w:r>
+        <w:rPr>
+          <w:rFonts w:ascii="Helvetica" w:hAnsi="Helvetica" w:cs="Helvetica"/>
+          <w:color w:val="333333"/>
+          <w:sz w:val="21"/>
+          <w:szCs w:val="21"/>
+        </w:rPr>
+        <w:t>При добавлении/удалении/изменении объекта, он должен </w:t>
+      </w:r>
+      <w:r>
+        <w:rPr>
+          <w:rStyle w:val="Strong"/>
+          <w:rFonts w:ascii="Helvetica" w:hAnsi="Helvetica" w:cs="Helvetica"/>
+          <w:color w:val="333333"/>
+          <w:sz w:val="21"/>
+          <w:szCs w:val="21"/>
+        </w:rPr>
+        <w:t>автоматически</w:t>
+      </w:r>
+      <w:r>
+        <w:rPr>
+          <w:rFonts w:ascii="Helvetica" w:hAnsi="Helvetica" w:cs="Helvetica"/>
+          <w:color w:val="333333"/>
+          <w:sz w:val="21"/>
+          <w:szCs w:val="21"/>
+        </w:rPr>
+        <w:t> появиться/исчезнуть/измениться  на области как владельца, так и всех других клиентов. </w:t>
+      </w:r>
+    </w:p>
+    <w:p>
+      <w:pPr>
+        <w:numPr>
+          <w:ilvl w:val="1"/>
+          <w:numId w:val="33"/>
+        </w:numPr>
+        <w:shd w:val="clear" w:color="auto" w:fill="FFFFFF"/>
+        <w:spacing w:before="100" w:beforeAutospacing="1" w:after="100" w:afterAutospacing="1" w:line="300" w:lineRule="atLeast"/>
+        <w:ind w:left="750"/>
+        <w:rPr>
+          <w:rFonts w:ascii="Helvetica" w:hAnsi="Helvetica" w:cs="Helvetica"/>
+          <w:color w:val="333333"/>
+          <w:sz w:val="21"/>
+          <w:szCs w:val="21"/>
+        </w:rPr>
+      </w:pPr>
+      <w:r>
+        <w:rPr>
+          <w:rFonts w:ascii="Helvetica" w:hAnsi="Helvetica" w:cs="Helvetica"/>
+          <w:color w:val="333333"/>
+          <w:sz w:val="21"/>
+          <w:szCs w:val="21"/>
+        </w:rPr>
+        <w:t>При отрисовке объекта должна воспроизводиться согласованная с преподавателем </w:t>
+      </w:r>
+      <w:r>
+        <w:rPr>
+          <w:rStyle w:val="Strong"/>
+          <w:rFonts w:ascii="Helvetica" w:hAnsi="Helvetica" w:cs="Helvetica"/>
+          <w:color w:val="333333"/>
+          <w:sz w:val="21"/>
+          <w:szCs w:val="21"/>
+        </w:rPr>
+        <w:t>анимация</w:t>
+      </w:r>
+      <w:r>
+        <w:rPr>
+          <w:rFonts w:ascii="Helvetica" w:hAnsi="Helvetica" w:cs="Helvetica"/>
+          <w:color w:val="333333"/>
+          <w:sz w:val="21"/>
+          <w:szCs w:val="21"/>
+        </w:rPr>
+        <w:t>.</w:t>
       </w:r>
     </w:p>
     <w:p>
       <w:pPr>
         <w:numPr>
           <w:ilvl w:val="0"/>
-          <w:numId w:val="29"/>
+          <w:numId w:val="33"/>
         </w:numPr>
         <w:shd w:val="clear" w:color="auto" w:fill="FFFFFF"/>
         <w:spacing w:before="100" w:beforeAutospacing="1" w:after="100" w:afterAutospacing="1" w:line="300" w:lineRule="atLeast"/>
@@ -962,480 +1491,816 @@
           <w:sz w:val="21"/>
           <w:szCs w:val="21"/>
         </w:rPr>
-        <w:t>В класс, объекты которого хранятся в коллекции, добавить поле типа </w:t>
-      </w:r>
-      <w:r>
-        <w:rPr>
-          <w:rStyle w:val="HTMLCode"/>
-          <w:rFonts w:ascii="Consolas" w:eastAsiaTheme="minorHAnsi" w:hAnsi="Consolas"/>
+        <w:t>Возможность редактирования отдельных полей любого из объектов (принадлежащего пользователю). Переход к редактированию объекта возможен из таблицы с общим списком объектов и из области с визуализацией объекта.</w:t>
+      </w:r>
+    </w:p>
+    <w:p>
+      <w:pPr>
+        <w:numPr>
+          <w:ilvl w:val="0"/>
+          <w:numId w:val="33"/>
+        </w:numPr>
+        <w:shd w:val="clear" w:color="auto" w:fill="FFFFFF"/>
+        <w:spacing w:before="100" w:beforeAutospacing="1" w:after="100" w:afterAutospacing="1" w:line="300" w:lineRule="atLeast"/>
+        <w:ind w:left="375"/>
+        <w:rPr>
+          <w:rFonts w:ascii="Helvetica" w:hAnsi="Helvetica" w:cs="Helvetica"/>
+          <w:color w:val="333333"/>
+          <w:sz w:val="21"/>
+          <w:szCs w:val="21"/>
+        </w:rPr>
+      </w:pPr>
+      <w:r>
+        <w:rPr>
+          <w:rFonts w:ascii="Helvetica" w:hAnsi="Helvetica" w:cs="Helvetica"/>
+          <w:color w:val="333333"/>
+          <w:sz w:val="21"/>
+          <w:szCs w:val="21"/>
+        </w:rPr>
+        <w:t>Возможность удаления выбранного объекта (даже если команды remove ранее не было).</w:t>
+      </w:r>
+    </w:p>
+    <w:p>
+      <w:pPr>
+        <w:pStyle w:val="NormalWeb"/>
+        <w:shd w:val="clear" w:color="auto" w:fill="FFFFFF"/>
+        <w:spacing w:before="0" w:beforeAutospacing="0" w:after="150" w:afterAutospacing="0"/>
+        <w:rPr>
+          <w:rFonts w:ascii="Helvetica" w:hAnsi="Helvetica" w:cs="Helvetica"/>
+          <w:color w:val="333333"/>
+          <w:sz w:val="21"/>
+          <w:szCs w:val="21"/>
+        </w:rPr>
+      </w:pPr>
+      <w:r>
+        <w:rPr>
+          <w:rFonts w:ascii="Helvetica" w:hAnsi="Helvetica" w:cs="Helvetica"/>
+          <w:color w:val="333333"/>
+          <w:sz w:val="21"/>
+          <w:szCs w:val="21"/>
+        </w:rPr>
+        <w:t>Перед непосредственной разработкой приложения </w:t>
+      </w:r>
+      <w:r>
+        <w:rPr>
+          <w:rStyle w:val="Strong"/>
+          <w:rFonts w:ascii="Helvetica" w:hAnsi="Helvetica" w:cs="Helvetica"/>
+          <w:color w:val="333333"/>
+          <w:sz w:val="21"/>
+          <w:szCs w:val="21"/>
+        </w:rPr>
+        <w:t>необходимо</w:t>
+      </w:r>
+      <w:r>
+        <w:rPr>
+          <w:rFonts w:ascii="Helvetica" w:hAnsi="Helvetica" w:cs="Helvetica"/>
+          <w:color w:val="333333"/>
+          <w:sz w:val="21"/>
+          <w:szCs w:val="21"/>
+        </w:rPr>
+        <w:t> согласовать прототип интерфейса с преподавателем. Прототип интерфейса должен быть создан с помощью средства для построения прототипов интерфейсов</w:t>
+      </w:r>
+      <w:r>
+        <w:rPr>
+          <w:rFonts w:ascii="Helvetica" w:hAnsi="Helvetica" w:cs="Helvetica"/>
+          <w:color w:val="333333"/>
+          <w:sz w:val="21"/>
+          <w:szCs w:val="21"/>
+        </w:rPr>
+        <w:t xml:space="preserve"> </w:t>
+      </w:r>
+      <w:r>
+        <w:rPr>
+          <w:rFonts w:ascii="Helvetica" w:hAnsi="Helvetica" w:cs="Helvetica"/>
+          <w:color w:val="333333"/>
+          <w:sz w:val="21"/>
+          <w:szCs w:val="21"/>
+        </w:rPr>
+        <w:t>(mockplus, draw.io, etc.)</w:t>
+      </w:r>
+    </w:p>
+    <w:p>
+      <w:pPr>
+        <w:numPr>
+          <w:ilvl w:val="0"/>
+          <w:numId w:val="34"/>
+        </w:numPr>
+        <w:shd w:val="clear" w:color="auto" w:fill="FFFFFF"/>
+        <w:spacing w:before="100" w:beforeAutospacing="1" w:after="100" w:afterAutospacing="1" w:line="300" w:lineRule="atLeast"/>
+        <w:ind w:left="375"/>
+        <w:rPr>
+          <w:rFonts w:ascii="Helvetica" w:eastAsia="Times New Roman" w:hAnsi="Helvetica" w:cs="Helvetica"/>
+          <w:color w:val="333333"/>
+          <w:sz w:val="21"/>
+          <w:szCs w:val="21"/>
+        </w:rPr>
+      </w:pPr>
+      <w:r>
+        <w:rPr>
+          <w:rFonts w:ascii="Helvetica" w:eastAsia="Times New Roman" w:hAnsi="Helvetica" w:cs="Helvetica"/>
+          <w:color w:val="333333"/>
+          <w:sz w:val="21"/>
+          <w:szCs w:val="21"/>
+        </w:rPr>
+        <w:t xml:space="preserve">Интерфейс должен быть реализован с помощью библиотеки </w:t>
+      </w:r>
+      <w:r>
+        <w:rPr>
+          <w:rFonts w:ascii="Helvetica" w:eastAsia="Times New Roman" w:hAnsi="Helvetica" w:cs="Helvetica"/>
+          <w:color w:val="333333"/>
+          <w:sz w:val="21"/>
+          <w:szCs w:val="21"/>
+          <w:lang w:val="en-US"/>
+        </w:rPr>
+        <w:t>JavaFX</w:t>
+      </w:r>
+    </w:p>
+    <w:p>
+      <w:pPr>
+        <w:numPr>
+          <w:ilvl w:val="0"/>
+          <w:numId w:val="34"/>
+        </w:numPr>
+        <w:shd w:val="clear" w:color="auto" w:fill="FFFFFF"/>
+        <w:spacing w:before="100" w:beforeAutospacing="1" w:after="100" w:afterAutospacing="1" w:line="300" w:lineRule="atLeast"/>
+        <w:ind w:left="375"/>
+        <w:rPr>
+          <w:rFonts w:ascii="Helvetica" w:eastAsia="Times New Roman" w:hAnsi="Helvetica" w:cs="Helvetica"/>
+          <w:color w:val="333333"/>
+          <w:sz w:val="21"/>
+          <w:szCs w:val="21"/>
+        </w:rPr>
+      </w:pPr>
+      <w:r>
+        <w:rPr>
+          <w:rFonts w:ascii="Helvetica" w:eastAsia="Times New Roman" w:hAnsi="Helvetica" w:cs="Helvetica"/>
+          <w:color w:val="333333"/>
+          <w:sz w:val="21"/>
+          <w:szCs w:val="21"/>
+        </w:rPr>
+        <w:t>Графический интерфейс клиентской части должен поддерживать</w:t>
+      </w:r>
+      <w:r>
+        <w:rPr>
+          <w:rFonts w:ascii="Helvetica" w:eastAsia="Times New Roman" w:hAnsi="Helvetica" w:cs="Helvetica"/>
+          <w:color w:val="333333"/>
+          <w:sz w:val="21"/>
+          <w:szCs w:val="21"/>
+          <w:lang w:val="en-US"/>
+        </w:rPr>
+        <w:t> </w:t>
+      </w:r>
+      <w:r>
+        <w:rPr>
+          <w:rFonts w:ascii="Helvetica" w:eastAsia="Times New Roman" w:hAnsi="Helvetica" w:cs="Helvetica"/>
+          <w:b/>
+          <w:bCs/>
+          <w:color w:val="333333"/>
+          <w:sz w:val="21"/>
+          <w:szCs w:val="21"/>
+        </w:rPr>
+        <w:t>русский</w:t>
+      </w:r>
+      <w:r>
+        <w:rPr>
+          <w:rFonts w:ascii="Helvetica" w:eastAsia="Times New Roman" w:hAnsi="Helvetica" w:cs="Helvetica"/>
+          <w:color w:val="333333"/>
+          <w:sz w:val="21"/>
+          <w:szCs w:val="21"/>
+        </w:rPr>
+        <w:t>,</w:t>
+      </w:r>
+      <w:r>
+        <w:rPr>
+          <w:rFonts w:ascii="Helvetica" w:eastAsia="Times New Roman" w:hAnsi="Helvetica" w:cs="Helvetica"/>
+          <w:color w:val="333333"/>
+          <w:sz w:val="21"/>
+          <w:szCs w:val="21"/>
+          <w:lang w:val="en-US"/>
+        </w:rPr>
+        <w:t> </w:t>
+      </w:r>
+      <w:r>
+        <w:rPr>
+          <w:rFonts w:ascii="Helvetica" w:eastAsia="Times New Roman" w:hAnsi="Helvetica" w:cs="Helvetica"/>
+          <w:b/>
+          <w:bCs/>
+          <w:color w:val="333333"/>
+          <w:sz w:val="21"/>
+          <w:szCs w:val="21"/>
+        </w:rPr>
+        <w:t>румынский</w:t>
+      </w:r>
+      <w:r>
+        <w:rPr>
+          <w:rFonts w:ascii="Helvetica" w:eastAsia="Times New Roman" w:hAnsi="Helvetica" w:cs="Helvetica"/>
+          <w:color w:val="333333"/>
+          <w:sz w:val="21"/>
+          <w:szCs w:val="21"/>
+        </w:rPr>
+        <w:t>,</w:t>
+      </w:r>
+      <w:r>
+        <w:rPr>
+          <w:rFonts w:ascii="Helvetica" w:eastAsia="Times New Roman" w:hAnsi="Helvetica" w:cs="Helvetica"/>
+          <w:color w:val="333333"/>
+          <w:sz w:val="21"/>
+          <w:szCs w:val="21"/>
+          <w:lang w:val="en-US"/>
+        </w:rPr>
+        <w:t> </w:t>
+      </w:r>
+      <w:r>
+        <w:rPr>
+          <w:rFonts w:ascii="Helvetica" w:eastAsia="Times New Roman" w:hAnsi="Helvetica" w:cs="Helvetica"/>
+          <w:b/>
+          <w:bCs/>
+          <w:color w:val="333333"/>
+          <w:sz w:val="21"/>
+          <w:szCs w:val="21"/>
+        </w:rPr>
+        <w:t>итальянский</w:t>
+      </w:r>
+      <w:r>
+        <w:rPr>
+          <w:rFonts w:ascii="Helvetica" w:eastAsia="Times New Roman" w:hAnsi="Helvetica" w:cs="Helvetica"/>
+          <w:color w:val="333333"/>
+          <w:sz w:val="21"/>
+          <w:szCs w:val="21"/>
+          <w:lang w:val="en-US"/>
+        </w:rPr>
+        <w:t> </w:t>
+      </w:r>
+      <w:r>
+        <w:rPr>
+          <w:rFonts w:ascii="Helvetica" w:eastAsia="Times New Roman" w:hAnsi="Helvetica" w:cs="Helvetica"/>
+          <w:color w:val="333333"/>
+          <w:sz w:val="21"/>
+          <w:szCs w:val="21"/>
+        </w:rPr>
+        <w:t>и</w:t>
+      </w:r>
+      <w:r>
+        <w:rPr>
+          <w:rFonts w:ascii="Helvetica" w:eastAsia="Times New Roman" w:hAnsi="Helvetica" w:cs="Helvetica"/>
+          <w:color w:val="333333"/>
+          <w:sz w:val="21"/>
+          <w:szCs w:val="21"/>
+          <w:lang w:val="en-US"/>
+        </w:rPr>
+        <w:t> </w:t>
+      </w:r>
+      <w:r>
+        <w:rPr>
+          <w:rFonts w:ascii="Helvetica" w:eastAsia="Times New Roman" w:hAnsi="Helvetica" w:cs="Helvetica"/>
+          <w:b/>
+          <w:bCs/>
+          <w:color w:val="333333"/>
+          <w:sz w:val="21"/>
+          <w:szCs w:val="21"/>
+        </w:rPr>
+        <w:t>испанский (Доминиканская Республика)</w:t>
+      </w:r>
+      <w:r>
+        <w:rPr>
+          <w:rFonts w:ascii="Helvetica" w:eastAsia="Times New Roman" w:hAnsi="Helvetica" w:cs="Helvetica"/>
+          <w:color w:val="333333"/>
+          <w:sz w:val="21"/>
+          <w:szCs w:val="21"/>
+          <w:lang w:val="en-US"/>
+        </w:rPr>
+        <w:t> </w:t>
+      </w:r>
+      <w:r>
+        <w:rPr>
+          <w:rFonts w:ascii="Helvetica" w:eastAsia="Times New Roman" w:hAnsi="Helvetica" w:cs="Helvetica"/>
+          <w:color w:val="333333"/>
+          <w:sz w:val="21"/>
+          <w:szCs w:val="21"/>
+        </w:rPr>
+        <w:t>языки / локали. Должно обеспечиваться корректное отображение чисел, даты и времени в соответстии с локалью. Переключение языков должно происходить без перезапуска приложения. Локализованные ресурсы должны храниться в</w:t>
+      </w:r>
+      <w:r>
+        <w:rPr>
+          <w:rFonts w:ascii="Helvetica" w:eastAsia="Times New Roman" w:hAnsi="Helvetica" w:cs="Helvetica"/>
+          <w:color w:val="333333"/>
+          <w:sz w:val="21"/>
+          <w:szCs w:val="21"/>
+          <w:lang w:val="en-US"/>
+        </w:rPr>
+        <w:t> </w:t>
+      </w:r>
+      <w:r>
+        <w:rPr>
+          <w:rFonts w:ascii="Helvetica" w:eastAsia="Times New Roman" w:hAnsi="Helvetica" w:cs="Helvetica"/>
+          <w:b/>
+          <w:bCs/>
+          <w:color w:val="333333"/>
+          <w:sz w:val="21"/>
+          <w:szCs w:val="21"/>
+        </w:rPr>
+        <w:t>файле свойств</w:t>
+      </w:r>
+      <w:r>
+        <w:rPr>
+          <w:rFonts w:ascii="Helvetica" w:eastAsia="Times New Roman" w:hAnsi="Helvetica" w:cs="Helvetica"/>
+          <w:color w:val="333333"/>
+          <w:sz w:val="21"/>
+          <w:szCs w:val="21"/>
+        </w:rPr>
+        <w:t>.</w:t>
+      </w:r>
+    </w:p>
+    <w:p>
+      <w:pPr>
+        <w:shd w:val="clear" w:color="auto" w:fill="FFFFFF"/>
+        <w:spacing w:after="150" w:line="240" w:lineRule="auto"/>
+        <w:rPr>
+          <w:rFonts w:ascii="Helvetica" w:eastAsia="Times New Roman" w:hAnsi="Helvetica" w:cs="Helvetica"/>
+          <w:color w:val="333333"/>
+          <w:sz w:val="21"/>
+          <w:szCs w:val="21"/>
+        </w:rPr>
+      </w:pPr>
+      <w:r>
+        <w:rPr>
+          <w:rFonts w:ascii="Helvetica" w:eastAsia="Times New Roman" w:hAnsi="Helvetica" w:cs="Helvetica"/>
+          <w:b/>
+          <w:bCs/>
+          <w:color w:val="333333"/>
+          <w:sz w:val="21"/>
+          <w:szCs w:val="21"/>
+        </w:rPr>
+        <w:t>Вопросы к защите лабораторной работы:</w:t>
+      </w:r>
+    </w:p>
+    <w:p>
+      <w:pPr>
+        <w:numPr>
+          <w:ilvl w:val="0"/>
+          <w:numId w:val="35"/>
+        </w:numPr>
+        <w:shd w:val="clear" w:color="auto" w:fill="FFFFFF"/>
+        <w:spacing w:before="100" w:beforeAutospacing="1" w:after="100" w:afterAutospacing="1" w:line="300" w:lineRule="atLeast"/>
+        <w:ind w:left="375"/>
+        <w:rPr>
+          <w:rFonts w:ascii="Helvetica" w:eastAsia="Times New Roman" w:hAnsi="Helvetica" w:cs="Helvetica"/>
+          <w:color w:val="333333"/>
+          <w:sz w:val="21"/>
+          <w:szCs w:val="21"/>
+        </w:rPr>
+      </w:pPr>
+      <w:r>
+        <w:rPr>
+          <w:rFonts w:ascii="Helvetica" w:eastAsia="Times New Roman" w:hAnsi="Helvetica" w:cs="Helvetica"/>
+          <w:color w:val="333333"/>
+          <w:sz w:val="21"/>
+          <w:szCs w:val="21"/>
+        </w:rPr>
+        <w:t>Компоненты пользовательского интерфейса. Иерархия компонентов.</w:t>
+      </w:r>
+    </w:p>
+    <w:p>
+      <w:pPr>
+        <w:numPr>
+          <w:ilvl w:val="0"/>
+          <w:numId w:val="35"/>
+        </w:numPr>
+        <w:shd w:val="clear" w:color="auto" w:fill="FFFFFF"/>
+        <w:spacing w:before="100" w:beforeAutospacing="1" w:after="100" w:afterAutospacing="1" w:line="300" w:lineRule="atLeast"/>
+        <w:ind w:left="375"/>
+        <w:rPr>
+          <w:rFonts w:ascii="Helvetica" w:eastAsia="Times New Roman" w:hAnsi="Helvetica" w:cs="Helvetica"/>
+          <w:color w:val="333333"/>
+          <w:sz w:val="21"/>
+          <w:szCs w:val="21"/>
+          <w:lang w:val="en-US"/>
+        </w:rPr>
+      </w:pPr>
+      <w:proofErr w:type="spellStart"/>
+      <w:r>
+        <w:rPr>
+          <w:rFonts w:ascii="Helvetica" w:eastAsia="Times New Roman" w:hAnsi="Helvetica" w:cs="Helvetica"/>
+          <w:color w:val="333333"/>
+          <w:sz w:val="21"/>
+          <w:szCs w:val="21"/>
+          <w:lang w:val="en-US"/>
+        </w:rPr>
+        <w:t>Базовые</w:t>
+      </w:r>
+      <w:proofErr w:type="spellEnd"/>
+      <w:r>
+        <w:rPr>
+          <w:rFonts w:ascii="Helvetica" w:eastAsia="Times New Roman" w:hAnsi="Helvetica" w:cs="Helvetica"/>
+          <w:color w:val="333333"/>
+          <w:sz w:val="21"/>
+          <w:szCs w:val="21"/>
+          <w:lang w:val="en-US"/>
+        </w:rPr>
+        <w:t xml:space="preserve"> </w:t>
+      </w:r>
+      <w:proofErr w:type="spellStart"/>
+      <w:r>
+        <w:rPr>
+          <w:rFonts w:ascii="Helvetica" w:eastAsia="Times New Roman" w:hAnsi="Helvetica" w:cs="Helvetica"/>
+          <w:color w:val="333333"/>
+          <w:sz w:val="21"/>
+          <w:szCs w:val="21"/>
+          <w:lang w:val="en-US"/>
+        </w:rPr>
+        <w:t>классы</w:t>
+      </w:r>
+      <w:proofErr w:type="spellEnd"/>
+      <w:r>
+        <w:rPr>
+          <w:rFonts w:ascii="Helvetica" w:eastAsia="Times New Roman" w:hAnsi="Helvetica" w:cs="Helvetica"/>
+          <w:color w:val="333333"/>
+          <w:sz w:val="21"/>
+          <w:szCs w:val="21"/>
+          <w:lang w:val="en-US"/>
+        </w:rPr>
+        <w:t> </w:t>
+      </w:r>
+      <w:r>
+        <w:rPr>
+          <w:rFonts w:ascii="Consolas" w:eastAsia="Times New Roman" w:hAnsi="Consolas" w:cs="Courier New"/>
           <w:color w:val="DD1144"/>
           <w:sz w:val="18"/>
           <w:szCs w:val="18"/>
           <w:bdr w:val="single" w:sz="6" w:space="2" w:color="E1E1E8" w:frame="1"/>
           <w:shd w:val="clear" w:color="auto" w:fill="F7F7F9"/>
-        </w:rPr>
-        <w:t>java.time.ZonedDateTime</w:t>
-      </w:r>
-      <w:r>
-        <w:rPr>
-          <w:rFonts w:ascii="Helvetica" w:hAnsi="Helvetica" w:cs="Helvetica"/>
-          <w:color w:val="333333"/>
-          <w:sz w:val="21"/>
-          <w:szCs w:val="21"/>
-        </w:rPr>
-        <w:t>, в котором должны храниться дата и время создания объекта.</w:t>
-      </w:r>
-    </w:p>
-    <w:p>
-      <w:pPr>
-        <w:numPr>
-          <w:ilvl w:val="0"/>
-          <w:numId w:val="29"/>
-        </w:numPr>
-        <w:shd w:val="clear" w:color="auto" w:fill="FFFFFF"/>
-        <w:spacing w:before="100" w:beforeAutospacing="1" w:after="100" w:afterAutospacing="1" w:line="300" w:lineRule="atLeast"/>
-        <w:ind w:left="375"/>
-        <w:rPr>
-          <w:rFonts w:ascii="Helvetica" w:hAnsi="Helvetica" w:cs="Helvetica"/>
-          <w:color w:val="333333"/>
-          <w:sz w:val="21"/>
-          <w:szCs w:val="21"/>
-        </w:rPr>
-      </w:pPr>
-      <w:r>
-        <w:rPr>
-          <w:rFonts w:ascii="Helvetica" w:hAnsi="Helvetica" w:cs="Helvetica"/>
-          <w:color w:val="333333"/>
-          <w:sz w:val="21"/>
-          <w:szCs w:val="21"/>
-        </w:rPr>
-        <w:t>Обеспечить возможность регистрации и авторизации пользователей.</w:t>
-      </w:r>
-    </w:p>
-    <w:p>
-      <w:pPr>
-        <w:numPr>
-          <w:ilvl w:val="0"/>
-          <w:numId w:val="29"/>
-        </w:numPr>
-        <w:shd w:val="clear" w:color="auto" w:fill="FFFFFF"/>
-        <w:spacing w:before="100" w:beforeAutospacing="1" w:after="100" w:afterAutospacing="1" w:line="300" w:lineRule="atLeast"/>
-        <w:ind w:left="375"/>
-        <w:rPr>
-          <w:rFonts w:ascii="Helvetica" w:hAnsi="Helvetica" w:cs="Helvetica"/>
-          <w:color w:val="333333"/>
-          <w:sz w:val="21"/>
-          <w:szCs w:val="21"/>
-        </w:rPr>
-      </w:pPr>
-      <w:r>
-        <w:rPr>
-          <w:rFonts w:ascii="Helvetica" w:hAnsi="Helvetica" w:cs="Helvetica"/>
-          <w:color w:val="333333"/>
-          <w:sz w:val="21"/>
-          <w:szCs w:val="21"/>
-        </w:rPr>
-        <w:t>Пользователь задаёт пароль при регистрации.</w:t>
-      </w:r>
-    </w:p>
-    <w:p>
-      <w:pPr>
-        <w:numPr>
-          <w:ilvl w:val="0"/>
-          <w:numId w:val="29"/>
-        </w:numPr>
-        <w:shd w:val="clear" w:color="auto" w:fill="FFFFFF"/>
-        <w:spacing w:before="100" w:beforeAutospacing="1" w:after="100" w:afterAutospacing="1" w:line="300" w:lineRule="atLeast"/>
-        <w:ind w:left="375"/>
-        <w:rPr>
-          <w:rFonts w:ascii="Helvetica" w:hAnsi="Helvetica" w:cs="Helvetica"/>
-          <w:color w:val="333333"/>
-          <w:sz w:val="21"/>
-          <w:szCs w:val="21"/>
-        </w:rPr>
-      </w:pPr>
-      <w:r>
-        <w:rPr>
-          <w:rFonts w:ascii="Helvetica" w:hAnsi="Helvetica" w:cs="Helvetica"/>
-          <w:color w:val="333333"/>
-          <w:sz w:val="21"/>
-          <w:szCs w:val="21"/>
-        </w:rPr>
-        <w:t>При регистрации отправлять на почту пользователя случайный токен для подтверждения регистрации. Срок жизни токена - 1 мин.</w:t>
-      </w:r>
-    </w:p>
-    <w:p>
-      <w:pPr>
-        <w:numPr>
-          <w:ilvl w:val="0"/>
-          <w:numId w:val="29"/>
-        </w:numPr>
-        <w:shd w:val="clear" w:color="auto" w:fill="FFFFFF"/>
-        <w:spacing w:before="100" w:beforeAutospacing="1" w:after="100" w:afterAutospacing="1" w:line="300" w:lineRule="atLeast"/>
-        <w:ind w:left="375"/>
-        <w:rPr>
-          <w:rFonts w:ascii="Helvetica" w:hAnsi="Helvetica" w:cs="Helvetica"/>
-          <w:color w:val="333333"/>
-          <w:sz w:val="21"/>
-          <w:szCs w:val="21"/>
-        </w:rPr>
-      </w:pPr>
-      <w:r>
-        <w:rPr>
-          <w:rFonts w:ascii="Helvetica" w:hAnsi="Helvetica" w:cs="Helvetica"/>
-          <w:color w:val="333333"/>
-          <w:sz w:val="21"/>
-          <w:szCs w:val="21"/>
-        </w:rPr>
-        <w:t>Для отправки почтовых уведомлений использовать JavaMail API.</w:t>
-      </w:r>
-    </w:p>
-    <w:p>
-      <w:pPr>
-        <w:numPr>
-          <w:ilvl w:val="0"/>
-          <w:numId w:val="29"/>
-        </w:numPr>
-        <w:shd w:val="clear" w:color="auto" w:fill="FFFFFF"/>
-        <w:spacing w:before="100" w:beforeAutospacing="1" w:after="100" w:afterAutospacing="1" w:line="300" w:lineRule="atLeast"/>
-        <w:ind w:left="375"/>
-        <w:rPr>
-          <w:rFonts w:ascii="Helvetica" w:hAnsi="Helvetica" w:cs="Helvetica"/>
-          <w:color w:val="333333"/>
-          <w:sz w:val="21"/>
-          <w:szCs w:val="21"/>
-        </w:rPr>
-      </w:pPr>
-      <w:r>
-        <w:rPr>
-          <w:rFonts w:ascii="Helvetica" w:hAnsi="Helvetica" w:cs="Helvetica"/>
-          <w:color w:val="333333"/>
-          <w:sz w:val="21"/>
-          <w:szCs w:val="21"/>
-        </w:rPr>
-        <w:t>Пароли при хранении хэшировать алгоритмом </w:t>
-      </w:r>
-      <w:r>
-        <w:rPr>
-          <w:rStyle w:val="HTMLCode"/>
-          <w:rFonts w:ascii="Consolas" w:eastAsiaTheme="minorHAnsi" w:hAnsi="Consolas"/>
+          <w:lang w:val="en-US"/>
+        </w:rPr>
+        <w:t>Component</w:t>
+      </w:r>
+      <w:r>
+        <w:rPr>
+          <w:rFonts w:ascii="Helvetica" w:eastAsia="Times New Roman" w:hAnsi="Helvetica" w:cs="Helvetica"/>
+          <w:color w:val="333333"/>
+          <w:sz w:val="21"/>
+          <w:szCs w:val="21"/>
+          <w:lang w:val="en-US"/>
+        </w:rPr>
+        <w:t>, </w:t>
+      </w:r>
+      <w:r>
+        <w:rPr>
+          <w:rFonts w:ascii="Consolas" w:eastAsia="Times New Roman" w:hAnsi="Consolas" w:cs="Courier New"/>
           <w:color w:val="DD1144"/>
           <w:sz w:val="18"/>
           <w:szCs w:val="18"/>
           <w:bdr w:val="single" w:sz="6" w:space="2" w:color="E1E1E8" w:frame="1"/>
           <w:shd w:val="clear" w:color="auto" w:fill="F7F7F9"/>
-        </w:rPr>
-        <w:t>SCrypt</w:t>
-      </w:r>
-      <w:r>
-        <w:rPr>
-          <w:rFonts w:ascii="Helvetica" w:hAnsi="Helvetica" w:cs="Helvetica"/>
-          <w:color w:val="333333"/>
-          <w:sz w:val="21"/>
-          <w:szCs w:val="21"/>
-        </w:rPr>
-        <w:t>.</w:t>
-      </w:r>
-    </w:p>
-    <w:p>
-      <w:pPr>
-        <w:numPr>
-          <w:ilvl w:val="0"/>
-          <w:numId w:val="29"/>
-        </w:numPr>
-        <w:shd w:val="clear" w:color="auto" w:fill="FFFFFF"/>
-        <w:spacing w:before="100" w:beforeAutospacing="1" w:after="100" w:afterAutospacing="1" w:line="300" w:lineRule="atLeast"/>
-        <w:ind w:left="375"/>
-        <w:rPr>
-          <w:rFonts w:ascii="Helvetica" w:hAnsi="Helvetica" w:cs="Helvetica"/>
-          <w:color w:val="333333"/>
-          <w:sz w:val="21"/>
-          <w:szCs w:val="21"/>
-        </w:rPr>
-      </w:pPr>
-      <w:r>
-        <w:rPr>
-          <w:rFonts w:ascii="Helvetica" w:hAnsi="Helvetica" w:cs="Helvetica"/>
-          <w:color w:val="333333"/>
-          <w:sz w:val="21"/>
-          <w:szCs w:val="21"/>
-        </w:rPr>
-        <w:t>Реализовать ассоциацию между объектом из коллекции и пользователем, его создавшим. Пользователи могут просматривать объекты, созданные всеми пользователями, а модифицировать - только свои.</w:t>
-      </w:r>
-    </w:p>
-    <w:p>
-      <w:pPr>
-        <w:numPr>
-          <w:ilvl w:val="0"/>
-          <w:numId w:val="29"/>
-        </w:numPr>
-        <w:shd w:val="clear" w:color="auto" w:fill="FFFFFF"/>
-        <w:spacing w:before="100" w:beforeAutospacing="1" w:after="100" w:afterAutospacing="1" w:line="300" w:lineRule="atLeast"/>
-        <w:ind w:left="375"/>
-        <w:rPr>
-          <w:rFonts w:ascii="Helvetica" w:hAnsi="Helvetica" w:cs="Helvetica"/>
-          <w:color w:val="333333"/>
-          <w:sz w:val="21"/>
-          <w:szCs w:val="21"/>
-        </w:rPr>
-      </w:pPr>
-      <w:r>
-        <w:rPr>
-          <w:rFonts w:ascii="Helvetica" w:hAnsi="Helvetica" w:cs="Helvetica"/>
-          <w:color w:val="333333"/>
-          <w:sz w:val="21"/>
-          <w:szCs w:val="21"/>
-        </w:rPr>
-        <w:t>Для идентификации запроса пользователя использовать случайно сгенерированный токен.</w:t>
-      </w:r>
-    </w:p>
-    <w:p>
-      <w:pPr>
-        <w:numPr>
-          <w:ilvl w:val="0"/>
-          <w:numId w:val="29"/>
-        </w:numPr>
-        <w:shd w:val="clear" w:color="auto" w:fill="FFFFFF"/>
-        <w:spacing w:before="100" w:beforeAutospacing="1" w:after="100" w:afterAutospacing="1" w:line="300" w:lineRule="atLeast"/>
-        <w:ind w:left="375"/>
-        <w:rPr>
-          <w:rFonts w:ascii="Helvetica" w:hAnsi="Helvetica" w:cs="Helvetica"/>
-          <w:color w:val="333333"/>
-          <w:sz w:val="21"/>
-          <w:szCs w:val="21"/>
-        </w:rPr>
-      </w:pPr>
-      <w:r>
-        <w:rPr>
-          <w:rFonts w:ascii="Helvetica" w:hAnsi="Helvetica" w:cs="Helvetica"/>
-          <w:color w:val="333333"/>
-          <w:sz w:val="21"/>
-          <w:szCs w:val="21"/>
-        </w:rPr>
-        <w:t>Инвалидировать токен через 1,5 мин. после последнего запроса.</w:t>
-      </w:r>
-    </w:p>
-    <w:p>
-      <w:pPr>
-        <w:numPr>
-          <w:ilvl w:val="0"/>
-          <w:numId w:val="29"/>
-        </w:numPr>
-        <w:shd w:val="clear" w:color="auto" w:fill="FFFFFF"/>
-        <w:spacing w:before="100" w:beforeAutospacing="1" w:after="100" w:afterAutospacing="1" w:line="300" w:lineRule="atLeast"/>
-        <w:ind w:left="375"/>
-        <w:rPr>
-          <w:rFonts w:ascii="Helvetica" w:hAnsi="Helvetica" w:cs="Helvetica"/>
-          <w:color w:val="333333"/>
-          <w:sz w:val="21"/>
-          <w:szCs w:val="21"/>
-        </w:rPr>
-      </w:pPr>
-      <w:r>
-        <w:rPr>
-          <w:rFonts w:ascii="Helvetica" w:hAnsi="Helvetica" w:cs="Helvetica"/>
-          <w:color w:val="333333"/>
-          <w:sz w:val="21"/>
-          <w:szCs w:val="21"/>
-        </w:rPr>
-        <w:t>Оповещать всех пользователей о подключении и отключении других пользователей</w:t>
-      </w:r>
-      <w:r>
-        <w:rPr>
-          <w:rFonts w:ascii="Helvetica" w:hAnsi="Helvetica" w:cs="Helvetica"/>
-          <w:color w:val="333333"/>
-          <w:sz w:val="21"/>
-          <w:szCs w:val="21"/>
-        </w:rPr>
-        <w:t xml:space="preserve"> </w:t>
-      </w:r>
-      <w:r>
-        <w:rPr>
-          <w:rFonts w:ascii="Helvetica" w:hAnsi="Helvetica" w:cs="Helvetica"/>
-          <w:color w:val="333333"/>
-          <w:sz w:val="21"/>
-          <w:szCs w:val="21"/>
-        </w:rPr>
-        <w:t>(в том числе и об отключении по таймауту).</w:t>
-      </w:r>
-    </w:p>
-    <w:p>
-      <w:pPr>
-        <w:numPr>
-          <w:ilvl w:val="0"/>
-          <w:numId w:val="29"/>
-        </w:numPr>
-        <w:shd w:val="clear" w:color="auto" w:fill="FFFFFF"/>
-        <w:spacing w:before="100" w:beforeAutospacing="1" w:after="100" w:afterAutospacing="1" w:line="300" w:lineRule="atLeast"/>
-        <w:ind w:left="375"/>
-        <w:rPr>
-          <w:rFonts w:ascii="Helvetica" w:hAnsi="Helvetica" w:cs="Helvetica"/>
-          <w:color w:val="333333"/>
-          <w:sz w:val="21"/>
-          <w:szCs w:val="21"/>
-        </w:rPr>
-      </w:pPr>
-      <w:r>
-        <w:rPr>
-          <w:rFonts w:ascii="Helvetica" w:hAnsi="Helvetica" w:cs="Helvetica"/>
-          <w:color w:val="333333"/>
-          <w:sz w:val="21"/>
-          <w:szCs w:val="21"/>
-        </w:rPr>
-        <w:t>Обеспечить хранение всех данных (объектов коллекции, пользователей и ассоциаций) в реляционной базе данных</w:t>
-      </w:r>
-      <w:r>
-        <w:rPr>
-          <w:rFonts w:ascii="Helvetica" w:hAnsi="Helvetica" w:cs="Helvetica"/>
-          <w:color w:val="333333"/>
-          <w:sz w:val="21"/>
-          <w:szCs w:val="21"/>
-        </w:rPr>
-        <w:t>.</w:t>
-      </w:r>
-    </w:p>
-    <w:p>
-      <w:pPr>
-        <w:pStyle w:val="NormalWeb"/>
-        <w:shd w:val="clear" w:color="auto" w:fill="FFFFFF"/>
-        <w:spacing w:before="0" w:beforeAutospacing="0" w:after="150" w:afterAutospacing="0"/>
-        <w:ind w:firstLine="375"/>
-        <w:rPr>
-          <w:rFonts w:ascii="Helvetica" w:hAnsi="Helvetica" w:cs="Helvetica"/>
-          <w:color w:val="333333"/>
-          <w:sz w:val="21"/>
-          <w:szCs w:val="21"/>
-        </w:rPr>
-      </w:pPr>
-      <w:r>
-        <w:rPr>
-          <w:rStyle w:val="Strong"/>
-          <w:rFonts w:ascii="Helvetica" w:hAnsi="Helvetica" w:cs="Helvetica"/>
-          <w:color w:val="333333"/>
-          <w:sz w:val="21"/>
-          <w:szCs w:val="21"/>
-        </w:rPr>
-        <w:t>Порядок выполнения работы:</w:t>
-      </w:r>
-    </w:p>
-    <w:p>
-      <w:pPr>
-        <w:numPr>
-          <w:ilvl w:val="0"/>
-          <w:numId w:val="30"/>
-        </w:numPr>
-        <w:shd w:val="clear" w:color="auto" w:fill="FFFFFF"/>
-        <w:spacing w:before="100" w:beforeAutospacing="1" w:after="100" w:afterAutospacing="1" w:line="300" w:lineRule="atLeast"/>
-        <w:ind w:left="375"/>
-        <w:rPr>
-          <w:rFonts w:ascii="Helvetica" w:hAnsi="Helvetica" w:cs="Helvetica"/>
-          <w:color w:val="333333"/>
-          <w:sz w:val="21"/>
-          <w:szCs w:val="21"/>
-        </w:rPr>
-      </w:pPr>
-      <w:r>
-        <w:rPr>
-          <w:rFonts w:ascii="Helvetica" w:hAnsi="Helvetica" w:cs="Helvetica"/>
-          <w:color w:val="333333"/>
-          <w:sz w:val="21"/>
-          <w:szCs w:val="21"/>
-        </w:rPr>
-        <w:t>В качестве базы данных использовать PostgreSQL.</w:t>
-      </w:r>
-    </w:p>
-    <w:p>
-      <w:pPr>
-        <w:numPr>
-          <w:ilvl w:val="0"/>
-          <w:numId w:val="30"/>
-        </w:numPr>
-        <w:shd w:val="clear" w:color="auto" w:fill="FFFFFF"/>
-        <w:spacing w:before="100" w:beforeAutospacing="1" w:after="100" w:afterAutospacing="1" w:line="300" w:lineRule="atLeast"/>
-        <w:ind w:left="375"/>
-        <w:rPr>
-          <w:rFonts w:ascii="Helvetica" w:hAnsi="Helvetica" w:cs="Helvetica"/>
-          <w:color w:val="333333"/>
-          <w:sz w:val="21"/>
-          <w:szCs w:val="21"/>
-        </w:rPr>
-      </w:pPr>
-      <w:r>
-        <w:rPr>
-          <w:rFonts w:ascii="Helvetica" w:hAnsi="Helvetica" w:cs="Helvetica"/>
-          <w:color w:val="333333"/>
-          <w:sz w:val="21"/>
-          <w:szCs w:val="21"/>
-        </w:rPr>
-        <w:t>Для подключения к БД на кафедральном сервере использовать хост </w:t>
-      </w:r>
-      <w:r>
-        <w:rPr>
-          <w:rStyle w:val="HTMLCode"/>
-          <w:rFonts w:ascii="Consolas" w:eastAsiaTheme="minorHAnsi" w:hAnsi="Consolas"/>
+          <w:lang w:val="en-US"/>
+        </w:rPr>
+        <w:t>Container</w:t>
+      </w:r>
+      <w:r>
+        <w:rPr>
+          <w:rFonts w:ascii="Helvetica" w:eastAsia="Times New Roman" w:hAnsi="Helvetica" w:cs="Helvetica"/>
+          <w:color w:val="333333"/>
+          <w:sz w:val="21"/>
+          <w:szCs w:val="21"/>
+          <w:lang w:val="en-US"/>
+        </w:rPr>
+        <w:t>, </w:t>
+      </w:r>
+      <w:proofErr w:type="spellStart"/>
+      <w:r>
+        <w:rPr>
+          <w:rFonts w:ascii="Consolas" w:eastAsia="Times New Roman" w:hAnsi="Consolas" w:cs="Courier New"/>
           <w:color w:val="DD1144"/>
           <w:sz w:val="18"/>
           <w:szCs w:val="18"/>
           <w:bdr w:val="single" w:sz="6" w:space="2" w:color="E1E1E8" w:frame="1"/>
           <w:shd w:val="clear" w:color="auto" w:fill="F7F7F9"/>
-        </w:rPr>
-        <w:t>pg</w:t>
-      </w:r>
-      <w:r>
-        <w:rPr>
-          <w:rFonts w:ascii="Helvetica" w:hAnsi="Helvetica" w:cs="Helvetica"/>
-          <w:color w:val="333333"/>
-          <w:sz w:val="21"/>
-          <w:szCs w:val="21"/>
-        </w:rPr>
-        <w:t>, имя базы данных - </w:t>
-      </w:r>
-      <w:r>
-        <w:rPr>
-          <w:rStyle w:val="HTMLCode"/>
-          <w:rFonts w:ascii="Consolas" w:eastAsiaTheme="minorHAnsi" w:hAnsi="Consolas"/>
+          <w:lang w:val="en-US"/>
+        </w:rPr>
+        <w:t>JComponent</w:t>
+      </w:r>
+      <w:proofErr w:type="spellEnd"/>
+      <w:r>
+        <w:rPr>
+          <w:rFonts w:ascii="Helvetica" w:eastAsia="Times New Roman" w:hAnsi="Helvetica" w:cs="Helvetica"/>
+          <w:color w:val="333333"/>
+          <w:sz w:val="21"/>
+          <w:szCs w:val="21"/>
+          <w:lang w:val="en-US"/>
+        </w:rPr>
+        <w:t>.</w:t>
+      </w:r>
+    </w:p>
+    <w:p>
+      <w:pPr>
+        <w:numPr>
+          <w:ilvl w:val="0"/>
+          <w:numId w:val="35"/>
+        </w:numPr>
+        <w:shd w:val="clear" w:color="auto" w:fill="FFFFFF"/>
+        <w:spacing w:before="100" w:beforeAutospacing="1" w:after="100" w:afterAutospacing="1" w:line="300" w:lineRule="atLeast"/>
+        <w:ind w:left="375"/>
+        <w:rPr>
+          <w:rFonts w:ascii="Helvetica" w:eastAsia="Times New Roman" w:hAnsi="Helvetica" w:cs="Helvetica"/>
+          <w:color w:val="333333"/>
+          <w:sz w:val="21"/>
+          <w:szCs w:val="21"/>
+          <w:lang w:val="en-US"/>
+        </w:rPr>
+      </w:pPr>
+      <w:proofErr w:type="spellStart"/>
+      <w:r>
+        <w:rPr>
+          <w:rFonts w:ascii="Helvetica" w:eastAsia="Times New Roman" w:hAnsi="Helvetica" w:cs="Helvetica"/>
+          <w:color w:val="333333"/>
+          <w:sz w:val="21"/>
+          <w:szCs w:val="21"/>
+          <w:lang w:val="en-US"/>
+        </w:rPr>
+        <w:t>Менеджеры</w:t>
+      </w:r>
+      <w:proofErr w:type="spellEnd"/>
+      <w:r>
+        <w:rPr>
+          <w:rFonts w:ascii="Helvetica" w:eastAsia="Times New Roman" w:hAnsi="Helvetica" w:cs="Helvetica"/>
+          <w:color w:val="333333"/>
+          <w:sz w:val="21"/>
+          <w:szCs w:val="21"/>
+          <w:lang w:val="en-US"/>
+        </w:rPr>
+        <w:t xml:space="preserve"> </w:t>
+      </w:r>
+      <w:proofErr w:type="spellStart"/>
+      <w:r>
+        <w:rPr>
+          <w:rFonts w:ascii="Helvetica" w:eastAsia="Times New Roman" w:hAnsi="Helvetica" w:cs="Helvetica"/>
+          <w:color w:val="333333"/>
+          <w:sz w:val="21"/>
+          <w:szCs w:val="21"/>
+          <w:lang w:val="en-US"/>
+        </w:rPr>
+        <w:t>компоновки</w:t>
+      </w:r>
+      <w:proofErr w:type="spellEnd"/>
+      <w:r>
+        <w:rPr>
+          <w:rFonts w:ascii="Helvetica" w:eastAsia="Times New Roman" w:hAnsi="Helvetica" w:cs="Helvetica"/>
+          <w:color w:val="333333"/>
+          <w:sz w:val="21"/>
+          <w:szCs w:val="21"/>
+          <w:lang w:val="en-US"/>
+        </w:rPr>
+        <w:t>.</w:t>
+      </w:r>
+    </w:p>
+    <w:p>
+      <w:pPr>
+        <w:numPr>
+          <w:ilvl w:val="0"/>
+          <w:numId w:val="35"/>
+        </w:numPr>
+        <w:shd w:val="clear" w:color="auto" w:fill="FFFFFF"/>
+        <w:spacing w:before="100" w:beforeAutospacing="1" w:after="100" w:afterAutospacing="1" w:line="300" w:lineRule="atLeast"/>
+        <w:ind w:left="375"/>
+        <w:rPr>
+          <w:rFonts w:ascii="Helvetica" w:eastAsia="Times New Roman" w:hAnsi="Helvetica" w:cs="Helvetica"/>
+          <w:color w:val="333333"/>
+          <w:sz w:val="21"/>
+          <w:szCs w:val="21"/>
+        </w:rPr>
+      </w:pPr>
+      <w:r>
+        <w:rPr>
+          <w:rFonts w:ascii="Helvetica" w:eastAsia="Times New Roman" w:hAnsi="Helvetica" w:cs="Helvetica"/>
+          <w:color w:val="333333"/>
+          <w:sz w:val="21"/>
+          <w:szCs w:val="21"/>
+        </w:rPr>
+        <w:t>Модель обработки событий. Класс-слушатель и класс-событие.</w:t>
+      </w:r>
+    </w:p>
+    <w:p>
+      <w:pPr>
+        <w:numPr>
+          <w:ilvl w:val="0"/>
+          <w:numId w:val="35"/>
+        </w:numPr>
+        <w:shd w:val="clear" w:color="auto" w:fill="FFFFFF"/>
+        <w:spacing w:before="100" w:beforeAutospacing="1" w:after="100" w:afterAutospacing="1" w:line="300" w:lineRule="atLeast"/>
+        <w:ind w:left="375"/>
+        <w:rPr>
+          <w:rFonts w:ascii="Helvetica" w:eastAsia="Times New Roman" w:hAnsi="Helvetica" w:cs="Helvetica"/>
+          <w:color w:val="333333"/>
+          <w:sz w:val="21"/>
+          <w:szCs w:val="21"/>
+        </w:rPr>
+      </w:pPr>
+      <w:r>
+        <w:rPr>
+          <w:rFonts w:ascii="Helvetica" w:eastAsia="Times New Roman" w:hAnsi="Helvetica" w:cs="Helvetica"/>
+          <w:color w:val="333333"/>
+          <w:sz w:val="21"/>
+          <w:szCs w:val="21"/>
+        </w:rPr>
+        <w:t xml:space="preserve">Технология </w:t>
+      </w:r>
+      <w:r>
+        <w:rPr>
+          <w:rFonts w:ascii="Helvetica" w:eastAsia="Times New Roman" w:hAnsi="Helvetica" w:cs="Helvetica"/>
+          <w:color w:val="333333"/>
+          <w:sz w:val="21"/>
+          <w:szCs w:val="21"/>
+          <w:lang w:val="en-US"/>
+        </w:rPr>
+        <w:t>JavaFX</w:t>
+      </w:r>
+      <w:r>
+        <w:rPr>
+          <w:rFonts w:ascii="Helvetica" w:eastAsia="Times New Roman" w:hAnsi="Helvetica" w:cs="Helvetica"/>
+          <w:color w:val="333333"/>
+          <w:sz w:val="21"/>
+          <w:szCs w:val="21"/>
+        </w:rPr>
+        <w:t xml:space="preserve">. Особенности архитектуры, отличия от </w:t>
+      </w:r>
+      <w:r>
+        <w:rPr>
+          <w:rFonts w:ascii="Helvetica" w:eastAsia="Times New Roman" w:hAnsi="Helvetica" w:cs="Helvetica"/>
+          <w:color w:val="333333"/>
+          <w:sz w:val="21"/>
+          <w:szCs w:val="21"/>
+          <w:lang w:val="en-US"/>
+        </w:rPr>
+        <w:t>AWT</w:t>
+      </w:r>
+      <w:r>
+        <w:rPr>
+          <w:rFonts w:ascii="Helvetica" w:eastAsia="Times New Roman" w:hAnsi="Helvetica" w:cs="Helvetica"/>
+          <w:color w:val="333333"/>
+          <w:sz w:val="21"/>
+          <w:szCs w:val="21"/>
+        </w:rPr>
+        <w:t xml:space="preserve"> / </w:t>
+      </w:r>
+      <w:r>
+        <w:rPr>
+          <w:rFonts w:ascii="Helvetica" w:eastAsia="Times New Roman" w:hAnsi="Helvetica" w:cs="Helvetica"/>
+          <w:color w:val="333333"/>
+          <w:sz w:val="21"/>
+          <w:szCs w:val="21"/>
+          <w:lang w:val="en-US"/>
+        </w:rPr>
+        <w:t>Swing</w:t>
+      </w:r>
+      <w:r>
+        <w:rPr>
+          <w:rFonts w:ascii="Helvetica" w:eastAsia="Times New Roman" w:hAnsi="Helvetica" w:cs="Helvetica"/>
+          <w:color w:val="333333"/>
+          <w:sz w:val="21"/>
+          <w:szCs w:val="21"/>
+        </w:rPr>
+        <w:t>.</w:t>
+      </w:r>
+    </w:p>
+    <w:p>
+      <w:pPr>
+        <w:numPr>
+          <w:ilvl w:val="0"/>
+          <w:numId w:val="35"/>
+        </w:numPr>
+        <w:shd w:val="clear" w:color="auto" w:fill="FFFFFF"/>
+        <w:spacing w:before="100" w:beforeAutospacing="1" w:after="100" w:afterAutospacing="1" w:line="300" w:lineRule="atLeast"/>
+        <w:ind w:left="375"/>
+        <w:rPr>
+          <w:rFonts w:ascii="Helvetica" w:eastAsia="Times New Roman" w:hAnsi="Helvetica" w:cs="Helvetica"/>
+          <w:color w:val="333333"/>
+          <w:sz w:val="21"/>
+          <w:szCs w:val="21"/>
+        </w:rPr>
+      </w:pPr>
+      <w:r>
+        <w:rPr>
+          <w:rFonts w:ascii="Helvetica" w:eastAsia="Times New Roman" w:hAnsi="Helvetica" w:cs="Helvetica"/>
+          <w:color w:val="333333"/>
+          <w:sz w:val="21"/>
+          <w:szCs w:val="21"/>
+        </w:rPr>
+        <w:t>Интернационализация. Локализация. Хранение локализованных ресурсов.</w:t>
+      </w:r>
+    </w:p>
+    <w:p>
+      <w:pPr>
+        <w:numPr>
+          <w:ilvl w:val="0"/>
+          <w:numId w:val="35"/>
+        </w:numPr>
+        <w:shd w:val="clear" w:color="auto" w:fill="FFFFFF"/>
+        <w:spacing w:before="100" w:beforeAutospacing="1" w:after="100" w:afterAutospacing="1" w:line="300" w:lineRule="atLeast"/>
+        <w:ind w:left="375"/>
+        <w:rPr>
+          <w:rFonts w:ascii="Helvetica" w:eastAsia="Times New Roman" w:hAnsi="Helvetica" w:cs="Helvetica"/>
+          <w:color w:val="333333"/>
+          <w:sz w:val="21"/>
+          <w:szCs w:val="21"/>
+          <w:lang w:val="en-US"/>
+        </w:rPr>
+      </w:pPr>
+      <w:r>
+        <w:rPr>
+          <w:rFonts w:ascii="Helvetica" w:eastAsia="Times New Roman" w:hAnsi="Helvetica" w:cs="Helvetica"/>
+          <w:color w:val="333333"/>
+          <w:sz w:val="21"/>
+          <w:szCs w:val="21"/>
+        </w:rPr>
+        <w:lastRenderedPageBreak/>
+        <w:t xml:space="preserve">Форматирование локализованных числовых данных, текста, даты и времени. </w:t>
+      </w:r>
+      <w:r>
+        <w:rPr>
+          <w:rFonts w:ascii="Helvetica" w:eastAsia="Times New Roman" w:hAnsi="Helvetica" w:cs="Helvetica"/>
+          <w:color w:val="333333"/>
+          <w:sz w:val="21"/>
+          <w:szCs w:val="21"/>
+          <w:lang w:val="en-US"/>
+        </w:rPr>
+        <w:t>Классы </w:t>
+      </w:r>
+      <w:r>
+        <w:rPr>
+          <w:rFonts w:ascii="Consolas" w:eastAsia="Times New Roman" w:hAnsi="Consolas" w:cs="Courier New"/>
           <w:color w:val="DD1144"/>
           <w:sz w:val="18"/>
           <w:szCs w:val="18"/>
           <w:bdr w:val="single" w:sz="6" w:space="2" w:color="E1E1E8" w:frame="1"/>
           <w:shd w:val="clear" w:color="auto" w:fill="F7F7F9"/>
-        </w:rPr>
-        <w:t>studs</w:t>
-      </w:r>
-      <w:r>
-        <w:rPr>
-          <w:rFonts w:ascii="Helvetica" w:hAnsi="Helvetica" w:cs="Helvetica"/>
-          <w:color w:val="333333"/>
-          <w:sz w:val="21"/>
-          <w:szCs w:val="21"/>
-        </w:rPr>
-        <w:t>, имя пользователя/пароль совпадают с таковыми для подключения к серверу. </w:t>
-      </w:r>
-    </w:p>
-    <w:p>
-      <w:pPr>
-        <w:numPr>
-          <w:ilvl w:val="0"/>
-          <w:numId w:val="30"/>
-        </w:numPr>
-        <w:shd w:val="clear" w:color="auto" w:fill="FFFFFF"/>
-        <w:spacing w:before="100" w:beforeAutospacing="1" w:after="100" w:afterAutospacing="1" w:line="300" w:lineRule="atLeast"/>
-        <w:ind w:left="375"/>
-        <w:rPr>
-          <w:rFonts w:ascii="Helvetica" w:hAnsi="Helvetica" w:cs="Helvetica"/>
-          <w:color w:val="333333"/>
-          <w:sz w:val="21"/>
-          <w:szCs w:val="21"/>
-        </w:rPr>
-      </w:pPr>
-      <w:r>
-        <w:rPr>
-          <w:rFonts w:ascii="Helvetica" w:hAnsi="Helvetica" w:cs="Helvetica"/>
-          <w:color w:val="333333"/>
-          <w:sz w:val="21"/>
-          <w:szCs w:val="21"/>
-        </w:rPr>
-        <w:t>Данные для подключения к почтовому серверу уточняются.</w:t>
+          <w:lang w:val="en-US"/>
+        </w:rPr>
+        <w:t>NumberFormat</w:t>
+      </w:r>
+      <w:r>
+        <w:rPr>
+          <w:rFonts w:ascii="Helvetica" w:eastAsia="Times New Roman" w:hAnsi="Helvetica" w:cs="Helvetica"/>
+          <w:color w:val="333333"/>
+          <w:sz w:val="21"/>
+          <w:szCs w:val="21"/>
+          <w:lang w:val="en-US"/>
+        </w:rPr>
+        <w:t>, </w:t>
+      </w:r>
+      <w:r>
+        <w:rPr>
+          <w:rFonts w:ascii="Consolas" w:eastAsia="Times New Roman" w:hAnsi="Consolas" w:cs="Courier New"/>
+          <w:color w:val="DD1144"/>
+          <w:sz w:val="18"/>
+          <w:szCs w:val="18"/>
+          <w:bdr w:val="single" w:sz="6" w:space="2" w:color="E1E1E8" w:frame="1"/>
+          <w:shd w:val="clear" w:color="auto" w:fill="F7F7F9"/>
+          <w:lang w:val="en-US"/>
+        </w:rPr>
+        <w:t>DateFormat</w:t>
+      </w:r>
+      <w:r>
+        <w:rPr>
+          <w:rFonts w:ascii="Helvetica" w:eastAsia="Times New Roman" w:hAnsi="Helvetica" w:cs="Helvetica"/>
+          <w:color w:val="333333"/>
+          <w:sz w:val="21"/>
+          <w:szCs w:val="21"/>
+          <w:lang w:val="en-US"/>
+        </w:rPr>
+        <w:t>, </w:t>
+      </w:r>
+      <w:r>
+        <w:rPr>
+          <w:rFonts w:ascii="Consolas" w:eastAsia="Times New Roman" w:hAnsi="Consolas" w:cs="Courier New"/>
+          <w:color w:val="DD1144"/>
+          <w:sz w:val="18"/>
+          <w:szCs w:val="18"/>
+          <w:bdr w:val="single" w:sz="6" w:space="2" w:color="E1E1E8" w:frame="1"/>
+          <w:shd w:val="clear" w:color="auto" w:fill="F7F7F9"/>
+          <w:lang w:val="en-US"/>
+        </w:rPr>
+        <w:t>MessageFormat</w:t>
+      </w:r>
+      <w:r>
+        <w:rPr>
+          <w:rFonts w:ascii="Helvetica" w:eastAsia="Times New Roman" w:hAnsi="Helvetica" w:cs="Helvetica"/>
+          <w:color w:val="333333"/>
+          <w:sz w:val="21"/>
+          <w:szCs w:val="21"/>
+          <w:lang w:val="en-US"/>
+        </w:rPr>
+        <w:t>, </w:t>
+      </w:r>
+      <w:r>
+        <w:rPr>
+          <w:rFonts w:ascii="Consolas" w:eastAsia="Times New Roman" w:hAnsi="Consolas" w:cs="Courier New"/>
+          <w:color w:val="DD1144"/>
+          <w:sz w:val="18"/>
+          <w:szCs w:val="18"/>
+          <w:bdr w:val="single" w:sz="6" w:space="2" w:color="E1E1E8" w:frame="1"/>
+          <w:shd w:val="clear" w:color="auto" w:fill="F7F7F9"/>
+          <w:lang w:val="en-US"/>
+        </w:rPr>
+        <w:t>ChoiceFormat</w:t>
       </w:r>
     </w:p>
     <w:p>
@@ -1443,7 +2308,6 @@
         <w:pStyle w:val="NormalWeb"/>
         <w:shd w:val="clear" w:color="auto" w:fill="FFFFFF"/>
         <w:spacing w:before="0" w:beforeAutospacing="0" w:after="150" w:afterAutospacing="0"/>
-        <w:ind w:firstLine="375"/>
         <w:rPr>
           <w:rFonts w:ascii="Helvetica" w:hAnsi="Helvetica" w:cs="Helvetica"/>
           <w:color w:val="333333"/>
@@ -1451,120 +2315,6 @@
           <w:szCs w:val="21"/>
         </w:rPr>
       </w:pPr>
-      <w:r>
-        <w:rPr>
-          <w:rStyle w:val="Strong"/>
-          <w:rFonts w:ascii="Helvetica" w:hAnsi="Helvetica" w:cs="Helvetica"/>
-          <w:color w:val="333333"/>
-          <w:sz w:val="21"/>
-          <w:szCs w:val="21"/>
-        </w:rPr>
-        <w:t>Отчёт по работе должен содержать:</w:t>
-      </w:r>
-    </w:p>
-    <w:p>
-      <w:pPr>
-        <w:numPr>
-          <w:ilvl w:val="0"/>
-          <w:numId w:val="31"/>
-        </w:numPr>
-        <w:shd w:val="clear" w:color="auto" w:fill="FFFFFF"/>
-        <w:spacing w:before="100" w:beforeAutospacing="1" w:after="100" w:afterAutospacing="1" w:line="300" w:lineRule="atLeast"/>
-        <w:ind w:left="375"/>
-        <w:rPr>
-          <w:rFonts w:ascii="Helvetica" w:hAnsi="Helvetica" w:cs="Helvetica"/>
-          <w:color w:val="333333"/>
-          <w:sz w:val="21"/>
-          <w:szCs w:val="21"/>
-        </w:rPr>
-      </w:pPr>
-      <w:r>
-        <w:rPr>
-          <w:rFonts w:ascii="Helvetica" w:hAnsi="Helvetica" w:cs="Helvetica"/>
-          <w:color w:val="333333"/>
-          <w:sz w:val="21"/>
-          <w:szCs w:val="21"/>
-        </w:rPr>
-        <w:t>Текст задания.</w:t>
-      </w:r>
-    </w:p>
-    <w:p>
-      <w:pPr>
-        <w:numPr>
-          <w:ilvl w:val="0"/>
-          <w:numId w:val="31"/>
-        </w:numPr>
-        <w:shd w:val="clear" w:color="auto" w:fill="FFFFFF"/>
-        <w:spacing w:before="100" w:beforeAutospacing="1" w:after="100" w:afterAutospacing="1" w:line="300" w:lineRule="atLeast"/>
-        <w:ind w:left="375"/>
-        <w:rPr>
-          <w:rFonts w:ascii="Helvetica" w:hAnsi="Helvetica" w:cs="Helvetica"/>
-          <w:color w:val="333333"/>
-          <w:sz w:val="21"/>
-          <w:szCs w:val="21"/>
-        </w:rPr>
-      </w:pPr>
-      <w:r>
-        <w:rPr>
-          <w:rFonts w:ascii="Helvetica" w:hAnsi="Helvetica" w:cs="Helvetica"/>
-          <w:color w:val="333333"/>
-          <w:sz w:val="21"/>
-          <w:szCs w:val="21"/>
-        </w:rPr>
-        <w:t>Диаграмма классов разработанной программы.</w:t>
-      </w:r>
-    </w:p>
-    <w:p>
-      <w:pPr>
-        <w:numPr>
-          <w:ilvl w:val="0"/>
-          <w:numId w:val="31"/>
-        </w:numPr>
-        <w:shd w:val="clear" w:color="auto" w:fill="FFFFFF"/>
-        <w:spacing w:before="100" w:beforeAutospacing="1" w:after="100" w:afterAutospacing="1" w:line="300" w:lineRule="atLeast"/>
-        <w:ind w:left="375"/>
-        <w:rPr>
-          <w:rFonts w:ascii="Helvetica" w:hAnsi="Helvetica" w:cs="Helvetica"/>
-          <w:color w:val="333333"/>
-          <w:sz w:val="21"/>
-          <w:szCs w:val="21"/>
-        </w:rPr>
-      </w:pPr>
-      <w:r>
-        <w:rPr>
-          <w:rFonts w:ascii="Helvetica" w:hAnsi="Helvetica" w:cs="Helvetica"/>
-          <w:color w:val="333333"/>
-          <w:sz w:val="21"/>
-          <w:szCs w:val="21"/>
-        </w:rPr>
-        <w:t>Исходный код программы.</w:t>
-      </w:r>
-    </w:p>
-    <w:p>
-      <w:pPr>
-        <w:numPr>
-          <w:ilvl w:val="0"/>
-          <w:numId w:val="31"/>
-        </w:numPr>
-        <w:shd w:val="clear" w:color="auto" w:fill="FFFFFF"/>
-        <w:spacing w:before="100" w:beforeAutospacing="1" w:after="100" w:afterAutospacing="1" w:line="300" w:lineRule="atLeast"/>
-        <w:ind w:left="375"/>
-        <w:rPr>
-          <w:rFonts w:ascii="Helvetica" w:hAnsi="Helvetica" w:cs="Helvetica"/>
-          <w:color w:val="333333"/>
-          <w:sz w:val="21"/>
-          <w:szCs w:val="21"/>
-        </w:rPr>
-      </w:pPr>
-      <w:r>
-        <w:rPr>
-          <w:rFonts w:ascii="Helvetica" w:hAnsi="Helvetica" w:cs="Helvetica"/>
-          <w:color w:val="333333"/>
-          <w:sz w:val="21"/>
-          <w:szCs w:val="21"/>
-        </w:rPr>
-        <w:t>Выводы по работе.</w:t>
-      </w:r>
     </w:p>
     <w:p>
       <w:pPr>
@@ -1645,7 +2395,6 @@
           <w:sz w:val="52"/>
           <w:szCs w:val="52"/>
         </w:rPr>
-        <w:lastRenderedPageBreak/>
         <w:t>ВОПРОСЫ К ЗАЩИТЕ</w:t>
       </w:r>
     </w:p>
@@ -1851,14 +2600,7 @@
             <w:rStyle w:val="Hyperlink"/>
             <w:sz w:val="28"/>
           </w:rPr>
-          <w:t>https://github.com/david-d25/programming-lab</w:t>
-        </w:r>
-        <w:r>
-          <w:rPr>
-            <w:rStyle w:val="Hyperlink"/>
-            <w:sz w:val="28"/>
-          </w:rPr>
-          <w:t>7</w:t>
+          <w:t>https://github.com/david-d25/programming-lab8</w:t>
         </w:r>
       </w:hyperlink>
     </w:p>
@@ -2699,72 +3441,6 @@
     </w:p>
     <w:p>
       <w:pPr>
-        <w:rPr>
-          <w:rFonts w:ascii="Calibri Light" w:hAnsi="Calibri Light" w:cs="Calibri Light"/>
-          <w:color w:val="767171" w:themeColor="background2" w:themeShade="80"/>
-          <w:sz w:val="36"/>
-          <w:szCs w:val="52"/>
-          <w:u w:val="dotted"/>
-        </w:rPr>
-      </w:pPr>
-    </w:p>
-    <w:p>
-      <w:pPr>
-        <w:rPr>
-          <w:rFonts w:ascii="Calibri Light" w:hAnsi="Calibri Light" w:cs="Calibri Light"/>
-          <w:color w:val="767171" w:themeColor="background2" w:themeShade="80"/>
-          <w:sz w:val="36"/>
-          <w:szCs w:val="52"/>
-          <w:u w:val="dotted"/>
-        </w:rPr>
-      </w:pPr>
-    </w:p>
-    <w:p>
-      <w:pPr>
-        <w:rPr>
-          <w:rFonts w:ascii="Calibri Light" w:hAnsi="Calibri Light" w:cs="Calibri Light"/>
-          <w:color w:val="767171" w:themeColor="background2" w:themeShade="80"/>
-          <w:sz w:val="36"/>
-          <w:szCs w:val="52"/>
-          <w:u w:val="dotted"/>
-        </w:rPr>
-      </w:pPr>
-    </w:p>
-    <w:p>
-      <w:pPr>
-        <w:rPr>
-          <w:rFonts w:ascii="Calibri Light" w:hAnsi="Calibri Light" w:cs="Calibri Light"/>
-          <w:color w:val="767171" w:themeColor="background2" w:themeShade="80"/>
-          <w:sz w:val="36"/>
-          <w:szCs w:val="52"/>
-          <w:u w:val="dotted"/>
-        </w:rPr>
-      </w:pPr>
-    </w:p>
-    <w:p>
-      <w:pPr>
-        <w:rPr>
-          <w:rFonts w:ascii="Calibri Light" w:hAnsi="Calibri Light" w:cs="Calibri Light"/>
-          <w:color w:val="767171" w:themeColor="background2" w:themeShade="80"/>
-          <w:sz w:val="36"/>
-          <w:szCs w:val="52"/>
-          <w:u w:val="dotted"/>
-        </w:rPr>
-      </w:pPr>
-    </w:p>
-    <w:p>
-      <w:pPr>
-        <w:rPr>
-          <w:rFonts w:ascii="Calibri Light" w:hAnsi="Calibri Light" w:cs="Calibri Light"/>
-          <w:b/>
-          <w:color w:val="767171" w:themeColor="background2" w:themeShade="80"/>
-          <w:sz w:val="36"/>
-          <w:szCs w:val="52"/>
-        </w:rPr>
-      </w:pPr>
-    </w:p>
-    <w:p>
-      <w:pPr>
         <w:ind w:firstLine="708"/>
         <w:rPr>
           <w:rFonts w:ascii="Bahnschrift Light" w:hAnsi="Bahnschrift Light" w:cs="Arial"/>
@@ -2793,101 +3469,11 @@
           <w:rFonts w:ascii="Bahnschrift Light" w:hAnsi="Bahnschrift Light" w:cs="Arial"/>
           <w:b/>
           <w:color w:val="767171" w:themeColor="background2" w:themeShade="80"/>
-          <w:sz w:val="24"/>
+          <w:sz w:val="52"/>
           <w:szCs w:val="52"/>
         </w:rPr>
       </w:pPr>
       <w:r>
-        <w:rPr>
-          <w:rFonts w:ascii="Bahnschrift Light" w:hAnsi="Bahnschrift Light" w:cs="Arial"/>
-          <w:b/>
-          <w:color w:val="767171" w:themeColor="background2" w:themeShade="80"/>
-          <w:sz w:val="24"/>
-          <w:szCs w:val="52"/>
-        </w:rPr>
-        <w:t xml:space="preserve">Пакет </w:t>
-      </w:r>
-      <w:proofErr w:type="spellStart"/>
-      <w:r>
-        <w:rPr>
-          <w:rFonts w:ascii="Bahnschrift Light" w:hAnsi="Bahnschrift Light" w:cs="Arial"/>
-          <w:b/>
-          <w:color w:val="767171" w:themeColor="background2" w:themeShade="80"/>
-          <w:sz w:val="24"/>
-          <w:szCs w:val="52"/>
-          <w:lang w:val="en-US"/>
-        </w:rPr>
-        <w:t>ru</w:t>
-      </w:r>
-      <w:proofErr w:type="spellEnd"/>
-      <w:r>
-        <w:rPr>
-          <w:rFonts w:ascii="Bahnschrift Light" w:hAnsi="Bahnschrift Light" w:cs="Arial"/>
-          <w:b/>
-          <w:color w:val="767171" w:themeColor="background2" w:themeShade="80"/>
-          <w:sz w:val="24"/>
-          <w:szCs w:val="52"/>
-        </w:rPr>
-        <w:t>.</w:t>
-      </w:r>
-      <w:proofErr w:type="spellStart"/>
-      <w:r>
-        <w:rPr>
-          <w:rFonts w:ascii="Bahnschrift Light" w:hAnsi="Bahnschrift Light" w:cs="Arial"/>
-          <w:b/>
-          <w:color w:val="767171" w:themeColor="background2" w:themeShade="80"/>
-          <w:sz w:val="24"/>
-          <w:szCs w:val="52"/>
-          <w:lang w:val="en-US"/>
-        </w:rPr>
-        <w:t>david</w:t>
-      </w:r>
-      <w:proofErr w:type="spellEnd"/>
-      <w:r>
-        <w:rPr>
-          <w:rFonts w:ascii="Bahnschrift Light" w:hAnsi="Bahnschrift Light" w:cs="Arial"/>
-          <w:b/>
-          <w:color w:val="767171" w:themeColor="background2" w:themeShade="80"/>
-          <w:sz w:val="24"/>
-          <w:szCs w:val="52"/>
-        </w:rPr>
-        <w:t>.</w:t>
-      </w:r>
-      <w:r>
-        <w:rPr>
-          <w:rFonts w:ascii="Bahnschrift Light" w:hAnsi="Bahnschrift Light" w:cs="Arial"/>
-          <w:b/>
-          <w:color w:val="767171" w:themeColor="background2" w:themeShade="80"/>
-          <w:sz w:val="24"/>
-          <w:szCs w:val="52"/>
-          <w:lang w:val="en-US"/>
-        </w:rPr>
-        <w:t>room</w:t>
-      </w:r>
-      <w:r>
-        <w:rPr>
-          <w:rFonts w:ascii="Bahnschrift Light" w:hAnsi="Bahnschrift Light" w:cs="Arial"/>
-          <w:b/>
-          <w:color w:val="767171" w:themeColor="background2" w:themeShade="80"/>
-          <w:sz w:val="24"/>
-          <w:szCs w:val="52"/>
-        </w:rPr>
-        <w:t>.</w:t>
-      </w:r>
-      <w:r>
-        <w:rPr>
-          <w:rFonts w:ascii="Bahnschrift Light" w:hAnsi="Bahnschrift Light" w:cs="Arial"/>
-          <w:b/>
-          <w:color w:val="767171" w:themeColor="background2" w:themeShade="80"/>
-          <w:sz w:val="24"/>
-          <w:szCs w:val="52"/>
-          <w:lang w:val="en-US"/>
-        </w:rPr>
-        <w:t>json</w:t>
-      </w:r>
-    </w:p>
-    <w:p>
-      <w:pPr>
         <w:rPr>
           <w:rFonts w:ascii="Bahnschrift Light" w:hAnsi="Bahnschrift Light" w:cs="Arial"/>
           <w:b/>
@@ -2895,662 +3481,6 @@
           <w:sz w:val="52"/>
           <w:szCs w:val="52"/>
         </w:rPr>
-      </w:pPr>
-      <w:r>
-        <w:rPr>
-          <w:rFonts w:ascii="Bahnschrift Light" w:hAnsi="Bahnschrift Light" w:cs="Arial"/>
-          <w:b/>
-          <w:noProof/>
-          <w:color w:val="767171" w:themeColor="background2" w:themeShade="80"/>
-          <w:sz w:val="52"/>
-          <w:szCs w:val="52"/>
-        </w:rPr>
-        <w:drawing>
-          <wp:inline distT="0" distB="0" distL="0" distR="0" wp14:anchorId="5FC6BA3B" wp14:editId="7827C1FD">
-            <wp:extent cx="5931535" cy="5314315"/>
-            <wp:effectExtent l="0" t="0" r="0" b="635"/>
-            <wp:docPr id="1" name="Picture 1"/>
-            <wp:cNvGraphicFramePr>
-              <a:graphicFrameLocks xmlns:a="http://schemas.openxmlformats.org/drawingml/2006/main" noChangeAspect="1"/>
-            </wp:cNvGraphicFramePr>
-            <a:graphic xmlns:a="http://schemas.openxmlformats.org/drawingml/2006/main">
-              <a:graphicData uri="http://schemas.openxmlformats.org/drawingml/2006/picture">
-                <pic:pic xmlns:pic="http://schemas.openxmlformats.org/drawingml/2006/picture">
-                  <pic:nvPicPr>
-                    <pic:cNvPr id="0" name="Picture 1"/>
-                    <pic:cNvPicPr>
-                      <a:picLocks noChangeAspect="1" noChangeArrowheads="1"/>
-                    </pic:cNvPicPr>
-                  </pic:nvPicPr>
-                  <pic:blipFill>
-                    <a:blip r:embed="rId10">
-                      <a:extLst>
-                        <a:ext uri="{28A0092B-C50C-407E-A947-70E740481C1C}">
-                          <a14:useLocalDpi xmlns:a14="http://schemas.microsoft.com/office/drawing/2010/main" val="0"/>
-                        </a:ext>
-                      </a:extLst>
-                    </a:blip>
-                    <a:srcRect/>
-                    <a:stretch>
-                      <a:fillRect/>
-                    </a:stretch>
-                  </pic:blipFill>
-                  <pic:spPr bwMode="auto">
-                    <a:xfrm>
-                      <a:off x="0" y="0"/>
-                      <a:ext cx="5931535" cy="5314315"/>
-                    </a:xfrm>
-                    <a:prstGeom prst="rect">
-                      <a:avLst/>
-                    </a:prstGeom>
-                    <a:noFill/>
-                    <a:ln>
-                      <a:noFill/>
-                    </a:ln>
-                  </pic:spPr>
-                </pic:pic>
-              </a:graphicData>
-            </a:graphic>
-          </wp:inline>
-        </w:drawing>
-      </w:r>
-    </w:p>
-    <w:p>
-      <w:pPr>
-        <w:ind w:firstLine="708"/>
-        <w:rPr>
-          <w:rFonts w:ascii="Bahnschrift Light" w:hAnsi="Bahnschrift Light" w:cs="Arial"/>
-          <w:b/>
-          <w:color w:val="767171" w:themeColor="background2" w:themeShade="80"/>
-          <w:sz w:val="24"/>
-          <w:szCs w:val="52"/>
-        </w:rPr>
-      </w:pPr>
-    </w:p>
-    <w:p>
-      <w:pPr>
-        <w:ind w:firstLine="708"/>
-        <w:rPr>
-          <w:rFonts w:ascii="Bahnschrift Light" w:hAnsi="Bahnschrift Light" w:cs="Arial"/>
-          <w:b/>
-          <w:color w:val="767171" w:themeColor="background2" w:themeShade="80"/>
-          <w:sz w:val="24"/>
-          <w:szCs w:val="52"/>
-        </w:rPr>
-      </w:pPr>
-    </w:p>
-    <w:p>
-      <w:pPr>
-        <w:ind w:firstLine="708"/>
-        <w:rPr>
-          <w:rFonts w:ascii="Bahnschrift Light" w:hAnsi="Bahnschrift Light" w:cs="Arial"/>
-          <w:b/>
-          <w:color w:val="767171" w:themeColor="background2" w:themeShade="80"/>
-          <w:sz w:val="24"/>
-          <w:szCs w:val="52"/>
-        </w:rPr>
-      </w:pPr>
-    </w:p>
-    <w:p>
-      <w:pPr>
-        <w:ind w:firstLine="708"/>
-        <w:rPr>
-          <w:rFonts w:ascii="Bahnschrift Light" w:hAnsi="Bahnschrift Light" w:cs="Arial"/>
-          <w:b/>
-          <w:color w:val="767171" w:themeColor="background2" w:themeShade="80"/>
-          <w:sz w:val="24"/>
-          <w:szCs w:val="52"/>
-        </w:rPr>
-      </w:pPr>
-    </w:p>
-    <w:p>
-      <w:pPr>
-        <w:ind w:firstLine="708"/>
-        <w:rPr>
-          <w:rFonts w:ascii="Bahnschrift Light" w:hAnsi="Bahnschrift Light" w:cs="Arial"/>
-          <w:b/>
-          <w:color w:val="767171" w:themeColor="background2" w:themeShade="80"/>
-          <w:sz w:val="24"/>
-          <w:szCs w:val="52"/>
-        </w:rPr>
-      </w:pPr>
-    </w:p>
-    <w:p>
-      <w:pPr>
-        <w:ind w:firstLine="708"/>
-        <w:rPr>
-          <w:rFonts w:ascii="Bahnschrift Light" w:hAnsi="Bahnschrift Light" w:cs="Arial"/>
-          <w:b/>
-          <w:color w:val="767171" w:themeColor="background2" w:themeShade="80"/>
-          <w:sz w:val="24"/>
-          <w:szCs w:val="52"/>
-        </w:rPr>
-      </w:pPr>
-    </w:p>
-    <w:p>
-      <w:pPr>
-        <w:ind w:firstLine="708"/>
-        <w:rPr>
-          <w:rFonts w:ascii="Bahnschrift Light" w:hAnsi="Bahnschrift Light" w:cs="Arial"/>
-          <w:b/>
-          <w:color w:val="767171" w:themeColor="background2" w:themeShade="80"/>
-          <w:sz w:val="24"/>
-          <w:szCs w:val="52"/>
-        </w:rPr>
-      </w:pPr>
-    </w:p>
-    <w:p>
-      <w:pPr>
-        <w:ind w:firstLine="708"/>
-        <w:rPr>
-          <w:rFonts w:ascii="Bahnschrift Light" w:hAnsi="Bahnschrift Light" w:cs="Arial"/>
-          <w:b/>
-          <w:color w:val="767171" w:themeColor="background2" w:themeShade="80"/>
-          <w:sz w:val="24"/>
-          <w:szCs w:val="52"/>
-        </w:rPr>
-      </w:pPr>
-    </w:p>
-    <w:p>
-      <w:pPr>
-        <w:ind w:firstLine="708"/>
-        <w:rPr>
-          <w:rFonts w:ascii="Bahnschrift Light" w:hAnsi="Bahnschrift Light" w:cs="Arial"/>
-          <w:b/>
-          <w:color w:val="767171" w:themeColor="background2" w:themeShade="80"/>
-          <w:sz w:val="24"/>
-          <w:szCs w:val="52"/>
-        </w:rPr>
-      </w:pPr>
-    </w:p>
-    <w:p>
-      <w:pPr>
-        <w:ind w:firstLine="708"/>
-        <w:rPr>
-          <w:rFonts w:ascii="Bahnschrift Light" w:hAnsi="Bahnschrift Light" w:cs="Arial"/>
-          <w:b/>
-          <w:color w:val="767171" w:themeColor="background2" w:themeShade="80"/>
-          <w:sz w:val="24"/>
-          <w:szCs w:val="52"/>
-        </w:rPr>
-      </w:pPr>
-    </w:p>
-    <w:p>
-      <w:pPr>
-        <w:rPr>
-          <w:rFonts w:ascii="Bahnschrift Light" w:hAnsi="Bahnschrift Light" w:cs="Arial"/>
-          <w:b/>
-          <w:color w:val="767171" w:themeColor="background2" w:themeShade="80"/>
-          <w:sz w:val="24"/>
-          <w:szCs w:val="52"/>
-          <w:lang w:val="en-US"/>
-        </w:rPr>
-      </w:pPr>
-      <w:r>
-        <w:rPr>
-          <w:rFonts w:ascii="Bahnschrift Light" w:hAnsi="Bahnschrift Light" w:cs="Arial"/>
-          <w:b/>
-          <w:noProof/>
-          <w:color w:val="767171" w:themeColor="background2" w:themeShade="80"/>
-          <w:sz w:val="24"/>
-          <w:szCs w:val="52"/>
-          <w:lang w:val="en-US"/>
-        </w:rPr>
-        <w:lastRenderedPageBreak/>
-        <w:drawing>
-          <wp:anchor distT="0" distB="0" distL="114300" distR="114300" simplePos="0" relativeHeight="251658240" behindDoc="0" locked="0" layoutInCell="1" allowOverlap="1" wp14:anchorId="3277BE99" wp14:editId="02EC2746">
-            <wp:simplePos x="0" y="0"/>
-            <wp:positionH relativeFrom="page">
-              <wp:align>center</wp:align>
-            </wp:positionH>
-            <wp:positionV relativeFrom="paragraph">
-              <wp:posOffset>300544</wp:posOffset>
-            </wp:positionV>
-            <wp:extent cx="5931535" cy="7421880"/>
-            <wp:effectExtent l="0" t="0" r="0" b="7620"/>
-            <wp:wrapSquare wrapText="bothSides"/>
-            <wp:docPr id="2" name="Picture 2"/>
-            <wp:cNvGraphicFramePr>
-              <a:graphicFrameLocks xmlns:a="http://schemas.openxmlformats.org/drawingml/2006/main" noChangeAspect="1"/>
-            </wp:cNvGraphicFramePr>
-            <a:graphic xmlns:a="http://schemas.openxmlformats.org/drawingml/2006/main">
-              <a:graphicData uri="http://schemas.openxmlformats.org/drawingml/2006/picture">
-                <pic:pic xmlns:pic="http://schemas.openxmlformats.org/drawingml/2006/picture">
-                  <pic:nvPicPr>
-                    <pic:cNvPr id="0" name="Picture 2"/>
-                    <pic:cNvPicPr>
-                      <a:picLocks noChangeAspect="1" noChangeArrowheads="1"/>
-                    </pic:cNvPicPr>
-                  </pic:nvPicPr>
-                  <pic:blipFill>
-                    <a:blip r:embed="rId11">
-                      <a:extLst>
-                        <a:ext uri="{28A0092B-C50C-407E-A947-70E740481C1C}">
-                          <a14:useLocalDpi xmlns:a14="http://schemas.microsoft.com/office/drawing/2010/main" val="0"/>
-                        </a:ext>
-                      </a:extLst>
-                    </a:blip>
-                    <a:srcRect/>
-                    <a:stretch>
-                      <a:fillRect/>
-                    </a:stretch>
-                  </pic:blipFill>
-                  <pic:spPr bwMode="auto">
-                    <a:xfrm>
-                      <a:off x="0" y="0"/>
-                      <a:ext cx="5931535" cy="7421880"/>
-                    </a:xfrm>
-                    <a:prstGeom prst="rect">
-                      <a:avLst/>
-                    </a:prstGeom>
-                    <a:noFill/>
-                    <a:ln>
-                      <a:noFill/>
-                    </a:ln>
-                  </pic:spPr>
-                </pic:pic>
-              </a:graphicData>
-            </a:graphic>
-          </wp:anchor>
-        </w:drawing>
-      </w:r>
-      <w:r>
-        <w:rPr>
-          <w:rFonts w:ascii="Bahnschrift Light" w:hAnsi="Bahnschrift Light" w:cs="Arial"/>
-          <w:b/>
-          <w:color w:val="767171" w:themeColor="background2" w:themeShade="80"/>
-          <w:sz w:val="24"/>
-          <w:szCs w:val="52"/>
-        </w:rPr>
-        <w:t>Пакет</w:t>
-      </w:r>
-      <w:r>
-        <w:rPr>
-          <w:rFonts w:ascii="Bahnschrift Light" w:hAnsi="Bahnschrift Light" w:cs="Arial"/>
-          <w:b/>
-          <w:color w:val="767171" w:themeColor="background2" w:themeShade="80"/>
-          <w:sz w:val="24"/>
-          <w:szCs w:val="52"/>
-          <w:lang w:val="en-US"/>
-        </w:rPr>
-        <w:t xml:space="preserve"> </w:t>
-      </w:r>
-      <w:proofErr w:type="spellStart"/>
-      <w:r>
-        <w:rPr>
-          <w:rFonts w:ascii="Bahnschrift Light" w:hAnsi="Bahnschrift Light" w:cs="Arial"/>
-          <w:b/>
-          <w:color w:val="767171" w:themeColor="background2" w:themeShade="80"/>
-          <w:sz w:val="24"/>
-          <w:szCs w:val="52"/>
-          <w:lang w:val="en-US"/>
-        </w:rPr>
-        <w:t>ru.david.room.</w:t>
-      </w:r>
-      <w:r>
-        <w:rPr>
-          <w:rFonts w:ascii="Bahnschrift Light" w:hAnsi="Bahnschrift Light" w:cs="Arial"/>
-          <w:b/>
-          <w:color w:val="767171" w:themeColor="background2" w:themeShade="80"/>
-          <w:sz w:val="24"/>
-          <w:szCs w:val="52"/>
-          <w:lang w:val="en-US"/>
-        </w:rPr>
-        <w:t>client</w:t>
-      </w:r>
-      <w:proofErr w:type="spellEnd"/>
-    </w:p>
-    <w:p>
-      <w:pPr>
-        <w:ind w:firstLine="708"/>
-        <w:jc w:val="center"/>
-        <w:rPr>
-          <w:rFonts w:ascii="Bahnschrift Light" w:hAnsi="Bahnschrift Light" w:cs="Arial"/>
-          <w:b/>
-          <w:color w:val="767171" w:themeColor="background2" w:themeShade="80"/>
-          <w:sz w:val="24"/>
-          <w:szCs w:val="52"/>
-          <w:lang w:val="en-US"/>
-        </w:rPr>
-      </w:pPr>
-    </w:p>
-    <w:p>
-      <w:pPr>
-        <w:ind w:firstLine="708"/>
-        <w:jc w:val="center"/>
-        <w:rPr>
-          <w:rFonts w:ascii="Bahnschrift Light" w:hAnsi="Bahnschrift Light" w:cs="Arial"/>
-          <w:b/>
-          <w:color w:val="767171" w:themeColor="background2" w:themeShade="80"/>
-          <w:sz w:val="24"/>
-          <w:szCs w:val="52"/>
-          <w:lang w:val="en-US"/>
-        </w:rPr>
-      </w:pPr>
-    </w:p>
-    <w:p>
-      <w:pPr>
-        <w:ind w:firstLine="708"/>
-        <w:jc w:val="center"/>
-        <w:rPr>
-          <w:rFonts w:ascii="Bahnschrift Light" w:hAnsi="Bahnschrift Light" w:cs="Arial"/>
-          <w:b/>
-          <w:color w:val="767171" w:themeColor="background2" w:themeShade="80"/>
-          <w:sz w:val="24"/>
-          <w:szCs w:val="52"/>
-          <w:lang w:val="en-US"/>
-        </w:rPr>
-      </w:pPr>
-    </w:p>
-    <w:p>
-      <w:pPr>
-        <w:ind w:firstLine="708"/>
-        <w:jc w:val="center"/>
-        <w:rPr>
-          <w:rFonts w:ascii="Bahnschrift Light" w:hAnsi="Bahnschrift Light" w:cs="Arial"/>
-          <w:b/>
-          <w:color w:val="767171" w:themeColor="background2" w:themeShade="80"/>
-          <w:sz w:val="24"/>
-          <w:szCs w:val="52"/>
-          <w:lang w:val="en-US"/>
-        </w:rPr>
-      </w:pPr>
-    </w:p>
-    <w:p>
-      <w:pPr>
-        <w:ind w:firstLine="708"/>
-        <w:jc w:val="center"/>
-        <w:rPr>
-          <w:rFonts w:ascii="Bahnschrift Light" w:hAnsi="Bahnschrift Light" w:cs="Arial"/>
-          <w:b/>
-          <w:color w:val="767171" w:themeColor="background2" w:themeShade="80"/>
-          <w:sz w:val="24"/>
-          <w:szCs w:val="52"/>
-          <w:lang w:val="en-US"/>
-        </w:rPr>
-      </w:pPr>
-    </w:p>
-    <w:p>
-      <w:pPr>
-        <w:rPr>
-          <w:rFonts w:ascii="Bahnschrift Light" w:hAnsi="Bahnschrift Light" w:cs="Arial"/>
-          <w:b/>
-          <w:color w:val="767171" w:themeColor="background2" w:themeShade="80"/>
-          <w:sz w:val="24"/>
-          <w:szCs w:val="52"/>
-          <w:lang w:val="en-US"/>
-        </w:rPr>
-      </w:pPr>
-      <w:r>
-        <w:rPr>
-          <w:rFonts w:ascii="Bahnschrift Light" w:hAnsi="Bahnschrift Light" w:cs="Arial"/>
-          <w:b/>
-          <w:color w:val="767171" w:themeColor="background2" w:themeShade="80"/>
-          <w:sz w:val="24"/>
-          <w:szCs w:val="52"/>
-        </w:rPr>
-        <w:lastRenderedPageBreak/>
-        <w:t>Пакет</w:t>
-      </w:r>
-      <w:r>
-        <w:rPr>
-          <w:rFonts w:ascii="Bahnschrift Light" w:hAnsi="Bahnschrift Light" w:cs="Arial"/>
-          <w:b/>
-          <w:color w:val="767171" w:themeColor="background2" w:themeShade="80"/>
-          <w:sz w:val="24"/>
-          <w:szCs w:val="52"/>
-          <w:lang w:val="en-US"/>
-        </w:rPr>
-        <w:t xml:space="preserve"> </w:t>
-      </w:r>
-      <w:proofErr w:type="spellStart"/>
-      <w:r>
-        <w:rPr>
-          <w:rFonts w:ascii="Bahnschrift Light" w:hAnsi="Bahnschrift Light" w:cs="Arial"/>
-          <w:b/>
-          <w:color w:val="767171" w:themeColor="background2" w:themeShade="80"/>
-          <w:sz w:val="24"/>
-          <w:szCs w:val="52"/>
-          <w:lang w:val="en-US"/>
-        </w:rPr>
-        <w:t>ru.david.room.</w:t>
-      </w:r>
-      <w:r>
-        <w:rPr>
-          <w:rFonts w:ascii="Bahnschrift Light" w:hAnsi="Bahnschrift Light" w:cs="Arial"/>
-          <w:b/>
-          <w:color w:val="767171" w:themeColor="background2" w:themeShade="80"/>
-          <w:sz w:val="24"/>
-          <w:szCs w:val="52"/>
-          <w:lang w:val="en-US"/>
-        </w:rPr>
-        <w:t>server</w:t>
-      </w:r>
-      <w:proofErr w:type="spellEnd"/>
-    </w:p>
-    <w:p>
-      <w:pPr>
-        <w:ind w:firstLine="708"/>
-        <w:rPr>
-          <w:rFonts w:ascii="Bahnschrift Light" w:hAnsi="Bahnschrift Light" w:cs="Arial"/>
-          <w:b/>
-          <w:color w:val="767171" w:themeColor="background2" w:themeShade="80"/>
-          <w:sz w:val="24"/>
-          <w:szCs w:val="52"/>
-          <w:lang w:val="en-US"/>
-        </w:rPr>
-      </w:pPr>
-      <w:r>
-        <w:rPr>
-          <w:rFonts w:ascii="Bahnschrift Light" w:hAnsi="Bahnschrift Light" w:cs="Arial"/>
-          <w:b/>
-          <w:noProof/>
-          <w:color w:val="767171" w:themeColor="background2" w:themeShade="80"/>
-          <w:sz w:val="24"/>
-          <w:szCs w:val="52"/>
-          <w:lang w:val="en-US"/>
-        </w:rPr>
-        <w:drawing>
-          <wp:inline distT="0" distB="0" distL="0" distR="0" wp14:anchorId="281E15E5" wp14:editId="790F1639">
-            <wp:extent cx="4996500" cy="8692738"/>
-            <wp:effectExtent l="0" t="0" r="0" b="0"/>
-            <wp:docPr id="3" name="Picture 3"/>
-            <wp:cNvGraphicFramePr>
-              <a:graphicFrameLocks xmlns:a="http://schemas.openxmlformats.org/drawingml/2006/main" noChangeAspect="1"/>
-            </wp:cNvGraphicFramePr>
-            <a:graphic xmlns:a="http://schemas.openxmlformats.org/drawingml/2006/main">
-              <a:graphicData uri="http://schemas.openxmlformats.org/drawingml/2006/picture">
-                <pic:pic xmlns:pic="http://schemas.openxmlformats.org/drawingml/2006/picture">
-                  <pic:nvPicPr>
-                    <pic:cNvPr id="0" name="Picture 3"/>
-                    <pic:cNvPicPr>
-                      <a:picLocks noChangeAspect="1" noChangeArrowheads="1"/>
-                    </pic:cNvPicPr>
-                  </pic:nvPicPr>
-                  <pic:blipFill>
-                    <a:blip r:embed="rId12" cstate="print">
-                      <a:extLst>
-                        <a:ext uri="{28A0092B-C50C-407E-A947-70E740481C1C}">
-                          <a14:useLocalDpi xmlns:a14="http://schemas.microsoft.com/office/drawing/2010/main" val="0"/>
-                        </a:ext>
-                      </a:extLst>
-                    </a:blip>
-                    <a:srcRect/>
-                    <a:stretch>
-                      <a:fillRect/>
-                    </a:stretch>
-                  </pic:blipFill>
-                  <pic:spPr bwMode="auto">
-                    <a:xfrm>
-                      <a:off x="0" y="0"/>
-                      <a:ext cx="5002219" cy="8702687"/>
-                    </a:xfrm>
-                    <a:prstGeom prst="rect">
-                      <a:avLst/>
-                    </a:prstGeom>
-                    <a:noFill/>
-                    <a:ln>
-                      <a:noFill/>
-                    </a:ln>
-                  </pic:spPr>
-                </pic:pic>
-              </a:graphicData>
-            </a:graphic>
-          </wp:inline>
-        </w:drawing>
-      </w:r>
-    </w:p>
-    <w:p>
-      <w:pPr>
-        <w:rPr>
-          <w:rFonts w:ascii="Bahnschrift Light" w:hAnsi="Bahnschrift Light" w:cs="Arial"/>
-          <w:b/>
-          <w:color w:val="767171" w:themeColor="background2" w:themeShade="80"/>
-          <w:sz w:val="24"/>
-          <w:szCs w:val="52"/>
-          <w:lang w:val="en-US"/>
-        </w:rPr>
-      </w:pPr>
-      <w:r>
-        <w:rPr>
-          <w:rFonts w:ascii="Bahnschrift Light" w:hAnsi="Bahnschrift Light" w:cs="Arial"/>
-          <w:b/>
-          <w:color w:val="767171" w:themeColor="background2" w:themeShade="80"/>
-          <w:sz w:val="24"/>
-          <w:szCs w:val="52"/>
-        </w:rPr>
-        <w:lastRenderedPageBreak/>
-        <w:t>Пакет</w:t>
-      </w:r>
-      <w:r>
-        <w:rPr>
-          <w:rFonts w:ascii="Bahnschrift Light" w:hAnsi="Bahnschrift Light" w:cs="Arial"/>
-          <w:b/>
-          <w:color w:val="767171" w:themeColor="background2" w:themeShade="80"/>
-          <w:sz w:val="24"/>
-          <w:szCs w:val="52"/>
-          <w:lang w:val="en-US"/>
-        </w:rPr>
-        <w:t xml:space="preserve"> </w:t>
-      </w:r>
-      <w:proofErr w:type="spellStart"/>
-      <w:r>
-        <w:rPr>
-          <w:rFonts w:ascii="Bahnschrift Light" w:hAnsi="Bahnschrift Light" w:cs="Arial"/>
-          <w:b/>
-          <w:color w:val="767171" w:themeColor="background2" w:themeShade="80"/>
-          <w:sz w:val="24"/>
-          <w:szCs w:val="52"/>
-          <w:lang w:val="en-US"/>
-        </w:rPr>
-        <w:t>ru.david.roo</w:t>
-      </w:r>
-      <w:r>
-        <w:rPr>
-          <w:rFonts w:ascii="Bahnschrift Light" w:hAnsi="Bahnschrift Light" w:cs="Arial"/>
-          <w:b/>
-          <w:color w:val="767171" w:themeColor="background2" w:themeShade="80"/>
-          <w:sz w:val="24"/>
-          <w:szCs w:val="52"/>
-          <w:lang w:val="en-US"/>
-        </w:rPr>
-        <w:t>m</w:t>
-      </w:r>
-      <w:proofErr w:type="spellEnd"/>
-    </w:p>
-    <w:p>
-      <w:pPr>
-        <w:rPr>
-          <w:rFonts w:ascii="Bahnschrift Light" w:hAnsi="Bahnschrift Light" w:cs="Arial"/>
-          <w:b/>
-          <w:color w:val="767171" w:themeColor="background2" w:themeShade="80"/>
-          <w:sz w:val="24"/>
-          <w:szCs w:val="52"/>
-          <w:lang w:val="en-US"/>
-        </w:rPr>
-      </w:pPr>
-      <w:bookmarkStart w:id="0" w:name="_GoBack"/>
-      <w:bookmarkEnd w:id="0"/>
-      <w:r>
-        <w:rPr>
-          <w:rFonts w:ascii="Bahnschrift Light" w:hAnsi="Bahnschrift Light" w:cs="Arial"/>
-          <w:b/>
-          <w:noProof/>
-          <w:color w:val="767171" w:themeColor="background2" w:themeShade="80"/>
-          <w:sz w:val="24"/>
-          <w:szCs w:val="52"/>
-          <w:lang w:val="en-US"/>
-        </w:rPr>
-        <w:drawing>
-          <wp:inline distT="0" distB="0" distL="0" distR="0" wp14:anchorId="15DBCE6E" wp14:editId="2F052986">
-            <wp:extent cx="5933440" cy="6697345"/>
-            <wp:effectExtent l="0" t="0" r="0" b="8255"/>
-            <wp:docPr id="4" name="Picture 4"/>
-            <wp:cNvGraphicFramePr>
-              <a:graphicFrameLocks xmlns:a="http://schemas.openxmlformats.org/drawingml/2006/main" noChangeAspect="1"/>
-            </wp:cNvGraphicFramePr>
-            <a:graphic xmlns:a="http://schemas.openxmlformats.org/drawingml/2006/main">
-              <a:graphicData uri="http://schemas.openxmlformats.org/drawingml/2006/picture">
-                <pic:pic xmlns:pic="http://schemas.openxmlformats.org/drawingml/2006/picture">
-                  <pic:nvPicPr>
-                    <pic:cNvPr id="0" name="Picture 4"/>
-                    <pic:cNvPicPr>
-                      <a:picLocks noChangeAspect="1" noChangeArrowheads="1"/>
-                    </pic:cNvPicPr>
-                  </pic:nvPicPr>
-                  <pic:blipFill>
-                    <a:blip r:embed="rId13">
-                      <a:extLst>
-                        <a:ext uri="{28A0092B-C50C-407E-A947-70E740481C1C}">
-                          <a14:useLocalDpi xmlns:a14="http://schemas.microsoft.com/office/drawing/2010/main" val="0"/>
-                        </a:ext>
-                      </a:extLst>
-                    </a:blip>
-                    <a:srcRect/>
-                    <a:stretch>
-                      <a:fillRect/>
-                    </a:stretch>
-                  </pic:blipFill>
-                  <pic:spPr bwMode="auto">
-                    <a:xfrm>
-                      <a:off x="0" y="0"/>
-                      <a:ext cx="5933440" cy="6697345"/>
-                    </a:xfrm>
-                    <a:prstGeom prst="rect">
-                      <a:avLst/>
-                    </a:prstGeom>
-                    <a:noFill/>
-                    <a:ln>
-                      <a:noFill/>
-                    </a:ln>
-                  </pic:spPr>
-                </pic:pic>
-              </a:graphicData>
-            </a:graphic>
-          </wp:inline>
-        </w:drawing>
-      </w:r>
-    </w:p>
-    <w:p>
-      <w:pPr>
-        <w:ind w:firstLine="708"/>
-        <w:rPr>
-          <w:rFonts w:ascii="Bahnschrift Light" w:hAnsi="Bahnschrift Light" w:cs="Arial"/>
-          <w:b/>
-          <w:color w:val="767171" w:themeColor="background2" w:themeShade="80"/>
-          <w:sz w:val="52"/>
-          <w:szCs w:val="52"/>
-          <w:lang w:val="en-US"/>
-        </w:rPr>
-      </w:pPr>
-      <w:r>
-        <w:rPr>
-          <w:rFonts w:ascii="Bahnschrift Light" w:hAnsi="Bahnschrift Light" w:cs="Arial"/>
-          <w:b/>
-          <w:color w:val="767171" w:themeColor="background2" w:themeShade="80"/>
-          <w:sz w:val="52"/>
-          <w:szCs w:val="52"/>
-        </w:rPr>
         <w:t>ВЫВОД</w:t>
       </w:r>
     </w:p>
@@ -3575,7 +3505,7 @@
       </w:r>
     </w:p>
     <w:sectPr>
-      <w:footerReference w:type="default" r:id="rId14"/>
+      <w:footerReference w:type="default" r:id="rId10"/>
       <w:pgSz w:w="11906" w:h="16838" w:code="9"/>
       <w:pgMar w:top="1134" w:right="851" w:bottom="567" w:left="1701" w:header="709" w:footer="709" w:gutter="0"/>
       <w:pgNumType w:start="0"/>
@@ -5236,6 +5166,232 @@
     </w:lvl>
   </w:abstractNum>
   <w:abstractNum w:abstractNumId="13" w15:restartNumberingAfterBreak="0">
+    <w:nsid w:val="39703554"/>
+    <w:multiLevelType w:val="multilevel"/>
+    <w:tmpl w:val="2BEEA2E2"/>
+    <w:lvl w:ilvl="0">
+      <w:start w:val="1"/>
+      <w:numFmt w:val="decimal"/>
+      <w:lvlText w:val="%1."/>
+      <w:lvlJc w:val="left"/>
+      <w:pPr>
+        <w:tabs>
+          <w:tab w:val="num" w:pos="720"/>
+        </w:tabs>
+        <w:ind w:left="720" w:hanging="360"/>
+      </w:pPr>
+    </w:lvl>
+    <w:lvl w:ilvl="1" w:tentative="1">
+      <w:start w:val="1"/>
+      <w:numFmt w:val="decimal"/>
+      <w:lvlText w:val="%2."/>
+      <w:lvlJc w:val="left"/>
+      <w:pPr>
+        <w:tabs>
+          <w:tab w:val="num" w:pos="1440"/>
+        </w:tabs>
+        <w:ind w:left="1440" w:hanging="360"/>
+      </w:pPr>
+    </w:lvl>
+    <w:lvl w:ilvl="2" w:tentative="1">
+      <w:start w:val="1"/>
+      <w:numFmt w:val="decimal"/>
+      <w:lvlText w:val="%3."/>
+      <w:lvlJc w:val="left"/>
+      <w:pPr>
+        <w:tabs>
+          <w:tab w:val="num" w:pos="2160"/>
+        </w:tabs>
+        <w:ind w:left="2160" w:hanging="360"/>
+      </w:pPr>
+    </w:lvl>
+    <w:lvl w:ilvl="3" w:tentative="1">
+      <w:start w:val="1"/>
+      <w:numFmt w:val="decimal"/>
+      <w:lvlText w:val="%4."/>
+      <w:lvlJc w:val="left"/>
+      <w:pPr>
+        <w:tabs>
+          <w:tab w:val="num" w:pos="2880"/>
+        </w:tabs>
+        <w:ind w:left="2880" w:hanging="360"/>
+      </w:pPr>
+    </w:lvl>
+    <w:lvl w:ilvl="4" w:tentative="1">
+      <w:start w:val="1"/>
+      <w:numFmt w:val="decimal"/>
+      <w:lvlText w:val="%5."/>
+      <w:lvlJc w:val="left"/>
+      <w:pPr>
+        <w:tabs>
+          <w:tab w:val="num" w:pos="3600"/>
+        </w:tabs>
+        <w:ind w:left="3600" w:hanging="360"/>
+      </w:pPr>
+    </w:lvl>
+    <w:lvl w:ilvl="5" w:tentative="1">
+      <w:start w:val="1"/>
+      <w:numFmt w:val="decimal"/>
+      <w:lvlText w:val="%6."/>
+      <w:lvlJc w:val="left"/>
+      <w:pPr>
+        <w:tabs>
+          <w:tab w:val="num" w:pos="4320"/>
+        </w:tabs>
+        <w:ind w:left="4320" w:hanging="360"/>
+      </w:pPr>
+    </w:lvl>
+    <w:lvl w:ilvl="6" w:tentative="1">
+      <w:start w:val="1"/>
+      <w:numFmt w:val="decimal"/>
+      <w:lvlText w:val="%7."/>
+      <w:lvlJc w:val="left"/>
+      <w:pPr>
+        <w:tabs>
+          <w:tab w:val="num" w:pos="5040"/>
+        </w:tabs>
+        <w:ind w:left="5040" w:hanging="360"/>
+      </w:pPr>
+    </w:lvl>
+    <w:lvl w:ilvl="7" w:tentative="1">
+      <w:start w:val="1"/>
+      <w:numFmt w:val="decimal"/>
+      <w:lvlText w:val="%8."/>
+      <w:lvlJc w:val="left"/>
+      <w:pPr>
+        <w:tabs>
+          <w:tab w:val="num" w:pos="5760"/>
+        </w:tabs>
+        <w:ind w:left="5760" w:hanging="360"/>
+      </w:pPr>
+    </w:lvl>
+    <w:lvl w:ilvl="8" w:tentative="1">
+      <w:start w:val="1"/>
+      <w:numFmt w:val="decimal"/>
+      <w:lvlText w:val="%9."/>
+      <w:lvlJc w:val="left"/>
+      <w:pPr>
+        <w:tabs>
+          <w:tab w:val="num" w:pos="6480"/>
+        </w:tabs>
+        <w:ind w:left="6480" w:hanging="360"/>
+      </w:pPr>
+    </w:lvl>
+  </w:abstractNum>
+  <w:abstractNum w:abstractNumId="14" w15:restartNumberingAfterBreak="0">
+    <w:nsid w:val="3B4D37C1"/>
+    <w:multiLevelType w:val="multilevel"/>
+    <w:tmpl w:val="4D843374"/>
+    <w:lvl w:ilvl="0">
+      <w:start w:val="1"/>
+      <w:numFmt w:val="decimal"/>
+      <w:lvlText w:val="%1."/>
+      <w:lvlJc w:val="left"/>
+      <w:pPr>
+        <w:tabs>
+          <w:tab w:val="num" w:pos="720"/>
+        </w:tabs>
+        <w:ind w:left="720" w:hanging="360"/>
+      </w:pPr>
+    </w:lvl>
+    <w:lvl w:ilvl="1" w:tentative="1">
+      <w:start w:val="1"/>
+      <w:numFmt w:val="decimal"/>
+      <w:lvlText w:val="%2."/>
+      <w:lvlJc w:val="left"/>
+      <w:pPr>
+        <w:tabs>
+          <w:tab w:val="num" w:pos="1440"/>
+        </w:tabs>
+        <w:ind w:left="1440" w:hanging="360"/>
+      </w:pPr>
+    </w:lvl>
+    <w:lvl w:ilvl="2" w:tentative="1">
+      <w:start w:val="1"/>
+      <w:numFmt w:val="decimal"/>
+      <w:lvlText w:val="%3."/>
+      <w:lvlJc w:val="left"/>
+      <w:pPr>
+        <w:tabs>
+          <w:tab w:val="num" w:pos="2160"/>
+        </w:tabs>
+        <w:ind w:left="2160" w:hanging="360"/>
+      </w:pPr>
+    </w:lvl>
+    <w:lvl w:ilvl="3" w:tentative="1">
+      <w:start w:val="1"/>
+      <w:numFmt w:val="decimal"/>
+      <w:lvlText w:val="%4."/>
+      <w:lvlJc w:val="left"/>
+      <w:pPr>
+        <w:tabs>
+          <w:tab w:val="num" w:pos="2880"/>
+        </w:tabs>
+        <w:ind w:left="2880" w:hanging="360"/>
+      </w:pPr>
+    </w:lvl>
+    <w:lvl w:ilvl="4" w:tentative="1">
+      <w:start w:val="1"/>
+      <w:numFmt w:val="decimal"/>
+      <w:lvlText w:val="%5."/>
+      <w:lvlJc w:val="left"/>
+      <w:pPr>
+        <w:tabs>
+          <w:tab w:val="num" w:pos="3600"/>
+        </w:tabs>
+        <w:ind w:left="3600" w:hanging="360"/>
+      </w:pPr>
+    </w:lvl>
+    <w:lvl w:ilvl="5" w:tentative="1">
+      <w:start w:val="1"/>
+      <w:numFmt w:val="decimal"/>
+      <w:lvlText w:val="%6."/>
+      <w:lvlJc w:val="left"/>
+      <w:pPr>
+        <w:tabs>
+          <w:tab w:val="num" w:pos="4320"/>
+        </w:tabs>
+        <w:ind w:left="4320" w:hanging="360"/>
+      </w:pPr>
+    </w:lvl>
+    <w:lvl w:ilvl="6" w:tentative="1">
+      <w:start w:val="1"/>
+      <w:numFmt w:val="decimal"/>
+      <w:lvlText w:val="%7."/>
+      <w:lvlJc w:val="left"/>
+      <w:pPr>
+        <w:tabs>
+          <w:tab w:val="num" w:pos="5040"/>
+        </w:tabs>
+        <w:ind w:left="5040" w:hanging="360"/>
+      </w:pPr>
+    </w:lvl>
+    <w:lvl w:ilvl="7" w:tentative="1">
+      <w:start w:val="1"/>
+      <w:numFmt w:val="decimal"/>
+      <w:lvlText w:val="%8."/>
+      <w:lvlJc w:val="left"/>
+      <w:pPr>
+        <w:tabs>
+          <w:tab w:val="num" w:pos="5760"/>
+        </w:tabs>
+        <w:ind w:left="5760" w:hanging="360"/>
+      </w:pPr>
+    </w:lvl>
+    <w:lvl w:ilvl="8" w:tentative="1">
+      <w:start w:val="1"/>
+      <w:numFmt w:val="decimal"/>
+      <w:lvlText w:val="%9."/>
+      <w:lvlJc w:val="left"/>
+      <w:pPr>
+        <w:tabs>
+          <w:tab w:val="num" w:pos="6480"/>
+        </w:tabs>
+        <w:ind w:left="6480" w:hanging="360"/>
+      </w:pPr>
+    </w:lvl>
+  </w:abstractNum>
+  <w:abstractNum w:abstractNumId="15" w15:restartNumberingAfterBreak="0">
     <w:nsid w:val="3D3F49A0"/>
     <w:multiLevelType w:val="multilevel"/>
     <w:tmpl w:val="69205ADA"/>
@@ -5384,7 +5540,7 @@
       </w:rPr>
     </w:lvl>
   </w:abstractNum>
-  <w:abstractNum w:abstractNumId="14" w15:restartNumberingAfterBreak="0">
+  <w:abstractNum w:abstractNumId="16" w15:restartNumberingAfterBreak="0">
     <w:nsid w:val="3D580671"/>
     <w:multiLevelType w:val="multilevel"/>
     <w:tmpl w:val="9FF882A8"/>
@@ -5497,7 +5653,7 @@
       </w:pPr>
     </w:lvl>
   </w:abstractNum>
-  <w:abstractNum w:abstractNumId="15" w15:restartNumberingAfterBreak="0">
+  <w:abstractNum w:abstractNumId="17" w15:restartNumberingAfterBreak="0">
     <w:nsid w:val="43486F46"/>
     <w:multiLevelType w:val="hybridMultilevel"/>
     <w:tmpl w:val="4FD4D12E"/>
@@ -5610,7 +5766,7 @@
       </w:rPr>
     </w:lvl>
   </w:abstractNum>
-  <w:abstractNum w:abstractNumId="16" w15:restartNumberingAfterBreak="0">
+  <w:abstractNum w:abstractNumId="18" w15:restartNumberingAfterBreak="0">
     <w:nsid w:val="44BB706D"/>
     <w:multiLevelType w:val="multilevel"/>
     <w:tmpl w:val="C63C9EF4"/>
@@ -5723,7 +5879,7 @@
       </w:pPr>
     </w:lvl>
   </w:abstractNum>
-  <w:abstractNum w:abstractNumId="17" w15:restartNumberingAfterBreak="0">
+  <w:abstractNum w:abstractNumId="19" w15:restartNumberingAfterBreak="0">
     <w:nsid w:val="46351F24"/>
     <w:multiLevelType w:val="multilevel"/>
     <w:tmpl w:val="A3E652C2"/>
@@ -5872,7 +6028,7 @@
       </w:rPr>
     </w:lvl>
   </w:abstractNum>
-  <w:abstractNum w:abstractNumId="18" w15:restartNumberingAfterBreak="0">
+  <w:abstractNum w:abstractNumId="20" w15:restartNumberingAfterBreak="0">
     <w:nsid w:val="46C41261"/>
     <w:multiLevelType w:val="multilevel"/>
     <w:tmpl w:val="6AC0E076"/>
@@ -5985,7 +6141,7 @@
       </w:pPr>
     </w:lvl>
   </w:abstractNum>
-  <w:abstractNum w:abstractNumId="19" w15:restartNumberingAfterBreak="0">
+  <w:abstractNum w:abstractNumId="21" w15:restartNumberingAfterBreak="0">
     <w:nsid w:val="47EF5573"/>
     <w:multiLevelType w:val="hybridMultilevel"/>
     <w:tmpl w:val="B4B88888"/>
@@ -6098,7 +6254,7 @@
       </w:rPr>
     </w:lvl>
   </w:abstractNum>
-  <w:abstractNum w:abstractNumId="20" w15:restartNumberingAfterBreak="0">
+  <w:abstractNum w:abstractNumId="22" w15:restartNumberingAfterBreak="0">
     <w:nsid w:val="48F76AF3"/>
     <w:multiLevelType w:val="hybridMultilevel"/>
     <w:tmpl w:val="4C2E18C4"/>
@@ -6211,7 +6367,7 @@
       </w:rPr>
     </w:lvl>
   </w:abstractNum>
-  <w:abstractNum w:abstractNumId="21" w15:restartNumberingAfterBreak="0">
+  <w:abstractNum w:abstractNumId="23" w15:restartNumberingAfterBreak="0">
     <w:nsid w:val="4D6F678A"/>
     <w:multiLevelType w:val="multilevel"/>
     <w:tmpl w:val="DE2E3A72"/>
@@ -6324,7 +6480,7 @@
       </w:pPr>
     </w:lvl>
   </w:abstractNum>
-  <w:abstractNum w:abstractNumId="22" w15:restartNumberingAfterBreak="0">
+  <w:abstractNum w:abstractNumId="24" w15:restartNumberingAfterBreak="0">
     <w:nsid w:val="523A33B6"/>
     <w:multiLevelType w:val="multilevel"/>
     <w:tmpl w:val="13D09008"/>
@@ -6473,7 +6629,7 @@
       </w:rPr>
     </w:lvl>
   </w:abstractNum>
-  <w:abstractNum w:abstractNumId="23" w15:restartNumberingAfterBreak="0">
+  <w:abstractNum w:abstractNumId="25" w15:restartNumberingAfterBreak="0">
     <w:nsid w:val="54FD2411"/>
     <w:multiLevelType w:val="multilevel"/>
     <w:tmpl w:val="8D14BEB6"/>
@@ -6622,7 +6778,7 @@
       </w:rPr>
     </w:lvl>
   </w:abstractNum>
-  <w:abstractNum w:abstractNumId="24" w15:restartNumberingAfterBreak="0">
+  <w:abstractNum w:abstractNumId="26" w15:restartNumberingAfterBreak="0">
     <w:nsid w:val="585A4EDD"/>
     <w:multiLevelType w:val="multilevel"/>
     <w:tmpl w:val="73560C88"/>
@@ -6771,7 +6927,120 @@
       </w:rPr>
     </w:lvl>
   </w:abstractNum>
-  <w:abstractNum w:abstractNumId="25" w15:restartNumberingAfterBreak="0">
+  <w:abstractNum w:abstractNumId="27" w15:restartNumberingAfterBreak="0">
+    <w:nsid w:val="623F5271"/>
+    <w:multiLevelType w:val="multilevel"/>
+    <w:tmpl w:val="1C58C0E8"/>
+    <w:lvl w:ilvl="0">
+      <w:start w:val="1"/>
+      <w:numFmt w:val="decimal"/>
+      <w:lvlText w:val="%1."/>
+      <w:lvlJc w:val="left"/>
+      <w:pPr>
+        <w:tabs>
+          <w:tab w:val="num" w:pos="720"/>
+        </w:tabs>
+        <w:ind w:left="720" w:hanging="360"/>
+      </w:pPr>
+    </w:lvl>
+    <w:lvl w:ilvl="1">
+      <w:start w:val="1"/>
+      <w:numFmt w:val="lowerLetter"/>
+      <w:lvlText w:val="%2."/>
+      <w:lvlJc w:val="left"/>
+      <w:pPr>
+        <w:tabs>
+          <w:tab w:val="num" w:pos="1440"/>
+        </w:tabs>
+        <w:ind w:left="1440" w:hanging="360"/>
+      </w:pPr>
+    </w:lvl>
+    <w:lvl w:ilvl="2" w:tentative="1">
+      <w:start w:val="1"/>
+      <w:numFmt w:val="decimal"/>
+      <w:lvlText w:val="%3."/>
+      <w:lvlJc w:val="left"/>
+      <w:pPr>
+        <w:tabs>
+          <w:tab w:val="num" w:pos="2160"/>
+        </w:tabs>
+        <w:ind w:left="2160" w:hanging="360"/>
+      </w:pPr>
+    </w:lvl>
+    <w:lvl w:ilvl="3" w:tentative="1">
+      <w:start w:val="1"/>
+      <w:numFmt w:val="decimal"/>
+      <w:lvlText w:val="%4."/>
+      <w:lvlJc w:val="left"/>
+      <w:pPr>
+        <w:tabs>
+          <w:tab w:val="num" w:pos="2880"/>
+        </w:tabs>
+        <w:ind w:left="2880" w:hanging="360"/>
+      </w:pPr>
+    </w:lvl>
+    <w:lvl w:ilvl="4" w:tentative="1">
+      <w:start w:val="1"/>
+      <w:numFmt w:val="decimal"/>
+      <w:lvlText w:val="%5."/>
+      <w:lvlJc w:val="left"/>
+      <w:pPr>
+        <w:tabs>
+          <w:tab w:val="num" w:pos="3600"/>
+        </w:tabs>
+        <w:ind w:left="3600" w:hanging="360"/>
+      </w:pPr>
+    </w:lvl>
+    <w:lvl w:ilvl="5" w:tentative="1">
+      <w:start w:val="1"/>
+      <w:numFmt w:val="decimal"/>
+      <w:lvlText w:val="%6."/>
+      <w:lvlJc w:val="left"/>
+      <w:pPr>
+        <w:tabs>
+          <w:tab w:val="num" w:pos="4320"/>
+        </w:tabs>
+        <w:ind w:left="4320" w:hanging="360"/>
+      </w:pPr>
+    </w:lvl>
+    <w:lvl w:ilvl="6" w:tentative="1">
+      <w:start w:val="1"/>
+      <w:numFmt w:val="decimal"/>
+      <w:lvlText w:val="%7."/>
+      <w:lvlJc w:val="left"/>
+      <w:pPr>
+        <w:tabs>
+          <w:tab w:val="num" w:pos="5040"/>
+        </w:tabs>
+        <w:ind w:left="5040" w:hanging="360"/>
+      </w:pPr>
+    </w:lvl>
+    <w:lvl w:ilvl="7" w:tentative="1">
+      <w:start w:val="1"/>
+      <w:numFmt w:val="decimal"/>
+      <w:lvlText w:val="%8."/>
+      <w:lvlJc w:val="left"/>
+      <w:pPr>
+        <w:tabs>
+          <w:tab w:val="num" w:pos="5760"/>
+        </w:tabs>
+        <w:ind w:left="5760" w:hanging="360"/>
+      </w:pPr>
+    </w:lvl>
+    <w:lvl w:ilvl="8" w:tentative="1">
+      <w:start w:val="1"/>
+      <w:numFmt w:val="decimal"/>
+      <w:lvlText w:val="%9."/>
+      <w:lvlJc w:val="left"/>
+      <w:pPr>
+        <w:tabs>
+          <w:tab w:val="num" w:pos="6480"/>
+        </w:tabs>
+        <w:ind w:left="6480" w:hanging="360"/>
+      </w:pPr>
+    </w:lvl>
+  </w:abstractNum>
+  <w:abstractNum w:abstractNumId="28" w15:restartNumberingAfterBreak="0">
     <w:nsid w:val="63976167"/>
     <w:multiLevelType w:val="multilevel"/>
     <w:tmpl w:val="E42602C4"/>
@@ -6884,7 +7153,7 @@
       </w:pPr>
     </w:lvl>
   </w:abstractNum>
-  <w:abstractNum w:abstractNumId="26" w15:restartNumberingAfterBreak="0">
+  <w:abstractNum w:abstractNumId="29" w15:restartNumberingAfterBreak="0">
     <w:nsid w:val="6A44741F"/>
     <w:multiLevelType w:val="multilevel"/>
     <w:tmpl w:val="2C5AE9BE"/>
@@ -7033,7 +7302,7 @@
       </w:rPr>
     </w:lvl>
   </w:abstractNum>
-  <w:abstractNum w:abstractNumId="27" w15:restartNumberingAfterBreak="0">
+  <w:abstractNum w:abstractNumId="30" w15:restartNumberingAfterBreak="0">
     <w:nsid w:val="6F5C6F1D"/>
     <w:multiLevelType w:val="multilevel"/>
     <w:tmpl w:val="ED5A3510"/>
@@ -7146,7 +7415,7 @@
       </w:pPr>
     </w:lvl>
   </w:abstractNum>
-  <w:abstractNum w:abstractNumId="28" w15:restartNumberingAfterBreak="0">
+  <w:abstractNum w:abstractNumId="31" w15:restartNumberingAfterBreak="0">
     <w:nsid w:val="70814711"/>
     <w:multiLevelType w:val="multilevel"/>
     <w:tmpl w:val="2168EC98"/>
@@ -7295,7 +7564,7 @@
       </w:rPr>
     </w:lvl>
   </w:abstractNum>
-  <w:abstractNum w:abstractNumId="29" w15:restartNumberingAfterBreak="0">
+  <w:abstractNum w:abstractNumId="32" w15:restartNumberingAfterBreak="0">
     <w:nsid w:val="746942BB"/>
     <w:multiLevelType w:val="hybridMultilevel"/>
     <w:tmpl w:val="04E4DC1E"/>
@@ -7384,7 +7653,7 @@
       </w:pPr>
     </w:lvl>
   </w:abstractNum>
-  <w:abstractNum w:abstractNumId="30" w15:restartNumberingAfterBreak="0">
+  <w:abstractNum w:abstractNumId="33" w15:restartNumberingAfterBreak="0">
     <w:nsid w:val="778462BE"/>
     <w:multiLevelType w:val="multilevel"/>
     <w:tmpl w:val="BF3AAD7E"/>
@@ -7497,7 +7766,7 @@
       </w:pPr>
     </w:lvl>
   </w:abstractNum>
-  <w:abstractNum w:abstractNumId="31" w15:restartNumberingAfterBreak="0">
+  <w:abstractNum w:abstractNumId="34" w15:restartNumberingAfterBreak="0">
     <w:nsid w:val="7ED628AC"/>
     <w:multiLevelType w:val="multilevel"/>
     <w:tmpl w:val="FCCA55D4"/>
@@ -7647,64 +7916,64 @@
     </w:lvl>
   </w:abstractNum>
   <w:num w:numId="1">
-    <w:abstractNumId w:val="17"/>
+    <w:abstractNumId w:val="19"/>
   </w:num>
   <w:num w:numId="2">
     <w:abstractNumId w:val="7"/>
   </w:num>
   <w:num w:numId="3">
-    <w:abstractNumId w:val="23"/>
+    <w:abstractNumId w:val="25"/>
   </w:num>
   <w:num w:numId="4">
+    <w:abstractNumId w:val="29"/>
+  </w:num>
+  <w:num w:numId="5">
     <w:abstractNumId w:val="26"/>
   </w:num>
-  <w:num w:numId="5">
-    <w:abstractNumId w:val="24"/>
-  </w:num>
   <w:num w:numId="6">
-    <w:abstractNumId w:val="31"/>
+    <w:abstractNumId w:val="34"/>
   </w:num>
   <w:num w:numId="7">
-    <w:abstractNumId w:val="20"/>
+    <w:abstractNumId w:val="22"/>
   </w:num>
   <w:num w:numId="8">
-    <w:abstractNumId w:val="18"/>
+    <w:abstractNumId w:val="20"/>
   </w:num>
   <w:num w:numId="9">
     <w:abstractNumId w:val="5"/>
   </w:num>
   <w:num w:numId="10">
-    <w:abstractNumId w:val="29"/>
+    <w:abstractNumId w:val="32"/>
   </w:num>
   <w:num w:numId="11">
-    <w:abstractNumId w:val="16"/>
+    <w:abstractNumId w:val="18"/>
   </w:num>
   <w:num w:numId="12">
     <w:abstractNumId w:val="8"/>
   </w:num>
   <w:num w:numId="13">
-    <w:abstractNumId w:val="14"/>
+    <w:abstractNumId w:val="16"/>
   </w:num>
   <w:num w:numId="14">
-    <w:abstractNumId w:val="27"/>
+    <w:abstractNumId w:val="30"/>
   </w:num>
   <w:num w:numId="15">
     <w:abstractNumId w:val="4"/>
   </w:num>
   <w:num w:numId="16">
-    <w:abstractNumId w:val="22"/>
+    <w:abstractNumId w:val="24"/>
   </w:num>
   <w:num w:numId="17">
     <w:abstractNumId w:val="3"/>
   </w:num>
   <w:num w:numId="18">
-    <w:abstractNumId w:val="30"/>
+    <w:abstractNumId w:val="33"/>
   </w:num>
   <w:num w:numId="19">
     <w:abstractNumId w:val="11"/>
   </w:num>
   <w:num w:numId="20">
-    <w:abstractNumId w:val="28"/>
+    <w:abstractNumId w:val="31"/>
   </w:num>
   <w:num w:numId="21">
     <w:abstractNumId w:val="6"/>
@@ -7716,19 +7985,19 @@
     <w:abstractNumId w:val="2"/>
   </w:num>
   <w:num w:numId="24">
-    <w:abstractNumId w:val="13"/>
+    <w:abstractNumId w:val="15"/>
   </w:num>
   <w:num w:numId="25">
     <w:abstractNumId w:val="10"/>
   </w:num>
   <w:num w:numId="26">
-    <w:abstractNumId w:val="25"/>
+    <w:abstractNumId w:val="28"/>
   </w:num>
   <w:num w:numId="27">
-    <w:abstractNumId w:val="19"/>
+    <w:abstractNumId w:val="21"/>
   </w:num>
   <w:num w:numId="28">
-    <w:abstractNumId w:val="15"/>
+    <w:abstractNumId w:val="17"/>
   </w:num>
   <w:num w:numId="29">
     <w:abstractNumId w:val="9"/>
@@ -7740,7 +8009,16 @@
     <w:abstractNumId w:val="12"/>
   </w:num>
   <w:num w:numId="32">
-    <w:abstractNumId w:val="21"/>
+    <w:abstractNumId w:val="23"/>
+  </w:num>
+  <w:num w:numId="33">
+    <w:abstractNumId w:val="27"/>
+  </w:num>
+  <w:num w:numId="34">
+    <w:abstractNumId w:val="13"/>
+  </w:num>
+  <w:num w:numId="35">
+    <w:abstractNumId w:val="14"/>
   </w:num>
 </w:numbering>
 </file>
@@ -8440,7 +8718,6 @@
     <w:name w:val="Normal (Web)"/>
     <w:basedOn w:val="Normal"/>
     <w:uiPriority w:val="99"/>
-    <w:semiHidden/>
     <w:unhideWhenUsed/>
     <w:rsid w:val="008305C0"/>
     <w:pPr>
@@ -8813,7 +9090,7 @@
 </file>
 
 <file path=customXml/itemProps1.xml><?xml version="1.0" encoding="utf-8"?>
-<ds:datastoreItem xmlns:ds="http://schemas.openxmlformats.org/officeDocument/2006/customXml" ds:itemID="{DF36631F-D099-4043-84E5-ED210672643B}">
+<ds:datastoreItem xmlns:ds="http://schemas.openxmlformats.org/officeDocument/2006/customXml" ds:itemID="{1A7F4A8B-1BDE-4F30-A100-5BB5FF206D61}">
   <ds:schemaRefs>
     <ds:schemaRef ds:uri="http://schemas.openxmlformats.org/officeDocument/2006/bibliography"/>
   </ds:schemaRefs>

</xml_diff>

<commit_message>
Added password resetting feature
</commit_message>
<xml_diff>
--- a/report/report.docx
+++ b/report/report.docx
@@ -380,8 +380,6 @@
         </w:rPr>
         <w:t>25904</w:t>
       </w:r>
-      <w:bookmarkStart w:id="0" w:name="_GoBack"/>
-      <w:bookmarkEnd w:id="0"/>
     </w:p>
     <w:p>
       <w:pPr>
@@ -680,6 +678,7 @@
           <w:color w:val="00000A"/>
           <w:sz w:val="28"/>
           <w:szCs w:val="28"/>
+          <w:lang w:val="en-US"/>
         </w:rPr>
       </w:pPr>
     </w:p>
@@ -918,62 +917,18 @@
         </w:rPr>
         <w:t>Доработать программу из </w:t>
       </w:r>
-      <w:r>
-        <w:rPr>
-          <w:rFonts w:ascii="Helvetica" w:hAnsi="Helvetica" w:cs="Helvetica"/>
-          <w:color w:val="333333"/>
-          <w:sz w:val="21"/>
-          <w:szCs w:val="21"/>
-        </w:rPr>
-        <w:fldChar w:fldCharType="begin"/>
-      </w:r>
-      <w:r>
-        <w:rPr>
-          <w:rFonts w:ascii="Helvetica" w:hAnsi="Helvetica" w:cs="Helvetica"/>
-          <w:color w:val="333333"/>
-          <w:sz w:val="21"/>
-          <w:szCs w:val="21"/>
-        </w:rPr>
-        <w:instrText xml:space="preserve"> HYPERLINK "https://se.ifmo.ru/courses/programming" \l "lab7" </w:instrText>
-      </w:r>
-      <w:r>
-        <w:rPr>
-          <w:rFonts w:ascii="Helvetica" w:hAnsi="Helvetica" w:cs="Helvetica"/>
-          <w:color w:val="333333"/>
-          <w:sz w:val="21"/>
-          <w:szCs w:val="21"/>
-        </w:rPr>
-        <w:fldChar w:fldCharType="separate"/>
-      </w:r>
-      <w:r>
-        <w:rPr>
-          <w:rStyle w:val="Hyperlink"/>
-          <w:rFonts w:ascii="Helvetica" w:hAnsi="Helvetica" w:cs="Helvetica"/>
-          <w:color w:val="1946BA"/>
-          <w:sz w:val="21"/>
-          <w:szCs w:val="21"/>
-        </w:rPr>
-        <w:t>ЛР</w:t>
-      </w:r>
-      <w:r>
-        <w:rPr>
-          <w:rStyle w:val="Hyperlink"/>
-          <w:rFonts w:ascii="Helvetica" w:hAnsi="Helvetica" w:cs="Helvetica"/>
-          <w:color w:val="1946BA"/>
-          <w:sz w:val="21"/>
-          <w:szCs w:val="21"/>
-        </w:rPr>
-        <w:t xml:space="preserve"> №7</w:t>
-      </w:r>
-      <w:r>
-        <w:rPr>
-          <w:rFonts w:ascii="Helvetica" w:hAnsi="Helvetica" w:cs="Helvetica"/>
-          <w:color w:val="333333"/>
-          <w:sz w:val="21"/>
-          <w:szCs w:val="21"/>
-        </w:rPr>
-        <w:fldChar w:fldCharType="end"/>
-      </w:r>
+      <w:hyperlink r:id="rId8" w:anchor="lab7" w:history="1">
+        <w:r>
+          <w:rPr>
+            <w:rStyle w:val="Hyperlink"/>
+            <w:rFonts w:ascii="Helvetica" w:hAnsi="Helvetica" w:cs="Helvetica"/>
+            <w:color w:val="1946BA"/>
+            <w:sz w:val="21"/>
+            <w:szCs w:val="21"/>
+          </w:rPr>
+          <w:t>ЛР №7</w:t>
+        </w:r>
+      </w:hyperlink>
       <w:r>
         <w:rPr>
           <w:rFonts w:ascii="Helvetica" w:hAnsi="Helvetica" w:cs="Helvetica"/>
@@ -1223,6 +1178,18 @@
         </w:rPr>
         <w:t>Объекты должны быть нарисованы с помощью графических примитивов с использованием </w:t>
       </w:r>
+      <w:hyperlink r:id="rId9" w:history="1">
+        <w:r>
+          <w:rPr>
+            <w:rStyle w:val="Hyperlink"/>
+            <w:rFonts w:ascii="Helvetica" w:hAnsi="Helvetica" w:cs="Helvetica"/>
+            <w:color w:val="1946BA"/>
+            <w:sz w:val="21"/>
+            <w:szCs w:val="21"/>
+          </w:rPr>
+          <w:t>Graphics</w:t>
+        </w:r>
+      </w:hyperlink>
       <w:r>
         <w:rPr>
           <w:rFonts w:ascii="Helvetica" w:hAnsi="Helvetica" w:cs="Helvetica"/>
@@ -1230,55 +1197,9 @@
           <w:sz w:val="21"/>
           <w:szCs w:val="21"/>
         </w:rPr>
-        <w:fldChar w:fldCharType="begin"/>
-      </w:r>
-      <w:r>
-        <w:rPr>
-          <w:rFonts w:ascii="Helvetica" w:hAnsi="Helvetica" w:cs="Helvetica"/>
-          <w:color w:val="333333"/>
-          <w:sz w:val="21"/>
-          <w:szCs w:val="21"/>
-        </w:rPr>
-        <w:instrText xml:space="preserve"> HYPERLINK "https://docs.oracle.com/javase/8/docs/api/java/awt/Graphics.html" </w:instrText>
-      </w:r>
-      <w:r>
-        <w:rPr>
-          <w:rFonts w:ascii="Helvetica" w:hAnsi="Helvetica" w:cs="Helvetica"/>
-          <w:color w:val="333333"/>
-          <w:sz w:val="21"/>
-          <w:szCs w:val="21"/>
-        </w:rPr>
-        <w:fldChar w:fldCharType="separate"/>
-      </w:r>
-      <w:r>
-        <w:rPr>
-          <w:rStyle w:val="Hyperlink"/>
-          <w:rFonts w:ascii="Helvetica" w:hAnsi="Helvetica" w:cs="Helvetica"/>
-          <w:color w:val="1946BA"/>
-          <w:sz w:val="21"/>
-          <w:szCs w:val="21"/>
-        </w:rPr>
-        <w:t>Graphics</w:t>
-      </w:r>
-      <w:r>
-        <w:rPr>
-          <w:rFonts w:ascii="Helvetica" w:hAnsi="Helvetica" w:cs="Helvetica"/>
-          <w:color w:val="333333"/>
-          <w:sz w:val="21"/>
-          <w:szCs w:val="21"/>
-        </w:rPr>
-        <w:fldChar w:fldCharType="end"/>
-      </w:r>
-      <w:r>
-        <w:rPr>
-          <w:rFonts w:ascii="Helvetica" w:hAnsi="Helvetica" w:cs="Helvetica"/>
-          <w:color w:val="333333"/>
-          <w:sz w:val="21"/>
-          <w:szCs w:val="21"/>
-        </w:rPr>
         <w:t>, </w:t>
       </w:r>
-      <w:hyperlink r:id="rId8" w:history="1">
+      <w:hyperlink r:id="rId10" w:history="1">
         <w:r>
           <w:rPr>
             <w:rStyle w:val="Hyperlink"/>
@@ -1801,37 +1722,76 @@
         </w:rPr>
         <w:t>файле свойств</w:t>
       </w:r>
-      <w:r>
-        <w:rPr>
-          <w:rFonts w:ascii="Helvetica" w:eastAsia="Times New Roman" w:hAnsi="Helvetica" w:cs="Helvetica"/>
-          <w:color w:val="333333"/>
-          <w:sz w:val="21"/>
-          <w:szCs w:val="21"/>
-        </w:rPr>
-        <w:t>.</w:t>
-      </w:r>
     </w:p>
     <w:p>
       <w:pPr>
         <w:shd w:val="clear" w:color="auto" w:fill="FFFFFF"/>
-        <w:spacing w:after="150" w:line="240" w:lineRule="auto"/>
-        <w:rPr>
-          <w:rFonts w:ascii="Helvetica" w:eastAsia="Times New Roman" w:hAnsi="Helvetica" w:cs="Helvetica"/>
-          <w:color w:val="333333"/>
-          <w:sz w:val="21"/>
-          <w:szCs w:val="21"/>
-        </w:rPr>
-      </w:pPr>
-      <w:r>
-        <w:rPr>
-          <w:rFonts w:ascii="Helvetica" w:eastAsia="Times New Roman" w:hAnsi="Helvetica" w:cs="Helvetica"/>
+        <w:spacing w:before="100" w:beforeAutospacing="1" w:after="100" w:afterAutospacing="1" w:line="300" w:lineRule="atLeast"/>
+        <w:rPr>
+          <w:rFonts w:ascii="Arial" w:hAnsi="Arial" w:cs="Arial"/>
+          <w:color w:val="333333"/>
+          <w:sz w:val="21"/>
+          <w:szCs w:val="21"/>
+        </w:rPr>
+      </w:pPr>
+    </w:p>
+    <w:p>
+      <w:pPr>
+        <w:shd w:val="clear" w:color="auto" w:fill="FFFFFF"/>
+        <w:spacing w:before="100" w:beforeAutospacing="1" w:after="100" w:afterAutospacing="1" w:line="300" w:lineRule="atLeast"/>
+        <w:rPr>
+          <w:rFonts w:ascii="Arial" w:hAnsi="Arial" w:cs="Arial"/>
+          <w:color w:val="333333"/>
+          <w:sz w:val="21"/>
+          <w:szCs w:val="21"/>
+        </w:rPr>
+      </w:pPr>
+    </w:p>
+    <w:p>
+      <w:pPr>
+        <w:shd w:val="clear" w:color="auto" w:fill="FFFFFF"/>
+        <w:spacing w:before="100" w:beforeAutospacing="1" w:after="100" w:afterAutospacing="1" w:line="300" w:lineRule="atLeast"/>
+        <w:rPr>
+          <w:rFonts w:ascii="Arial" w:hAnsi="Arial" w:cs="Arial"/>
+          <w:color w:val="333333"/>
+          <w:sz w:val="21"/>
+          <w:szCs w:val="21"/>
+        </w:rPr>
+      </w:pPr>
+    </w:p>
+    <w:p>
+      <w:pPr>
+        <w:shd w:val="clear" w:color="auto" w:fill="FFFFFF"/>
+        <w:spacing w:before="100" w:beforeAutospacing="1" w:after="100" w:afterAutospacing="1" w:line="300" w:lineRule="atLeast"/>
+        <w:rPr>
+          <w:rFonts w:ascii="Arial" w:hAnsi="Arial" w:cs="Arial"/>
+          <w:color w:val="333333"/>
+          <w:sz w:val="21"/>
+          <w:szCs w:val="21"/>
+        </w:rPr>
+      </w:pPr>
+    </w:p>
+    <w:p>
+      <w:pPr>
+        <w:ind w:firstLine="708"/>
+        <w:rPr>
+          <w:rFonts w:ascii="Bahnschrift Light" w:hAnsi="Bahnschrift Light" w:cs="Arial"/>
           <w:b/>
-          <w:bCs/>
-          <w:color w:val="333333"/>
-          <w:sz w:val="21"/>
-          <w:szCs w:val="21"/>
-        </w:rPr>
-        <w:t>Вопросы к защите лабораторной работы:</w:t>
+          <w:color w:val="767171" w:themeColor="background2" w:themeShade="80"/>
+          <w:sz w:val="52"/>
+          <w:szCs w:val="52"/>
+        </w:rPr>
+      </w:pPr>
+      <w:r>
+        <w:rPr>
+          <w:rFonts w:ascii="Bahnschrift Light" w:hAnsi="Bahnschrift Light" w:cs="Arial"/>
+          <w:b/>
+          <w:color w:val="767171" w:themeColor="background2" w:themeShade="80"/>
+          <w:sz w:val="52"/>
+          <w:szCs w:val="52"/>
+        </w:rPr>
+        <w:lastRenderedPageBreak/>
+        <w:t>ВОПРОСЫ К ЗАЩИТЕ</w:t>
       </w:r>
     </w:p>
     <w:p>
@@ -1877,7 +1837,6 @@
           <w:lang w:val="en-US"/>
         </w:rPr>
       </w:pPr>
-      <w:proofErr w:type="spellStart"/>
       <w:r>
         <w:rPr>
           <w:rFonts w:ascii="Helvetica" w:eastAsia="Times New Roman" w:hAnsi="Helvetica" w:cs="Helvetica"/>
@@ -1886,40 +1845,7 @@
           <w:szCs w:val="21"/>
           <w:lang w:val="en-US"/>
         </w:rPr>
-        <w:t>Базовые</w:t>
-      </w:r>
-      <w:proofErr w:type="spellEnd"/>
-      <w:r>
-        <w:rPr>
-          <w:rFonts w:ascii="Helvetica" w:eastAsia="Times New Roman" w:hAnsi="Helvetica" w:cs="Helvetica"/>
-          <w:color w:val="333333"/>
-          <w:sz w:val="21"/>
-          <w:szCs w:val="21"/>
-          <w:lang w:val="en-US"/>
-        </w:rPr>
-        <w:t xml:space="preserve"> </w:t>
-      </w:r>
-      <w:proofErr w:type="spellStart"/>
-      <w:r>
-        <w:rPr>
-          <w:rFonts w:ascii="Helvetica" w:eastAsia="Times New Roman" w:hAnsi="Helvetica" w:cs="Helvetica"/>
-          <w:color w:val="333333"/>
-          <w:sz w:val="21"/>
-          <w:szCs w:val="21"/>
-          <w:lang w:val="en-US"/>
-        </w:rPr>
-        <w:t>классы</w:t>
-      </w:r>
-      <w:proofErr w:type="spellEnd"/>
-      <w:r>
-        <w:rPr>
-          <w:rFonts w:ascii="Helvetica" w:eastAsia="Times New Roman" w:hAnsi="Helvetica" w:cs="Helvetica"/>
-          <w:color w:val="333333"/>
-          <w:sz w:val="21"/>
-          <w:szCs w:val="21"/>
-          <w:lang w:val="en-US"/>
-        </w:rPr>
-        <w:t> </w:t>
+        <w:t>Базовые классы </w:t>
       </w:r>
       <w:r>
         <w:rPr>
@@ -1965,7 +1891,6 @@
         </w:rPr>
         <w:t>, </w:t>
       </w:r>
-      <w:proofErr w:type="spellStart"/>
       <w:r>
         <w:rPr>
           <w:rFonts w:ascii="Consolas" w:eastAsia="Times New Roman" w:hAnsi="Consolas" w:cs="Courier New"/>
@@ -1978,7 +1903,6 @@
         </w:rPr>
         <w:t>JComponent</w:t>
       </w:r>
-      <w:proofErr w:type="spellEnd"/>
       <w:r>
         <w:rPr>
           <w:rFonts w:ascii="Helvetica" w:eastAsia="Times New Roman" w:hAnsi="Helvetica" w:cs="Helvetica"/>
@@ -2007,7 +1931,6 @@
           <w:lang w:val="en-US"/>
         </w:rPr>
       </w:pPr>
-      <w:proofErr w:type="spellStart"/>
       <w:r>
         <w:rPr>
           <w:rFonts w:ascii="Helvetica" w:eastAsia="Times New Roman" w:hAnsi="Helvetica" w:cs="Helvetica"/>
@@ -2016,40 +1939,7 @@
           <w:szCs w:val="21"/>
           <w:lang w:val="en-US"/>
         </w:rPr>
-        <w:t>Менеджеры</w:t>
-      </w:r>
-      <w:proofErr w:type="spellEnd"/>
-      <w:r>
-        <w:rPr>
-          <w:rFonts w:ascii="Helvetica" w:eastAsia="Times New Roman" w:hAnsi="Helvetica" w:cs="Helvetica"/>
-          <w:color w:val="333333"/>
-          <w:sz w:val="21"/>
-          <w:szCs w:val="21"/>
-          <w:lang w:val="en-US"/>
-        </w:rPr>
-        <w:t xml:space="preserve"> </w:t>
-      </w:r>
-      <w:proofErr w:type="spellStart"/>
-      <w:r>
-        <w:rPr>
-          <w:rFonts w:ascii="Helvetica" w:eastAsia="Times New Roman" w:hAnsi="Helvetica" w:cs="Helvetica"/>
-          <w:color w:val="333333"/>
-          <w:sz w:val="21"/>
-          <w:szCs w:val="21"/>
-          <w:lang w:val="en-US"/>
-        </w:rPr>
-        <w:t>компоновки</w:t>
-      </w:r>
-      <w:proofErr w:type="spellEnd"/>
-      <w:r>
-        <w:rPr>
-          <w:rFonts w:ascii="Helvetica" w:eastAsia="Times New Roman" w:hAnsi="Helvetica" w:cs="Helvetica"/>
-          <w:color w:val="333333"/>
-          <w:sz w:val="21"/>
-          <w:szCs w:val="21"/>
-          <w:lang w:val="en-US"/>
-        </w:rPr>
-        <w:t>.</w:t>
+        <w:t>Менеджеры компоновки.</w:t>
       </w:r>
     </w:p>
     <w:p>
@@ -2211,7 +2101,6 @@
           <w:sz w:val="21"/>
           <w:szCs w:val="21"/>
         </w:rPr>
-        <w:lastRenderedPageBreak/>
         <w:t xml:space="preserve">Форматирование локализованных числовых данных, текста, даты и времени. </w:t>
       </w:r>
       <w:r>
@@ -2305,79 +2194,6 @@
     </w:p>
     <w:p>
       <w:pPr>
-        <w:pStyle w:val="NormalWeb"/>
-        <w:shd w:val="clear" w:color="auto" w:fill="FFFFFF"/>
-        <w:spacing w:before="0" w:beforeAutospacing="0" w:after="150" w:afterAutospacing="0"/>
-        <w:rPr>
-          <w:rFonts w:ascii="Helvetica" w:hAnsi="Helvetica" w:cs="Helvetica"/>
-          <w:color w:val="333333"/>
-          <w:sz w:val="21"/>
-          <w:szCs w:val="21"/>
-        </w:rPr>
-      </w:pPr>
-    </w:p>
-    <w:p>
-      <w:pPr>
-        <w:shd w:val="clear" w:color="auto" w:fill="FFFFFF"/>
-        <w:spacing w:before="100" w:beforeAutospacing="1" w:after="100" w:afterAutospacing="1" w:line="300" w:lineRule="atLeast"/>
-        <w:rPr>
-          <w:rFonts w:ascii="Arial" w:hAnsi="Arial" w:cs="Arial"/>
-          <w:color w:val="333333"/>
-          <w:sz w:val="21"/>
-          <w:szCs w:val="21"/>
-        </w:rPr>
-      </w:pPr>
-    </w:p>
-    <w:p>
-      <w:pPr>
-        <w:shd w:val="clear" w:color="auto" w:fill="FFFFFF"/>
-        <w:spacing w:before="100" w:beforeAutospacing="1" w:after="100" w:afterAutospacing="1" w:line="300" w:lineRule="atLeast"/>
-        <w:rPr>
-          <w:rFonts w:ascii="Arial" w:hAnsi="Arial" w:cs="Arial"/>
-          <w:color w:val="333333"/>
-          <w:sz w:val="21"/>
-          <w:szCs w:val="21"/>
-        </w:rPr>
-      </w:pPr>
-    </w:p>
-    <w:p>
-      <w:pPr>
-        <w:shd w:val="clear" w:color="auto" w:fill="FFFFFF"/>
-        <w:spacing w:before="100" w:beforeAutospacing="1" w:after="100" w:afterAutospacing="1" w:line="300" w:lineRule="atLeast"/>
-        <w:rPr>
-          <w:rFonts w:ascii="Arial" w:hAnsi="Arial" w:cs="Arial"/>
-          <w:color w:val="333333"/>
-          <w:sz w:val="21"/>
-          <w:szCs w:val="21"/>
-        </w:rPr>
-      </w:pPr>
-    </w:p>
-    <w:p>
-      <w:pPr>
-        <w:shd w:val="clear" w:color="auto" w:fill="FFFFFF"/>
-        <w:spacing w:before="100" w:beforeAutospacing="1" w:after="100" w:afterAutospacing="1" w:line="300" w:lineRule="atLeast"/>
-        <w:rPr>
-          <w:rFonts w:ascii="Arial" w:hAnsi="Arial" w:cs="Arial"/>
-          <w:color w:val="333333"/>
-          <w:sz w:val="21"/>
-          <w:szCs w:val="21"/>
-        </w:rPr>
-      </w:pPr>
-    </w:p>
-    <w:p>
-      <w:pPr>
-        <w:shd w:val="clear" w:color="auto" w:fill="FFFFFF"/>
-        <w:spacing w:before="100" w:beforeAutospacing="1" w:after="100" w:afterAutospacing="1" w:line="300" w:lineRule="atLeast"/>
-        <w:rPr>
-          <w:rFonts w:ascii="Arial" w:hAnsi="Arial" w:cs="Arial"/>
-          <w:color w:val="333333"/>
-          <w:sz w:val="21"/>
-          <w:szCs w:val="21"/>
-        </w:rPr>
-      </w:pPr>
-    </w:p>
-    <w:p>
-      <w:pPr>
         <w:ind w:firstLine="708"/>
         <w:rPr>
           <w:rFonts w:ascii="Bahnschrift Light" w:hAnsi="Bahnschrift Light" w:cs="Arial"/>
@@ -2395,193 +2211,6 @@
           <w:sz w:val="52"/>
           <w:szCs w:val="52"/>
         </w:rPr>
-        <w:t>ВОПРОСЫ К ЗАЩИТЕ</w:t>
-      </w:r>
-    </w:p>
-    <w:p>
-      <w:pPr>
-        <w:numPr>
-          <w:ilvl w:val="0"/>
-          <w:numId w:val="32"/>
-        </w:numPr>
-        <w:shd w:val="clear" w:color="auto" w:fill="FFFFFF"/>
-        <w:spacing w:before="100" w:beforeAutospacing="1" w:after="100" w:afterAutospacing="1" w:line="300" w:lineRule="atLeast"/>
-        <w:ind w:left="375"/>
-        <w:rPr>
-          <w:rFonts w:ascii="Helvetica" w:eastAsia="Times New Roman" w:hAnsi="Helvetica" w:cs="Helvetica"/>
-          <w:color w:val="333333"/>
-          <w:sz w:val="21"/>
-          <w:szCs w:val="21"/>
-        </w:rPr>
-      </w:pPr>
-      <w:r>
-        <w:rPr>
-          <w:rFonts w:ascii="Helvetica" w:eastAsia="Times New Roman" w:hAnsi="Helvetica" w:cs="Helvetica"/>
-          <w:color w:val="333333"/>
-          <w:sz w:val="21"/>
-          <w:szCs w:val="21"/>
-        </w:rPr>
-        <w:t xml:space="preserve">Классы для представления даты и времени из пакета </w:t>
-      </w:r>
-      <w:r>
-        <w:rPr>
-          <w:rFonts w:ascii="Helvetica" w:eastAsia="Times New Roman" w:hAnsi="Helvetica" w:cs="Helvetica"/>
-          <w:color w:val="333333"/>
-          <w:sz w:val="21"/>
-          <w:szCs w:val="21"/>
-          <w:lang w:val="en-US"/>
-        </w:rPr>
-        <w:t>java</w:t>
-      </w:r>
-      <w:r>
-        <w:rPr>
-          <w:rFonts w:ascii="Helvetica" w:eastAsia="Times New Roman" w:hAnsi="Helvetica" w:cs="Helvetica"/>
-          <w:color w:val="333333"/>
-          <w:sz w:val="21"/>
-          <w:szCs w:val="21"/>
-        </w:rPr>
-        <w:t>.</w:t>
-      </w:r>
-      <w:r>
-        <w:rPr>
-          <w:rFonts w:ascii="Helvetica" w:eastAsia="Times New Roman" w:hAnsi="Helvetica" w:cs="Helvetica"/>
-          <w:color w:val="333333"/>
-          <w:sz w:val="21"/>
-          <w:szCs w:val="21"/>
-          <w:lang w:val="en-US"/>
-        </w:rPr>
-        <w:t>time</w:t>
-      </w:r>
-      <w:r>
-        <w:rPr>
-          <w:rFonts w:ascii="Helvetica" w:eastAsia="Times New Roman" w:hAnsi="Helvetica" w:cs="Helvetica"/>
-          <w:color w:val="333333"/>
-          <w:sz w:val="21"/>
-          <w:szCs w:val="21"/>
-        </w:rPr>
-        <w:t>. Преобразование темпоральных величин.</w:t>
-      </w:r>
-    </w:p>
-    <w:p>
-      <w:pPr>
-        <w:numPr>
-          <w:ilvl w:val="0"/>
-          <w:numId w:val="32"/>
-        </w:numPr>
-        <w:shd w:val="clear" w:color="auto" w:fill="FFFFFF"/>
-        <w:spacing w:before="100" w:beforeAutospacing="1" w:after="100" w:afterAutospacing="1" w:line="300" w:lineRule="atLeast"/>
-        <w:ind w:left="375"/>
-        <w:rPr>
-          <w:rFonts w:ascii="Helvetica" w:eastAsia="Times New Roman" w:hAnsi="Helvetica" w:cs="Helvetica"/>
-          <w:color w:val="333333"/>
-          <w:sz w:val="21"/>
-          <w:szCs w:val="21"/>
-        </w:rPr>
-      </w:pPr>
-      <w:r>
-        <w:rPr>
-          <w:rFonts w:ascii="Helvetica" w:eastAsia="Times New Roman" w:hAnsi="Helvetica" w:cs="Helvetica"/>
-          <w:color w:val="333333"/>
-          <w:sz w:val="21"/>
-          <w:szCs w:val="21"/>
-        </w:rPr>
-        <w:t xml:space="preserve">Взаимодействие с базами данных. Протокол </w:t>
-      </w:r>
-      <w:r>
-        <w:rPr>
-          <w:rFonts w:ascii="Helvetica" w:eastAsia="Times New Roman" w:hAnsi="Helvetica" w:cs="Helvetica"/>
-          <w:color w:val="333333"/>
-          <w:sz w:val="21"/>
-          <w:szCs w:val="21"/>
-          <w:lang w:val="en-US"/>
-        </w:rPr>
-        <w:t>JDBC</w:t>
-      </w:r>
-      <w:r>
-        <w:rPr>
-          <w:rFonts w:ascii="Helvetica" w:eastAsia="Times New Roman" w:hAnsi="Helvetica" w:cs="Helvetica"/>
-          <w:color w:val="333333"/>
-          <w:sz w:val="21"/>
-          <w:szCs w:val="21"/>
-        </w:rPr>
-        <w:t>.</w:t>
-      </w:r>
-    </w:p>
-    <w:p>
-      <w:pPr>
-        <w:numPr>
-          <w:ilvl w:val="0"/>
-          <w:numId w:val="32"/>
-        </w:numPr>
-        <w:shd w:val="clear" w:color="auto" w:fill="FFFFFF"/>
-        <w:spacing w:before="100" w:beforeAutospacing="1" w:after="100" w:afterAutospacing="1" w:line="300" w:lineRule="atLeast"/>
-        <w:ind w:left="375"/>
-        <w:rPr>
-          <w:rFonts w:ascii="Helvetica" w:eastAsia="Times New Roman" w:hAnsi="Helvetica" w:cs="Helvetica"/>
-          <w:color w:val="333333"/>
-          <w:sz w:val="21"/>
-          <w:szCs w:val="21"/>
-          <w:lang w:val="en-US"/>
-        </w:rPr>
-      </w:pPr>
-      <w:r>
-        <w:rPr>
-          <w:rFonts w:ascii="Helvetica" w:eastAsia="Times New Roman" w:hAnsi="Helvetica" w:cs="Helvetica"/>
-          <w:color w:val="333333"/>
-          <w:sz w:val="21"/>
-          <w:szCs w:val="21"/>
-          <w:lang w:val="en-US"/>
-        </w:rPr>
-        <w:t>JavaMail API. Протоколы SMTP, IMAP, POP3.</w:t>
-      </w:r>
-    </w:p>
-    <w:p>
-      <w:pPr>
-        <w:numPr>
-          <w:ilvl w:val="0"/>
-          <w:numId w:val="32"/>
-        </w:numPr>
-        <w:shd w:val="clear" w:color="auto" w:fill="FFFFFF"/>
-        <w:spacing w:before="100" w:beforeAutospacing="1" w:after="100" w:afterAutospacing="1" w:line="300" w:lineRule="atLeast"/>
-        <w:ind w:left="375"/>
-        <w:rPr>
-          <w:rFonts w:ascii="Helvetica" w:eastAsia="Times New Roman" w:hAnsi="Helvetica" w:cs="Helvetica"/>
-          <w:color w:val="333333"/>
-          <w:sz w:val="21"/>
-          <w:szCs w:val="21"/>
-          <w:lang w:val="en-US"/>
-        </w:rPr>
-      </w:pPr>
-      <w:r>
-        <w:rPr>
-          <w:rFonts w:ascii="Helvetica" w:eastAsia="Times New Roman" w:hAnsi="Helvetica" w:cs="Helvetica"/>
-          <w:color w:val="333333"/>
-          <w:sz w:val="21"/>
-          <w:szCs w:val="21"/>
-          <w:lang w:val="en-US"/>
-        </w:rPr>
-        <w:t>Шаблоны проектирования. GoF-паттерны.</w:t>
-      </w:r>
-    </w:p>
-    <w:p>
-      <w:pPr>
-        <w:ind w:firstLine="708"/>
-        <w:rPr>
-          <w:rFonts w:ascii="Bahnschrift Light" w:hAnsi="Bahnschrift Light" w:cs="Arial"/>
-          <w:b/>
-          <w:color w:val="767171" w:themeColor="background2" w:themeShade="80"/>
-          <w:sz w:val="52"/>
-          <w:szCs w:val="52"/>
-        </w:rPr>
-      </w:pPr>
-      <w:r>
-        <w:rPr>
-          <w:rFonts w:ascii="Bahnschrift Light" w:hAnsi="Bahnschrift Light" w:cs="Arial"/>
-          <w:b/>
-          <w:color w:val="767171" w:themeColor="background2" w:themeShade="80"/>
-          <w:sz w:val="52"/>
-          <w:szCs w:val="52"/>
-        </w:rPr>
         <w:t>ИСХОДНЫЙ КОД</w:t>
       </w:r>
     </w:p>
@@ -2594,7 +2223,7 @@
           <w:u w:val="none"/>
         </w:rPr>
       </w:pPr>
-      <w:hyperlink r:id="rId9" w:history="1">
+      <w:hyperlink r:id="rId11" w:history="1">
         <w:r>
           <w:rPr>
             <w:rStyle w:val="Hyperlink"/>
@@ -2615,6 +2244,8 @@
           <w:szCs w:val="52"/>
         </w:rPr>
       </w:pPr>
+      <w:bookmarkStart w:id="0" w:name="_GoBack"/>
+      <w:bookmarkEnd w:id="0"/>
       <w:r>
         <w:rPr>
           <w:rFonts w:ascii="Bahnschrift Light" w:hAnsi="Bahnschrift Light" w:cs="Arial"/>
@@ -2623,864 +2254,6 @@
           <w:sz w:val="52"/>
           <w:szCs w:val="52"/>
         </w:rPr>
-        <w:t xml:space="preserve">КАК </w:t>
-      </w:r>
-      <w:r>
-        <w:rPr>
-          <w:rFonts w:ascii="Bahnschrift Light" w:hAnsi="Bahnschrift Light" w:cs="Arial"/>
-          <w:b/>
-          <w:color w:val="767171" w:themeColor="background2" w:themeShade="80"/>
-          <w:sz w:val="52"/>
-          <w:szCs w:val="52"/>
-        </w:rPr>
-        <w:t>ЗАПУСТИТЬ</w:t>
-      </w:r>
-    </w:p>
-    <w:p>
-      <w:pPr>
-        <w:rPr>
-          <w:rFonts w:ascii="Calibri Light" w:hAnsi="Calibri Light" w:cs="Calibri Light"/>
-          <w:b/>
-          <w:color w:val="767171" w:themeColor="background2" w:themeShade="80"/>
-          <w:sz w:val="36"/>
-          <w:szCs w:val="52"/>
-        </w:rPr>
-      </w:pPr>
-      <w:r>
-        <w:rPr>
-          <w:rFonts w:ascii="Calibri Light" w:hAnsi="Calibri Light" w:cs="Calibri Light"/>
-          <w:b/>
-          <w:color w:val="AEAAAA" w:themeColor="background2" w:themeShade="BF"/>
-          <w:sz w:val="36"/>
-          <w:szCs w:val="52"/>
-        </w:rPr>
-        <w:t>Сборка:</w:t>
-      </w:r>
-      <w:r>
-        <w:rPr>
-          <w:rFonts w:ascii="Calibri Light" w:hAnsi="Calibri Light" w:cs="Calibri Light"/>
-          <w:b/>
-          <w:color w:val="AEAAAA" w:themeColor="background2" w:themeShade="BF"/>
-          <w:sz w:val="36"/>
-          <w:szCs w:val="52"/>
-        </w:rPr>
-        <w:tab/>
-      </w:r>
-      <w:r>
-        <w:rPr>
-          <w:rFonts w:ascii="Calibri Light" w:hAnsi="Calibri Light" w:cs="Calibri Light"/>
-          <w:b/>
-          <w:color w:val="AEAAAA" w:themeColor="background2" w:themeShade="BF"/>
-          <w:sz w:val="36"/>
-          <w:szCs w:val="52"/>
-        </w:rPr>
-        <w:tab/>
-      </w:r>
-      <w:r>
-        <w:rPr>
-          <w:rFonts w:ascii="Calibri Light" w:hAnsi="Calibri Light" w:cs="Calibri Light"/>
-          <w:b/>
-          <w:color w:val="AEAAAA" w:themeColor="background2" w:themeShade="BF"/>
-          <w:sz w:val="36"/>
-          <w:szCs w:val="52"/>
-        </w:rPr>
-        <w:tab/>
-      </w:r>
-      <w:r>
-        <w:rPr>
-          <w:rFonts w:ascii="Calibri Light" w:hAnsi="Calibri Light" w:cs="Calibri Light"/>
-          <w:b/>
-          <w:color w:val="AEAAAA" w:themeColor="background2" w:themeShade="BF"/>
-          <w:sz w:val="36"/>
-          <w:szCs w:val="52"/>
-        </w:rPr>
-        <w:tab/>
-      </w:r>
-      <w:r>
-        <w:rPr>
-          <w:rFonts w:ascii="Calibri Light" w:hAnsi="Calibri Light" w:cs="Calibri Light"/>
-          <w:color w:val="767171" w:themeColor="background2" w:themeShade="80"/>
-          <w:sz w:val="36"/>
-          <w:szCs w:val="52"/>
-          <w:u w:val="dotted"/>
-          <w:lang w:val="en-US"/>
-        </w:rPr>
-        <w:t>bash</w:t>
-      </w:r>
-      <w:r>
-        <w:rPr>
-          <w:rFonts w:ascii="Calibri Light" w:hAnsi="Calibri Light" w:cs="Calibri Light"/>
-          <w:color w:val="767171" w:themeColor="background2" w:themeShade="80"/>
-          <w:sz w:val="36"/>
-          <w:szCs w:val="52"/>
-          <w:u w:val="dotted"/>
-        </w:rPr>
-        <w:t xml:space="preserve"> </w:t>
-      </w:r>
-      <w:r>
-        <w:rPr>
-          <w:rFonts w:ascii="Calibri Light" w:hAnsi="Calibri Light" w:cs="Calibri Light"/>
-          <w:color w:val="767171" w:themeColor="background2" w:themeShade="80"/>
-          <w:sz w:val="36"/>
-          <w:szCs w:val="52"/>
-          <w:u w:val="dotted"/>
-          <w:lang w:val="en-US"/>
-        </w:rPr>
-        <w:t>build</w:t>
-      </w:r>
-      <w:r>
-        <w:rPr>
-          <w:rFonts w:ascii="Calibri Light" w:hAnsi="Calibri Light" w:cs="Calibri Light"/>
-          <w:color w:val="767171" w:themeColor="background2" w:themeShade="80"/>
-          <w:sz w:val="36"/>
-          <w:szCs w:val="52"/>
-          <w:u w:val="dotted"/>
-        </w:rPr>
-        <w:t>.</w:t>
-      </w:r>
-      <w:r>
-        <w:rPr>
-          <w:rFonts w:ascii="Calibri Light" w:hAnsi="Calibri Light" w:cs="Calibri Light"/>
-          <w:color w:val="767171" w:themeColor="background2" w:themeShade="80"/>
-          <w:sz w:val="36"/>
-          <w:szCs w:val="52"/>
-          <w:u w:val="dotted"/>
-          <w:lang w:val="en-US"/>
-        </w:rPr>
-        <w:t>sh</w:t>
-      </w:r>
-    </w:p>
-    <w:p>
-      <w:pPr>
-        <w:rPr>
-          <w:rFonts w:ascii="Calibri Light" w:hAnsi="Calibri Light" w:cs="Calibri Light"/>
-          <w:b/>
-          <w:color w:val="767171" w:themeColor="background2" w:themeShade="80"/>
-          <w:sz w:val="36"/>
-          <w:szCs w:val="52"/>
-        </w:rPr>
-      </w:pPr>
-      <w:r>
-        <w:rPr>
-          <w:rFonts w:ascii="Calibri Light" w:hAnsi="Calibri Light" w:cs="Calibri Light"/>
-          <w:b/>
-          <w:color w:val="AEAAAA" w:themeColor="background2" w:themeShade="BF"/>
-          <w:sz w:val="36"/>
-          <w:szCs w:val="52"/>
-        </w:rPr>
-        <w:t>Генерация</w:t>
-      </w:r>
-      <w:r>
-        <w:rPr>
-          <w:rFonts w:ascii="Calibri Light" w:hAnsi="Calibri Light" w:cs="Calibri Light"/>
-          <w:b/>
-          <w:color w:val="AEAAAA" w:themeColor="background2" w:themeShade="BF"/>
-          <w:sz w:val="36"/>
-          <w:szCs w:val="52"/>
-        </w:rPr>
-        <w:t xml:space="preserve"> </w:t>
-      </w:r>
-      <w:r>
-        <w:rPr>
-          <w:rFonts w:ascii="Calibri Light" w:hAnsi="Calibri Light" w:cs="Calibri Light"/>
-          <w:b/>
-          <w:color w:val="AEAAAA" w:themeColor="background2" w:themeShade="BF"/>
-          <w:sz w:val="36"/>
-          <w:szCs w:val="52"/>
-          <w:lang w:val="en-US"/>
-        </w:rPr>
-        <w:t>javadoc</w:t>
-      </w:r>
-      <w:r>
-        <w:rPr>
-          <w:rFonts w:ascii="Calibri Light" w:hAnsi="Calibri Light" w:cs="Calibri Light"/>
-          <w:b/>
-          <w:color w:val="AEAAAA" w:themeColor="background2" w:themeShade="BF"/>
-          <w:sz w:val="36"/>
-          <w:szCs w:val="52"/>
-        </w:rPr>
-        <w:t>:</w:t>
-      </w:r>
-      <w:r>
-        <w:rPr>
-          <w:rFonts w:ascii="Calibri Light" w:hAnsi="Calibri Light" w:cs="Calibri Light"/>
-          <w:b/>
-          <w:color w:val="AEAAAA" w:themeColor="background2" w:themeShade="BF"/>
-          <w:sz w:val="36"/>
-          <w:szCs w:val="52"/>
-        </w:rPr>
-        <w:tab/>
-      </w:r>
-      <w:r>
-        <w:rPr>
-          <w:rFonts w:ascii="Calibri Light" w:hAnsi="Calibri Light" w:cs="Calibri Light"/>
-          <w:color w:val="767171" w:themeColor="background2" w:themeShade="80"/>
-          <w:sz w:val="36"/>
-          <w:szCs w:val="52"/>
-          <w:u w:val="dotted"/>
-          <w:lang w:val="en-US"/>
-        </w:rPr>
-        <w:t>bash</w:t>
-      </w:r>
-      <w:r>
-        <w:rPr>
-          <w:rFonts w:ascii="Calibri Light" w:hAnsi="Calibri Light" w:cs="Calibri Light"/>
-          <w:color w:val="767171" w:themeColor="background2" w:themeShade="80"/>
-          <w:sz w:val="36"/>
-          <w:szCs w:val="52"/>
-          <w:u w:val="dotted"/>
-        </w:rPr>
-        <w:t xml:space="preserve"> </w:t>
-      </w:r>
-      <w:r>
-        <w:rPr>
-          <w:rFonts w:ascii="Calibri Light" w:hAnsi="Calibri Light" w:cs="Calibri Light"/>
-          <w:color w:val="767171" w:themeColor="background2" w:themeShade="80"/>
-          <w:sz w:val="36"/>
-          <w:szCs w:val="52"/>
-          <w:u w:val="dotted"/>
-          <w:lang w:val="en-US"/>
-        </w:rPr>
-        <w:t>build</w:t>
-      </w:r>
-      <w:r>
-        <w:rPr>
-          <w:rFonts w:ascii="Calibri Light" w:hAnsi="Calibri Light" w:cs="Calibri Light"/>
-          <w:color w:val="767171" w:themeColor="background2" w:themeShade="80"/>
-          <w:sz w:val="36"/>
-          <w:szCs w:val="52"/>
-          <w:u w:val="dotted"/>
-        </w:rPr>
-        <w:t>-</w:t>
-      </w:r>
-      <w:r>
-        <w:rPr>
-          <w:rFonts w:ascii="Calibri Light" w:hAnsi="Calibri Light" w:cs="Calibri Light"/>
-          <w:color w:val="767171" w:themeColor="background2" w:themeShade="80"/>
-          <w:sz w:val="36"/>
-          <w:szCs w:val="52"/>
-          <w:u w:val="dotted"/>
-          <w:lang w:val="en-US"/>
-        </w:rPr>
-        <w:t>javadoc</w:t>
-      </w:r>
-      <w:r>
-        <w:rPr>
-          <w:rFonts w:ascii="Calibri Light" w:hAnsi="Calibri Light" w:cs="Calibri Light"/>
-          <w:color w:val="767171" w:themeColor="background2" w:themeShade="80"/>
-          <w:sz w:val="36"/>
-          <w:szCs w:val="52"/>
-          <w:u w:val="dotted"/>
-        </w:rPr>
-        <w:t>.</w:t>
-      </w:r>
-      <w:r>
-        <w:rPr>
-          <w:rFonts w:ascii="Calibri Light" w:hAnsi="Calibri Light" w:cs="Calibri Light"/>
-          <w:color w:val="767171" w:themeColor="background2" w:themeShade="80"/>
-          <w:sz w:val="36"/>
-          <w:szCs w:val="52"/>
-          <w:u w:val="dotted"/>
-          <w:lang w:val="en-US"/>
-        </w:rPr>
-        <w:t>sh</w:t>
-      </w:r>
-    </w:p>
-    <w:p>
-      <w:pPr>
-        <w:rPr>
-          <w:rFonts w:ascii="Calibri Light" w:hAnsi="Calibri Light" w:cs="Calibri Light"/>
-          <w:color w:val="767171" w:themeColor="background2" w:themeShade="80"/>
-          <w:sz w:val="36"/>
-          <w:szCs w:val="52"/>
-          <w:lang w:val="en-US"/>
-        </w:rPr>
-      </w:pPr>
-      <w:r>
-        <w:rPr>
-          <w:rFonts w:ascii="Calibri Light" w:hAnsi="Calibri Light" w:cs="Calibri Light"/>
-          <w:b/>
-          <w:color w:val="AEAAAA" w:themeColor="background2" w:themeShade="BF"/>
-          <w:sz w:val="36"/>
-          <w:szCs w:val="52"/>
-        </w:rPr>
-        <w:t>Запуск</w:t>
-      </w:r>
-      <w:r>
-        <w:rPr>
-          <w:rFonts w:ascii="Calibri Light" w:hAnsi="Calibri Light" w:cs="Calibri Light"/>
-          <w:b/>
-          <w:color w:val="AEAAAA" w:themeColor="background2" w:themeShade="BF"/>
-          <w:sz w:val="36"/>
-          <w:szCs w:val="52"/>
-          <w:lang w:val="en-US"/>
-        </w:rPr>
-        <w:t>:</w:t>
-      </w:r>
-      <w:r>
-        <w:rPr>
-          <w:rFonts w:ascii="Calibri Light" w:hAnsi="Calibri Light" w:cs="Calibri Light"/>
-          <w:b/>
-          <w:color w:val="AEAAAA" w:themeColor="background2" w:themeShade="BF"/>
-          <w:sz w:val="36"/>
-          <w:szCs w:val="52"/>
-          <w:lang w:val="en-US"/>
-        </w:rPr>
-        <w:tab/>
-      </w:r>
-      <w:r>
-        <w:rPr>
-          <w:rFonts w:ascii="Calibri Light" w:hAnsi="Calibri Light" w:cs="Calibri Light"/>
-          <w:b/>
-          <w:color w:val="AEAAAA" w:themeColor="background2" w:themeShade="BF"/>
-          <w:sz w:val="36"/>
-          <w:szCs w:val="52"/>
-          <w:lang w:val="en-US"/>
-        </w:rPr>
-        <w:tab/>
-      </w:r>
-      <w:r>
-        <w:rPr>
-          <w:rFonts w:ascii="Calibri Light" w:hAnsi="Calibri Light" w:cs="Calibri Light"/>
-          <w:b/>
-          <w:color w:val="AEAAAA" w:themeColor="background2" w:themeShade="BF"/>
-          <w:sz w:val="36"/>
-          <w:szCs w:val="52"/>
-          <w:lang w:val="en-US"/>
-        </w:rPr>
-        <w:tab/>
-      </w:r>
-      <w:r>
-        <w:rPr>
-          <w:rFonts w:ascii="Calibri Light" w:hAnsi="Calibri Light" w:cs="Calibri Light"/>
-          <w:b/>
-          <w:color w:val="AEAAAA" w:themeColor="background2" w:themeShade="BF"/>
-          <w:sz w:val="36"/>
-          <w:szCs w:val="52"/>
-          <w:lang w:val="en-US"/>
-        </w:rPr>
-        <w:tab/>
-      </w:r>
-      <w:r>
-        <w:rPr>
-          <w:rFonts w:ascii="Calibri Light" w:hAnsi="Calibri Light" w:cs="Calibri Light"/>
-          <w:color w:val="767171" w:themeColor="background2" w:themeShade="80"/>
-          <w:sz w:val="36"/>
-          <w:szCs w:val="52"/>
-          <w:u w:val="dotted"/>
-          <w:lang w:val="en-US"/>
-        </w:rPr>
-        <w:t xml:space="preserve">bash </w:t>
-      </w:r>
-      <w:r>
-        <w:rPr>
-          <w:rFonts w:ascii="Calibri Light" w:hAnsi="Calibri Light" w:cs="Calibri Light"/>
-          <w:color w:val="767171" w:themeColor="background2" w:themeShade="80"/>
-          <w:sz w:val="36"/>
-          <w:szCs w:val="52"/>
-          <w:u w:val="dotted"/>
-          <w:lang w:val="en-US"/>
-        </w:rPr>
-        <w:t>run</w:t>
-      </w:r>
-      <w:r>
-        <w:rPr>
-          <w:rFonts w:ascii="Calibri Light" w:hAnsi="Calibri Light" w:cs="Calibri Light"/>
-          <w:color w:val="767171" w:themeColor="background2" w:themeShade="80"/>
-          <w:sz w:val="36"/>
-          <w:szCs w:val="52"/>
-          <w:u w:val="dotted"/>
-          <w:lang w:val="en-US"/>
-        </w:rPr>
-        <w:t>-</w:t>
-      </w:r>
-      <w:r>
-        <w:rPr>
-          <w:rFonts w:ascii="Calibri Light" w:hAnsi="Calibri Light" w:cs="Calibri Light"/>
-          <w:color w:val="767171" w:themeColor="background2" w:themeShade="80"/>
-          <w:sz w:val="36"/>
-          <w:szCs w:val="52"/>
-          <w:u w:val="dotted"/>
-          <w:lang w:val="en-US"/>
-        </w:rPr>
-        <w:t>server</w:t>
-      </w:r>
-      <w:r>
-        <w:rPr>
-          <w:rFonts w:ascii="Calibri Light" w:hAnsi="Calibri Light" w:cs="Calibri Light"/>
-          <w:color w:val="767171" w:themeColor="background2" w:themeShade="80"/>
-          <w:sz w:val="36"/>
-          <w:szCs w:val="52"/>
-          <w:u w:val="dotted"/>
-          <w:lang w:val="en-US"/>
-        </w:rPr>
-        <w:t>.</w:t>
-      </w:r>
-      <w:r>
-        <w:rPr>
-          <w:rFonts w:ascii="Calibri Light" w:hAnsi="Calibri Light" w:cs="Calibri Light"/>
-          <w:color w:val="767171" w:themeColor="background2" w:themeShade="80"/>
-          <w:sz w:val="36"/>
-          <w:szCs w:val="52"/>
-          <w:u w:val="dotted"/>
-          <w:lang w:val="en-US"/>
-        </w:rPr>
-        <w:t>sh</w:t>
-      </w:r>
-    </w:p>
-    <w:p>
-      <w:pPr>
-        <w:ind w:left="3540"/>
-        <w:rPr>
-          <w:rFonts w:ascii="Calibri Light" w:hAnsi="Calibri Light" w:cs="Calibri Light"/>
-          <w:color w:val="767171" w:themeColor="background2" w:themeShade="80"/>
-          <w:sz w:val="36"/>
-          <w:szCs w:val="52"/>
-          <w:u w:val="dotted"/>
-          <w:lang w:val="en-US"/>
-        </w:rPr>
-      </w:pPr>
-      <w:r>
-        <w:rPr>
-          <w:rFonts w:ascii="Calibri Light" w:hAnsi="Calibri Light" w:cs="Calibri Light"/>
-          <w:color w:val="767171" w:themeColor="background2" w:themeShade="80"/>
-          <w:sz w:val="36"/>
-          <w:szCs w:val="52"/>
-          <w:u w:val="dotted"/>
-          <w:lang w:val="en-US"/>
-        </w:rPr>
-        <w:t xml:space="preserve">bash </w:t>
-      </w:r>
-      <w:r>
-        <w:rPr>
-          <w:rFonts w:ascii="Calibri Light" w:hAnsi="Calibri Light" w:cs="Calibri Light"/>
-          <w:color w:val="767171" w:themeColor="background2" w:themeShade="80"/>
-          <w:sz w:val="36"/>
-          <w:szCs w:val="52"/>
-          <w:u w:val="dotted"/>
-          <w:lang w:val="en-US"/>
-        </w:rPr>
-        <w:t>run</w:t>
-      </w:r>
-      <w:r>
-        <w:rPr>
-          <w:rFonts w:ascii="Calibri Light" w:hAnsi="Calibri Light" w:cs="Calibri Light"/>
-          <w:color w:val="767171" w:themeColor="background2" w:themeShade="80"/>
-          <w:sz w:val="36"/>
-          <w:szCs w:val="52"/>
-          <w:u w:val="dotted"/>
-          <w:lang w:val="en-US"/>
-        </w:rPr>
-        <w:t>-</w:t>
-      </w:r>
-      <w:r>
-        <w:rPr>
-          <w:rFonts w:ascii="Calibri Light" w:hAnsi="Calibri Light" w:cs="Calibri Light"/>
-          <w:color w:val="767171" w:themeColor="background2" w:themeShade="80"/>
-          <w:sz w:val="36"/>
-          <w:szCs w:val="52"/>
-          <w:u w:val="dotted"/>
-          <w:lang w:val="en-US"/>
-        </w:rPr>
-        <w:t>client</w:t>
-      </w:r>
-      <w:r>
-        <w:rPr>
-          <w:rFonts w:ascii="Calibri Light" w:hAnsi="Calibri Light" w:cs="Calibri Light"/>
-          <w:color w:val="767171" w:themeColor="background2" w:themeShade="80"/>
-          <w:sz w:val="36"/>
-          <w:szCs w:val="52"/>
-          <w:u w:val="dotted"/>
-          <w:lang w:val="en-US"/>
-        </w:rPr>
-        <w:t>.</w:t>
-      </w:r>
-      <w:r>
-        <w:rPr>
-          <w:rFonts w:ascii="Calibri Light" w:hAnsi="Calibri Light" w:cs="Calibri Light"/>
-          <w:color w:val="767171" w:themeColor="background2" w:themeShade="80"/>
-          <w:sz w:val="36"/>
-          <w:szCs w:val="52"/>
-          <w:u w:val="dotted"/>
-          <w:lang w:val="en-US"/>
-        </w:rPr>
-        <w:t>sh</w:t>
-      </w:r>
-    </w:p>
-    <w:p>
-      <w:pPr>
-        <w:rPr>
-          <w:rFonts w:ascii="Calibri Light" w:hAnsi="Calibri Light" w:cs="Calibri Light"/>
-          <w:color w:val="767171" w:themeColor="background2" w:themeShade="80"/>
-          <w:sz w:val="36"/>
-          <w:szCs w:val="52"/>
-          <w:u w:val="dotted"/>
-        </w:rPr>
-      </w:pPr>
-      <w:r>
-        <w:rPr>
-          <w:rFonts w:ascii="Calibri Light" w:hAnsi="Calibri Light" w:cs="Calibri Light"/>
-          <w:b/>
-          <w:color w:val="AEAAAA" w:themeColor="background2" w:themeShade="BF"/>
-          <w:sz w:val="36"/>
-          <w:szCs w:val="52"/>
-        </w:rPr>
-        <w:t>Очистка</w:t>
-      </w:r>
-      <w:r>
-        <w:rPr>
-          <w:rFonts w:ascii="Calibri Light" w:hAnsi="Calibri Light" w:cs="Calibri Light"/>
-          <w:b/>
-          <w:color w:val="AEAAAA" w:themeColor="background2" w:themeShade="BF"/>
-          <w:sz w:val="36"/>
-          <w:szCs w:val="52"/>
-        </w:rPr>
-        <w:t xml:space="preserve">: </w:t>
-      </w:r>
-      <w:r>
-        <w:rPr>
-          <w:rFonts w:ascii="Calibri Light" w:hAnsi="Calibri Light" w:cs="Calibri Light"/>
-          <w:b/>
-          <w:color w:val="AEAAAA" w:themeColor="background2" w:themeShade="BF"/>
-          <w:sz w:val="36"/>
-          <w:szCs w:val="52"/>
-        </w:rPr>
-        <w:tab/>
-      </w:r>
-      <w:r>
-        <w:rPr>
-          <w:rFonts w:ascii="Calibri Light" w:hAnsi="Calibri Light" w:cs="Calibri Light"/>
-          <w:b/>
-          <w:color w:val="AEAAAA" w:themeColor="background2" w:themeShade="BF"/>
-          <w:sz w:val="36"/>
-          <w:szCs w:val="52"/>
-        </w:rPr>
-        <w:tab/>
-      </w:r>
-      <w:r>
-        <w:rPr>
-          <w:rFonts w:ascii="Calibri Light" w:hAnsi="Calibri Light" w:cs="Calibri Light"/>
-          <w:b/>
-          <w:color w:val="AEAAAA" w:themeColor="background2" w:themeShade="BF"/>
-          <w:sz w:val="36"/>
-          <w:szCs w:val="52"/>
-        </w:rPr>
-        <w:tab/>
-      </w:r>
-      <w:r>
-        <w:rPr>
-          <w:rFonts w:ascii="Calibri Light" w:hAnsi="Calibri Light" w:cs="Calibri Light"/>
-          <w:b/>
-          <w:color w:val="AEAAAA" w:themeColor="background2" w:themeShade="BF"/>
-          <w:sz w:val="36"/>
-          <w:szCs w:val="52"/>
-        </w:rPr>
-        <w:tab/>
-      </w:r>
-      <w:r>
-        <w:rPr>
-          <w:rFonts w:ascii="Calibri Light" w:hAnsi="Calibri Light" w:cs="Calibri Light"/>
-          <w:color w:val="767171" w:themeColor="background2" w:themeShade="80"/>
-          <w:sz w:val="36"/>
-          <w:szCs w:val="52"/>
-          <w:u w:val="dotted"/>
-          <w:lang w:val="en-US"/>
-        </w:rPr>
-        <w:t>bash</w:t>
-      </w:r>
-      <w:r>
-        <w:rPr>
-          <w:rFonts w:ascii="Calibri Light" w:hAnsi="Calibri Light" w:cs="Calibri Light"/>
-          <w:color w:val="767171" w:themeColor="background2" w:themeShade="80"/>
-          <w:sz w:val="36"/>
-          <w:szCs w:val="52"/>
-          <w:u w:val="dotted"/>
-        </w:rPr>
-        <w:t xml:space="preserve"> </w:t>
-      </w:r>
-      <w:r>
-        <w:rPr>
-          <w:rFonts w:ascii="Calibri Light" w:hAnsi="Calibri Light" w:cs="Calibri Light"/>
-          <w:color w:val="767171" w:themeColor="background2" w:themeShade="80"/>
-          <w:sz w:val="36"/>
-          <w:szCs w:val="52"/>
-          <w:u w:val="dotted"/>
-          <w:lang w:val="en-US"/>
-        </w:rPr>
-        <w:t>clear</w:t>
-      </w:r>
-      <w:r>
-        <w:rPr>
-          <w:rFonts w:ascii="Calibri Light" w:hAnsi="Calibri Light" w:cs="Calibri Light"/>
-          <w:color w:val="767171" w:themeColor="background2" w:themeShade="80"/>
-          <w:sz w:val="36"/>
-          <w:szCs w:val="52"/>
-          <w:u w:val="dotted"/>
-        </w:rPr>
-        <w:t>.</w:t>
-      </w:r>
-      <w:r>
-        <w:rPr>
-          <w:rFonts w:ascii="Calibri Light" w:hAnsi="Calibri Light" w:cs="Calibri Light"/>
-          <w:color w:val="767171" w:themeColor="background2" w:themeShade="80"/>
-          <w:sz w:val="36"/>
-          <w:szCs w:val="52"/>
-          <w:u w:val="dotted"/>
-          <w:lang w:val="en-US"/>
-        </w:rPr>
-        <w:t>sh</w:t>
-      </w:r>
-    </w:p>
-    <w:p>
-      <w:pPr>
-        <w:ind w:firstLine="708"/>
-        <w:rPr>
-          <w:rFonts w:ascii="Bahnschrift Light" w:hAnsi="Bahnschrift Light" w:cs="Arial"/>
-          <w:b/>
-          <w:color w:val="767171" w:themeColor="background2" w:themeShade="80"/>
-          <w:sz w:val="52"/>
-          <w:szCs w:val="52"/>
-        </w:rPr>
-      </w:pPr>
-      <w:r>
-        <w:rPr>
-          <w:rFonts w:ascii="Bahnschrift Light" w:hAnsi="Bahnschrift Light" w:cs="Arial"/>
-          <w:b/>
-          <w:color w:val="767171" w:themeColor="background2" w:themeShade="80"/>
-          <w:sz w:val="52"/>
-          <w:szCs w:val="52"/>
-        </w:rPr>
-        <w:t>КАК ЗАПУСТИТЬ</w:t>
-      </w:r>
-      <w:r>
-        <w:rPr>
-          <w:rFonts w:ascii="Bahnschrift Light" w:hAnsi="Bahnschrift Light" w:cs="Arial"/>
-          <w:b/>
-          <w:color w:val="767171" w:themeColor="background2" w:themeShade="80"/>
-          <w:sz w:val="52"/>
-          <w:szCs w:val="52"/>
-        </w:rPr>
-        <w:t xml:space="preserve"> </w:t>
-      </w:r>
-      <w:r>
-        <w:rPr>
-          <w:rFonts w:ascii="Bahnschrift Light" w:hAnsi="Bahnschrift Light" w:cs="Arial"/>
-          <w:b/>
-          <w:color w:val="767171" w:themeColor="background2" w:themeShade="80"/>
-          <w:sz w:val="52"/>
-          <w:szCs w:val="52"/>
-        </w:rPr>
-        <w:t xml:space="preserve">НА </w:t>
-      </w:r>
-      <w:r>
-        <w:rPr>
-          <w:rFonts w:ascii="Bahnschrift Light" w:hAnsi="Bahnschrift Light" w:cs="Arial"/>
-          <w:b/>
-          <w:color w:val="767171" w:themeColor="background2" w:themeShade="80"/>
-          <w:sz w:val="52"/>
-          <w:szCs w:val="52"/>
-          <w:lang w:val="en-US"/>
-        </w:rPr>
-        <w:t>HELIOS</w:t>
-      </w:r>
-    </w:p>
-    <w:p>
-      <w:pPr>
-        <w:rPr>
-          <w:rFonts w:ascii="Calibri Light" w:hAnsi="Calibri Light" w:cs="Calibri Light"/>
-          <w:b/>
-          <w:color w:val="AEAAAA" w:themeColor="background2" w:themeShade="BF"/>
-          <w:sz w:val="36"/>
-          <w:szCs w:val="52"/>
-        </w:rPr>
-      </w:pPr>
-      <w:r>
-        <w:rPr>
-          <w:rFonts w:ascii="Calibri Light" w:hAnsi="Calibri Light" w:cs="Calibri Light"/>
-          <w:b/>
-          <w:color w:val="AEAAAA" w:themeColor="background2" w:themeShade="BF"/>
-          <w:sz w:val="36"/>
-          <w:szCs w:val="52"/>
-        </w:rPr>
-        <w:t xml:space="preserve">Введите </w:t>
-      </w:r>
-      <w:r>
-        <w:rPr>
-          <w:rFonts w:ascii="Calibri Light" w:hAnsi="Calibri Light" w:cs="Calibri Light"/>
-          <w:b/>
-          <w:color w:val="AEAAAA" w:themeColor="background2" w:themeShade="BF"/>
-          <w:sz w:val="36"/>
-          <w:szCs w:val="52"/>
-        </w:rPr>
-        <w:t xml:space="preserve">‘18’ </w:t>
-      </w:r>
-      <w:r>
-        <w:rPr>
-          <w:rFonts w:ascii="Calibri Light" w:hAnsi="Calibri Light" w:cs="Calibri Light"/>
-          <w:b/>
-          <w:color w:val="AEAAAA" w:themeColor="background2" w:themeShade="BF"/>
-          <w:sz w:val="36"/>
-          <w:szCs w:val="52"/>
-        </w:rPr>
-        <w:t xml:space="preserve">после </w:t>
-      </w:r>
-      <w:r>
-        <w:rPr>
-          <w:rFonts w:ascii="Calibri Light" w:hAnsi="Calibri Light" w:cs="Calibri Light"/>
-          <w:b/>
-          <w:color w:val="AEAAAA" w:themeColor="background2" w:themeShade="BF"/>
-          <w:sz w:val="36"/>
-          <w:szCs w:val="52"/>
-        </w:rPr>
-        <w:t>нужного</w:t>
-      </w:r>
-      <w:r>
-        <w:rPr>
-          <w:rFonts w:ascii="Calibri Light" w:hAnsi="Calibri Light" w:cs="Calibri Light"/>
-          <w:b/>
-          <w:color w:val="AEAAAA" w:themeColor="background2" w:themeShade="BF"/>
-          <w:sz w:val="36"/>
-          <w:szCs w:val="52"/>
-        </w:rPr>
-        <w:t xml:space="preserve"> сценария.</w:t>
-      </w:r>
-    </w:p>
-    <w:p>
-      <w:pPr>
-        <w:rPr>
-          <w:rFonts w:ascii="Calibri Light" w:hAnsi="Calibri Light" w:cs="Calibri Light"/>
-          <w:color w:val="767171" w:themeColor="background2" w:themeShade="80"/>
-          <w:sz w:val="36"/>
-          <w:szCs w:val="52"/>
-          <w:u w:val="dotted"/>
-        </w:rPr>
-      </w:pPr>
-      <w:r>
-        <w:rPr>
-          <w:rFonts w:ascii="Calibri Light" w:hAnsi="Calibri Light" w:cs="Calibri Light"/>
-          <w:b/>
-          <w:color w:val="AEAAAA" w:themeColor="background2" w:themeShade="BF"/>
-          <w:sz w:val="36"/>
-          <w:szCs w:val="52"/>
-        </w:rPr>
-        <w:t>Например:</w:t>
-      </w:r>
-      <w:r>
-        <w:rPr>
-          <w:rFonts w:ascii="Calibri Light" w:hAnsi="Calibri Light" w:cs="Calibri Light"/>
-          <w:b/>
-          <w:color w:val="AEAAAA" w:themeColor="background2" w:themeShade="BF"/>
-          <w:sz w:val="36"/>
-          <w:szCs w:val="52"/>
-        </w:rPr>
-        <w:tab/>
-      </w:r>
-      <w:r>
-        <w:rPr>
-          <w:rFonts w:ascii="Calibri Light" w:hAnsi="Calibri Light" w:cs="Calibri Light"/>
-          <w:color w:val="767171" w:themeColor="background2" w:themeShade="80"/>
-          <w:sz w:val="36"/>
-          <w:szCs w:val="52"/>
-          <w:u w:val="dotted"/>
-          <w:lang w:val="en-US"/>
-        </w:rPr>
-        <w:t>bash</w:t>
-      </w:r>
-      <w:r>
-        <w:rPr>
-          <w:rFonts w:ascii="Calibri Light" w:hAnsi="Calibri Light" w:cs="Calibri Light"/>
-          <w:color w:val="767171" w:themeColor="background2" w:themeShade="80"/>
-          <w:sz w:val="36"/>
-          <w:szCs w:val="52"/>
-          <w:u w:val="dotted"/>
-        </w:rPr>
-        <w:t xml:space="preserve"> </w:t>
-      </w:r>
-      <w:r>
-        <w:rPr>
-          <w:rFonts w:ascii="Calibri Light" w:hAnsi="Calibri Light" w:cs="Calibri Light"/>
-          <w:color w:val="767171" w:themeColor="background2" w:themeShade="80"/>
-          <w:sz w:val="36"/>
-          <w:szCs w:val="52"/>
-          <w:u w:val="dotted"/>
-          <w:lang w:val="en-US"/>
-        </w:rPr>
-        <w:t>build</w:t>
-      </w:r>
-      <w:r>
-        <w:rPr>
-          <w:rFonts w:ascii="Calibri Light" w:hAnsi="Calibri Light" w:cs="Calibri Light"/>
-          <w:color w:val="767171" w:themeColor="background2" w:themeShade="80"/>
-          <w:sz w:val="36"/>
-          <w:szCs w:val="52"/>
-          <w:u w:val="dotted"/>
-        </w:rPr>
-        <w:t>.</w:t>
-      </w:r>
-      <w:r>
-        <w:rPr>
-          <w:rFonts w:ascii="Calibri Light" w:hAnsi="Calibri Light" w:cs="Calibri Light"/>
-          <w:color w:val="767171" w:themeColor="background2" w:themeShade="80"/>
-          <w:sz w:val="36"/>
-          <w:szCs w:val="52"/>
-          <w:u w:val="dotted"/>
-          <w:lang w:val="en-US"/>
-        </w:rPr>
-        <w:t>sh</w:t>
-      </w:r>
-      <w:r>
-        <w:rPr>
-          <w:rFonts w:ascii="Calibri Light" w:hAnsi="Calibri Light" w:cs="Calibri Light"/>
-          <w:color w:val="767171" w:themeColor="background2" w:themeShade="80"/>
-          <w:sz w:val="36"/>
-          <w:szCs w:val="52"/>
-          <w:u w:val="dotted"/>
-        </w:rPr>
-        <w:t xml:space="preserve"> 18</w:t>
-      </w:r>
-    </w:p>
-    <w:p>
-      <w:pPr>
-        <w:ind w:firstLine="708"/>
-        <w:rPr>
-          <w:rFonts w:ascii="Bahnschrift Light" w:hAnsi="Bahnschrift Light" w:cs="Arial"/>
-          <w:b/>
-          <w:color w:val="767171" w:themeColor="background2" w:themeShade="80"/>
-          <w:sz w:val="52"/>
-          <w:szCs w:val="52"/>
-        </w:rPr>
-      </w:pPr>
-      <w:r>
-        <w:rPr>
-          <w:rFonts w:ascii="Bahnschrift Light" w:hAnsi="Bahnschrift Light" w:cs="Arial"/>
-          <w:b/>
-          <w:color w:val="767171" w:themeColor="background2" w:themeShade="80"/>
-          <w:sz w:val="52"/>
-          <w:szCs w:val="52"/>
-        </w:rPr>
-        <w:lastRenderedPageBreak/>
-        <w:t>ДИАГРАММА КЛАССОВ</w:t>
-      </w:r>
-    </w:p>
-    <w:p>
-      <w:pPr>
-        <w:ind w:firstLine="708"/>
-        <w:rPr>
-          <w:rFonts w:ascii="Bahnschrift Light" w:hAnsi="Bahnschrift Light" w:cs="Arial"/>
-          <w:b/>
-          <w:color w:val="767171" w:themeColor="background2" w:themeShade="80"/>
-          <w:sz w:val="52"/>
-          <w:szCs w:val="52"/>
-        </w:rPr>
-      </w:pPr>
-      <w:r>
-        <w:rPr>
-          <w:rFonts w:ascii="Bahnschrift Light" w:hAnsi="Bahnschrift Light" w:cs="Arial"/>
-          <w:b/>
-          <w:color w:val="767171" w:themeColor="background2" w:themeShade="80"/>
-          <w:sz w:val="52"/>
-          <w:szCs w:val="52"/>
-        </w:rPr>
         <w:t>ВЫВОД</w:t>
       </w:r>
     </w:p>
@@ -3492,6 +2265,7 @@
           <w:color w:val="767171" w:themeColor="background2" w:themeShade="80"/>
           <w:sz w:val="32"/>
           <w:szCs w:val="36"/>
+          <w:lang w:val="en-US"/>
         </w:rPr>
       </w:pPr>
       <w:r>
@@ -3501,11 +2275,67 @@
           <w:sz w:val="32"/>
           <w:szCs w:val="36"/>
         </w:rPr>
-        <w:t>Спустя много дней и ночей, проведённых за этой лабораторной, я осознал, что мне следует тщательнее подбирать структуру приложения, чтобы не пожалеть потом об этом. Ну, и ещё я познакомился с базами данных. Не сказал бы, что эти громадные конструкции красивые, но, по крайней мере, они безопасны.</w:t>
+        <w:t xml:space="preserve">В этот раз я полностью переписал сервер под новую структуру, знатно </w:t>
+      </w:r>
+      <w:r>
+        <w:rPr>
+          <w:rFonts w:ascii="Arial" w:hAnsi="Arial" w:cs="Arial"/>
+          <w:strike/>
+          <w:color w:val="767171" w:themeColor="background2" w:themeShade="80"/>
+          <w:sz w:val="32"/>
+          <w:szCs w:val="36"/>
+        </w:rPr>
+        <w:t>офигел</w:t>
+      </w:r>
+      <w:r>
+        <w:rPr>
+          <w:rFonts w:ascii="Arial" w:hAnsi="Arial" w:cs="Arial"/>
+          <w:color w:val="767171" w:themeColor="background2" w:themeShade="80"/>
+          <w:sz w:val="32"/>
+          <w:szCs w:val="36"/>
+        </w:rPr>
+        <w:t xml:space="preserve"> </w:t>
+      </w:r>
+      <w:r>
+        <w:rPr>
+          <w:rFonts w:ascii="Arial" w:hAnsi="Arial" w:cs="Arial"/>
+          <w:color w:val="767171" w:themeColor="background2" w:themeShade="80"/>
+          <w:sz w:val="32"/>
+          <w:szCs w:val="36"/>
+        </w:rPr>
+        <w:t xml:space="preserve">удивился от того, как много проблем можно было бы решить на этапе проектирования, а также познакомился с </w:t>
+      </w:r>
+      <w:r>
+        <w:rPr>
+          <w:rFonts w:ascii="Arial" w:hAnsi="Arial" w:cs="Arial"/>
+          <w:color w:val="767171" w:themeColor="background2" w:themeShade="80"/>
+          <w:sz w:val="32"/>
+          <w:szCs w:val="36"/>
+          <w:lang w:val="en-US"/>
+        </w:rPr>
+        <w:t>JavaFX</w:t>
+      </w:r>
+      <w:r>
+        <w:rPr>
+          <w:rFonts w:ascii="Arial" w:hAnsi="Arial" w:cs="Arial"/>
+          <w:color w:val="767171" w:themeColor="background2" w:themeShade="80"/>
+          <w:sz w:val="32"/>
+          <w:szCs w:val="36"/>
+        </w:rPr>
+        <w:t xml:space="preserve"> </w:t>
+      </w:r>
+      <w:r>
+        <w:rPr>
+          <w:rFonts w:ascii="Arial" w:hAnsi="Arial" w:cs="Arial"/>
+          <w:color w:val="767171" w:themeColor="background2" w:themeShade="80"/>
+          <w:sz w:val="32"/>
+          <w:szCs w:val="36"/>
+        </w:rPr>
+        <w:t>и всякими плюшками, предоставляемые ею.</w:t>
       </w:r>
     </w:p>
     <w:sectPr>
-      <w:footerReference w:type="default" r:id="rId10"/>
+      <w:footerReference w:type="default" r:id="rId12"/>
       <w:pgSz w:w="11906" w:h="16838" w:code="9"/>
       <w:pgMar w:top="1134" w:right="851" w:bottom="567" w:left="1701" w:header="709" w:footer="709" w:gutter="0"/>
       <w:pgNumType w:start="0"/>
@@ -9090,7 +7920,7 @@
 </file>
 
 <file path=customXml/itemProps1.xml><?xml version="1.0" encoding="utf-8"?>
-<ds:datastoreItem xmlns:ds="http://schemas.openxmlformats.org/officeDocument/2006/customXml" ds:itemID="{1A7F4A8B-1BDE-4F30-A100-5BB5FF206D61}">
+<ds:datastoreItem xmlns:ds="http://schemas.openxmlformats.org/officeDocument/2006/customXml" ds:itemID="{B262735F-B699-4498-94F9-BE854A6E3CED}">
   <ds:schemaRefs>
     <ds:schemaRef ds:uri="http://schemas.openxmlformats.org/officeDocument/2006/bibliography"/>
   </ds:schemaRefs>

</xml_diff>